<commit_message>
Corrected typo in user manual
</commit_message>
<xml_diff>
--- a/documentation/UserManual_en.docx
+++ b/documentation/UserManual_en.docx
@@ -4286,7 +4286,13 @@
     <w:p/>
     <w:p>
       <w:r>
-        <w:t>The folders containing the template documentation are only available in the installation package if changes were made in the respective templates and.</w:t>
+        <w:t>The folders containing the template documentation are only available in the installation package if changes were made in the respective templates and</w:t>
+      </w:r>
+      <w:r>
+        <w:t xml:space="preserve"> files</w:t>
+      </w:r>
+      <w:r>
+        <w:t>.</w:t>
       </w:r>
       <w:bookmarkStart w:id="70" w:name="_GoBack"/>
       <w:bookmarkEnd w:id="70"/>
@@ -7001,14 +7007,27 @@
                           <w:r>
                             <w:t>/</w:t>
                           </w:r>
-                          <w:fldSimple w:instr=" NUMPAGES  ">
-                            <w:r>
-                              <w:rPr>
-                                <w:noProof/>
-                              </w:rPr>
-                              <w:t>16</w:t>
-                            </w:r>
-                          </w:fldSimple>
+                          <w:r>
+                            <w:fldChar w:fldCharType="begin"/>
+                          </w:r>
+                          <w:r>
+                            <w:instrText xml:space="preserve"> NUMPAGES  </w:instrText>
+                          </w:r>
+                          <w:r>
+                            <w:fldChar w:fldCharType="separate"/>
+                          </w:r>
+                          <w:r>
+                            <w:rPr>
+                              <w:noProof/>
+                            </w:rPr>
+                            <w:t>16</w:t>
+                          </w:r>
+                          <w:r>
+                            <w:rPr>
+                              <w:noProof/>
+                            </w:rPr>
+                            <w:fldChar w:fldCharType="end"/>
+                          </w:r>
                         </w:p>
                         <w:p>
                           <w:pPr>
@@ -7069,14 +7088,27 @@
                     <w:r>
                       <w:t>/</w:t>
                     </w:r>
-                    <w:fldSimple w:instr=" NUMPAGES  ">
-                      <w:r>
-                        <w:rPr>
-                          <w:noProof/>
-                        </w:rPr>
-                        <w:t>16</w:t>
-                      </w:r>
-                    </w:fldSimple>
+                    <w:r>
+                      <w:fldChar w:fldCharType="begin"/>
+                    </w:r>
+                    <w:r>
+                      <w:instrText xml:space="preserve"> NUMPAGES  </w:instrText>
+                    </w:r>
+                    <w:r>
+                      <w:fldChar w:fldCharType="separate"/>
+                    </w:r>
+                    <w:r>
+                      <w:rPr>
+                        <w:noProof/>
+                      </w:rPr>
+                      <w:t>16</w:t>
+                    </w:r>
+                    <w:r>
+                      <w:rPr>
+                        <w:noProof/>
+                      </w:rPr>
+                      <w:fldChar w:fldCharType="end"/>
+                    </w:r>
                   </w:p>
                   <w:p>
                     <w:pPr>
@@ -13330,7 +13362,7 @@
 </file>
 
 <file path=customXml/itemProps1.xml><?xml version="1.0" encoding="utf-8"?>
-<ds:datastoreItem xmlns:ds="http://schemas.openxmlformats.org/officeDocument/2006/customXml" ds:itemID="{B70D611E-F46F-41F7-8BBD-DD6B70264F6E}">
+<ds:datastoreItem xmlns:ds="http://schemas.openxmlformats.org/officeDocument/2006/customXml" ds:itemID="{EB4E095A-BA7B-411B-A02A-ABD776EE5C92}">
   <ds:schemaRefs>
     <ds:schemaRef ds:uri="http://schemas.openxmlformats.org/officeDocument/2006/bibliography"/>
   </ds:schemaRefs>

</xml_diff>

<commit_message>
Update version in documentation to 3.0.3
</commit_message>
<xml_diff>
--- a/documentation/UserManual_en.docx
+++ b/documentation/UserManual_en.docx
@@ -1,6 +1,6 @@
 
 <file path=word/document.xml><?xml version="1.0" encoding="utf-8"?>
-<w:document xmlns:wpc="http://schemas.microsoft.com/office/word/2010/wordprocessingCanvas" xmlns:mc="http://schemas.openxmlformats.org/markup-compatibility/2006" xmlns:o="urn:schemas-microsoft-com:office:office" xmlns:r="http://schemas.openxmlformats.org/officeDocument/2006/relationships" xmlns:m="http://schemas.openxmlformats.org/officeDocument/2006/math" xmlns:v="urn:schemas-microsoft-com:vml" xmlns:wp14="http://schemas.microsoft.com/office/word/2010/wordprocessingDrawing" xmlns:wp="http://schemas.openxmlformats.org/drawingml/2006/wordprocessingDrawing" xmlns:w10="urn:schemas-microsoft-com:office:word" xmlns:w="http://schemas.openxmlformats.org/wordprocessingml/2006/main" xmlns:w14="http://schemas.microsoft.com/office/word/2010/wordml" xmlns:w15="http://schemas.microsoft.com/office/word/2012/wordml" xmlns:wpg="http://schemas.microsoft.com/office/word/2010/wordprocessingGroup" xmlns:wpi="http://schemas.microsoft.com/office/word/2010/wordprocessingInk" xmlns:wne="http://schemas.microsoft.com/office/word/2006/wordml" xmlns:wps="http://schemas.microsoft.com/office/word/2010/wordprocessingShape" mc:Ignorable="w14 w15 wp14">
+<w:document xmlns:wpc="http://schemas.microsoft.com/office/word/2010/wordprocessingCanvas" xmlns:mc="http://schemas.openxmlformats.org/markup-compatibility/2006" xmlns:o="urn:schemas-microsoft-com:office:office" xmlns:r="http://schemas.openxmlformats.org/officeDocument/2006/relationships" xmlns:m="http://schemas.openxmlformats.org/officeDocument/2006/math" xmlns:v="urn:schemas-microsoft-com:vml" xmlns:wp14="http://schemas.microsoft.com/office/word/2010/wordprocessingDrawing" xmlns:wp="http://schemas.openxmlformats.org/drawingml/2006/wordprocessingDrawing" xmlns:w10="urn:schemas-microsoft-com:office:word" xmlns:w="http://schemas.openxmlformats.org/wordprocessingml/2006/main" xmlns:w14="http://schemas.microsoft.com/office/word/2010/wordml" xmlns:wpg="http://schemas.microsoft.com/office/word/2010/wordprocessingGroup" xmlns:wpi="http://schemas.microsoft.com/office/word/2010/wordprocessingInk" xmlns:wne="http://schemas.microsoft.com/office/word/2006/wordml" xmlns:wps="http://schemas.microsoft.com/office/word/2010/wordprocessingShape" mc:Ignorable="w14 wp14">
   <w:body>
     <w:p>
       <w:pPr>
@@ -32,11 +32,11 @@
         <w:pStyle w:val="HeaderDeckblatt"/>
         <w:spacing w:before="0" w:line="240" w:lineRule="auto"/>
         <w:sectPr>
-          <w:headerReference w:type="default" r:id="rId8"/>
-          <w:footerReference w:type="even" r:id="rId9"/>
-          <w:footerReference w:type="default" r:id="rId10"/>
-          <w:headerReference w:type="first" r:id="rId11"/>
-          <w:footerReference w:type="first" r:id="rId12"/>
+          <w:headerReference w:type="default" r:id="rId9"/>
+          <w:footerReference w:type="even" r:id="rId10"/>
+          <w:footerReference w:type="default" r:id="rId11"/>
+          <w:headerReference w:type="first" r:id="rId12"/>
+          <w:footerReference w:type="first" r:id="rId13"/>
           <w:pgSz w:w="11906" w:h="16838" w:code="9"/>
           <w:pgMar w:top="2552" w:right="851" w:bottom="1701" w:left="1418" w:header="0" w:footer="0" w:gutter="0"/>
           <w:cols w:space="708"/>
@@ -83,7 +83,7 @@
         <w:rPr>
           <w:noProof/>
         </w:rPr>
-        <w:t>2013</w:t>
+        <w:t>2014</w:t>
       </w:r>
       <w:r>
         <w:rPr>
@@ -98,7 +98,7 @@
     <w:p>
       <w:pPr>
         <w:rPr>
-          <w:rStyle w:val="BesuchterHyperlink"/>
+          <w:rStyle w:val="FollowedHyperlink"/>
         </w:rPr>
       </w:pPr>
       <w:r>
@@ -106,19 +106,19 @@
       </w:r>
       <w:r>
         <w:rPr>
-          <w:rStyle w:val="BesuchterHyperlink"/>
+          <w:rStyle w:val="FollowedHyperlink"/>
         </w:rPr>
         <w:t>or its contents, in particular, using texts or parts of text is subject to the explicit prior permission by OXID eSales</w:t>
       </w:r>
       <w:r>
         <w:rPr>
-          <w:rStyle w:val="BesuchterHyperlink"/>
+          <w:rStyle w:val="FollowedHyperlink"/>
         </w:rPr>
         <w:t xml:space="preserve"> </w:t>
       </w:r>
       <w:r>
         <w:rPr>
-          <w:rStyle w:val="BesuchterHyperlink"/>
+          <w:rStyle w:val="FollowedHyperlink"/>
         </w:rPr>
         <w:t>AG.</w:t>
       </w:r>
@@ -126,7 +126,7 @@
     <w:p>
       <w:pPr>
         <w:rPr>
-          <w:rStyle w:val="BesuchterHyperlink"/>
+          <w:rStyle w:val="FollowedHyperlink"/>
         </w:rPr>
       </w:pPr>
     </w:p>
@@ -432,7 +432,7 @@
     </w:p>
     <w:p>
       <w:pPr>
-        <w:pStyle w:val="Verzeichnis1"/>
+        <w:pStyle w:val="TOC1"/>
         <w:rPr>
           <w:rFonts w:asciiTheme="minorHAnsi" w:eastAsiaTheme="minorEastAsia" w:hAnsiTheme="minorHAnsi" w:cstheme="minorBidi"/>
           <w:noProof/>
@@ -534,7 +534,7 @@
     </w:p>
     <w:p>
       <w:pPr>
-        <w:pStyle w:val="Verzeichnis1"/>
+        <w:pStyle w:val="TOC1"/>
         <w:rPr>
           <w:rFonts w:asciiTheme="minorHAnsi" w:eastAsiaTheme="minorEastAsia" w:hAnsiTheme="minorHAnsi" w:cstheme="minorBidi"/>
           <w:noProof/>
@@ -603,7 +603,7 @@
     </w:p>
     <w:p>
       <w:pPr>
-        <w:pStyle w:val="Verzeichnis1"/>
+        <w:pStyle w:val="TOC1"/>
         <w:rPr>
           <w:rFonts w:asciiTheme="minorHAnsi" w:eastAsiaTheme="minorEastAsia" w:hAnsiTheme="minorHAnsi" w:cstheme="minorBidi"/>
           <w:noProof/>
@@ -672,7 +672,7 @@
     </w:p>
     <w:p>
       <w:pPr>
-        <w:pStyle w:val="Verzeichnis1"/>
+        <w:pStyle w:val="TOC1"/>
         <w:rPr>
           <w:rFonts w:asciiTheme="minorHAnsi" w:eastAsiaTheme="minorEastAsia" w:hAnsiTheme="minorHAnsi" w:cstheme="minorBidi"/>
           <w:noProof/>
@@ -741,7 +741,7 @@
     </w:p>
     <w:p>
       <w:pPr>
-        <w:pStyle w:val="Verzeichnis1"/>
+        <w:pStyle w:val="TOC1"/>
         <w:rPr>
           <w:rFonts w:asciiTheme="minorHAnsi" w:eastAsiaTheme="minorEastAsia" w:hAnsiTheme="minorHAnsi" w:cstheme="minorBidi"/>
           <w:noProof/>
@@ -810,7 +810,7 @@
     </w:p>
     <w:p>
       <w:pPr>
-        <w:pStyle w:val="Verzeichnis1"/>
+        <w:pStyle w:val="TOC1"/>
         <w:tabs>
           <w:tab w:val="left" w:pos="400"/>
         </w:tabs>
@@ -899,7 +899,7 @@
     </w:p>
     <w:p>
       <w:pPr>
-        <w:pStyle w:val="Verzeichnis1"/>
+        <w:pStyle w:val="TOC1"/>
         <w:tabs>
           <w:tab w:val="left" w:pos="400"/>
         </w:tabs>
@@ -988,7 +988,7 @@
     </w:p>
     <w:p>
       <w:pPr>
-        <w:pStyle w:val="Verzeichnis1"/>
+        <w:pStyle w:val="TOC1"/>
         <w:tabs>
           <w:tab w:val="left" w:pos="400"/>
         </w:tabs>
@@ -1077,7 +1077,7 @@
     </w:p>
     <w:p>
       <w:pPr>
-        <w:pStyle w:val="Verzeichnis2"/>
+        <w:pStyle w:val="TOC2"/>
         <w:rPr>
           <w:rFonts w:asciiTheme="minorHAnsi" w:eastAsiaTheme="minorEastAsia" w:hAnsiTheme="minorHAnsi" w:cstheme="minorBidi"/>
           <w:noProof/>
@@ -1163,7 +1163,7 @@
     </w:p>
     <w:p>
       <w:pPr>
-        <w:pStyle w:val="Verzeichnis3"/>
+        <w:pStyle w:val="TOC3"/>
         <w:tabs>
           <w:tab w:val="left" w:pos="1100"/>
           <w:tab w:val="right" w:leader="dot" w:pos="9627"/>
@@ -1253,7 +1253,7 @@
     </w:p>
     <w:p>
       <w:pPr>
-        <w:pStyle w:val="Verzeichnis3"/>
+        <w:pStyle w:val="TOC3"/>
         <w:tabs>
           <w:tab w:val="left" w:pos="1100"/>
           <w:tab w:val="right" w:leader="dot" w:pos="9627"/>
@@ -1343,7 +1343,7 @@
     </w:p>
     <w:p>
       <w:pPr>
-        <w:pStyle w:val="Verzeichnis2"/>
+        <w:pStyle w:val="TOC2"/>
         <w:rPr>
           <w:rFonts w:asciiTheme="minorHAnsi" w:eastAsiaTheme="minorEastAsia" w:hAnsiTheme="minorHAnsi" w:cstheme="minorBidi"/>
           <w:noProof/>
@@ -1429,7 +1429,7 @@
     </w:p>
     <w:p>
       <w:pPr>
-        <w:pStyle w:val="Verzeichnis2"/>
+        <w:pStyle w:val="TOC2"/>
         <w:rPr>
           <w:rFonts w:asciiTheme="minorHAnsi" w:eastAsiaTheme="minorEastAsia" w:hAnsiTheme="minorHAnsi" w:cstheme="minorBidi"/>
           <w:noProof/>
@@ -1515,7 +1515,7 @@
     </w:p>
     <w:p>
       <w:pPr>
-        <w:pStyle w:val="Verzeichnis2"/>
+        <w:pStyle w:val="TOC2"/>
         <w:rPr>
           <w:rFonts w:asciiTheme="minorHAnsi" w:eastAsiaTheme="minorEastAsia" w:hAnsiTheme="minorHAnsi" w:cstheme="minorBidi"/>
           <w:noProof/>
@@ -1601,7 +1601,7 @@
     </w:p>
     <w:p>
       <w:pPr>
-        <w:pStyle w:val="Verzeichnis2"/>
+        <w:pStyle w:val="TOC2"/>
         <w:rPr>
           <w:rFonts w:asciiTheme="minorHAnsi" w:eastAsiaTheme="minorEastAsia" w:hAnsiTheme="minorHAnsi" w:cstheme="minorBidi"/>
           <w:noProof/>
@@ -1687,7 +1687,7 @@
     </w:p>
     <w:p>
       <w:pPr>
-        <w:pStyle w:val="Verzeichnis2"/>
+        <w:pStyle w:val="TOC2"/>
         <w:rPr>
           <w:rFonts w:asciiTheme="minorHAnsi" w:eastAsiaTheme="minorEastAsia" w:hAnsiTheme="minorHAnsi" w:cstheme="minorBidi"/>
           <w:noProof/>
@@ -1773,7 +1773,7 @@
     </w:p>
     <w:p>
       <w:pPr>
-        <w:pStyle w:val="Verzeichnis1"/>
+        <w:pStyle w:val="TOC1"/>
         <w:tabs>
           <w:tab w:val="left" w:pos="400"/>
         </w:tabs>
@@ -1862,7 +1862,7 @@
     </w:p>
     <w:p>
       <w:pPr>
-        <w:pStyle w:val="Verzeichnis2"/>
+        <w:pStyle w:val="TOC2"/>
         <w:rPr>
           <w:rFonts w:asciiTheme="minorHAnsi" w:eastAsiaTheme="minorEastAsia" w:hAnsiTheme="minorHAnsi" w:cstheme="minorBidi"/>
           <w:noProof/>
@@ -1948,7 +1948,7 @@
     </w:p>
     <w:p>
       <w:pPr>
-        <w:pStyle w:val="Verzeichnis2"/>
+        <w:pStyle w:val="TOC2"/>
         <w:rPr>
           <w:rFonts w:asciiTheme="minorHAnsi" w:eastAsiaTheme="minorEastAsia" w:hAnsiTheme="minorHAnsi" w:cstheme="minorBidi"/>
           <w:noProof/>
@@ -2034,7 +2034,7 @@
     </w:p>
     <w:p>
       <w:pPr>
-        <w:pStyle w:val="Verzeichnis3"/>
+        <w:pStyle w:val="TOC3"/>
         <w:tabs>
           <w:tab w:val="left" w:pos="1100"/>
           <w:tab w:val="right" w:leader="dot" w:pos="9627"/>
@@ -2124,7 +2124,7 @@
     </w:p>
     <w:p>
       <w:pPr>
-        <w:pStyle w:val="Verzeichnis3"/>
+        <w:pStyle w:val="TOC3"/>
         <w:tabs>
           <w:tab w:val="left" w:pos="1100"/>
           <w:tab w:val="right" w:leader="dot" w:pos="9627"/>
@@ -2214,7 +2214,7 @@
     </w:p>
     <w:p>
       <w:pPr>
-        <w:pStyle w:val="Verzeichnis3"/>
+        <w:pStyle w:val="TOC3"/>
         <w:tabs>
           <w:tab w:val="left" w:pos="1100"/>
           <w:tab w:val="right" w:leader="dot" w:pos="9627"/>
@@ -2304,7 +2304,7 @@
     </w:p>
     <w:p>
       <w:pPr>
-        <w:pStyle w:val="Verzeichnis3"/>
+        <w:pStyle w:val="TOC3"/>
         <w:tabs>
           <w:tab w:val="left" w:pos="1100"/>
           <w:tab w:val="right" w:leader="dot" w:pos="9627"/>
@@ -2394,7 +2394,7 @@
     </w:p>
     <w:p>
       <w:pPr>
-        <w:pStyle w:val="Verzeichnis3"/>
+        <w:pStyle w:val="TOC3"/>
         <w:tabs>
           <w:tab w:val="left" w:pos="1100"/>
           <w:tab w:val="right" w:leader="dot" w:pos="9627"/>
@@ -2484,7 +2484,7 @@
     </w:p>
     <w:p>
       <w:pPr>
-        <w:pStyle w:val="Verzeichnis3"/>
+        <w:pStyle w:val="TOC3"/>
         <w:tabs>
           <w:tab w:val="left" w:pos="1100"/>
           <w:tab w:val="right" w:leader="dot" w:pos="9627"/>
@@ -2574,7 +2574,7 @@
     </w:p>
     <w:p>
       <w:pPr>
-        <w:pStyle w:val="Verzeichnis1"/>
+        <w:pStyle w:val="TOC1"/>
         <w:tabs>
           <w:tab w:val="left" w:pos="400"/>
         </w:tabs>
@@ -2663,7 +2663,7 @@
     </w:p>
     <w:p>
       <w:pPr>
-        <w:pStyle w:val="Verzeichnis2"/>
+        <w:pStyle w:val="TOC2"/>
         <w:rPr>
           <w:rFonts w:asciiTheme="minorHAnsi" w:eastAsiaTheme="minorEastAsia" w:hAnsiTheme="minorHAnsi" w:cstheme="minorBidi"/>
           <w:noProof/>
@@ -2749,7 +2749,7 @@
     </w:p>
     <w:p>
       <w:pPr>
-        <w:pStyle w:val="Verzeichnis2"/>
+        <w:pStyle w:val="TOC2"/>
         <w:rPr>
           <w:rFonts w:asciiTheme="minorHAnsi" w:eastAsiaTheme="minorEastAsia" w:hAnsiTheme="minorHAnsi" w:cstheme="minorBidi"/>
           <w:noProof/>
@@ -2822,7 +2822,7 @@
             <w:noProof/>
             <w:webHidden/>
           </w:rPr>
-          <w:t>15</w:t>
+          <w:t>17</w:t>
         </w:r>
         <w:r>
           <w:rPr>
@@ -2835,7 +2835,7 @@
     </w:p>
     <w:p>
       <w:pPr>
-        <w:pStyle w:val="Verzeichnis1"/>
+        <w:pStyle w:val="TOC1"/>
         <w:tabs>
           <w:tab w:val="left" w:pos="400"/>
         </w:tabs>
@@ -2911,7 +2911,7 @@
             <w:noProof/>
             <w:webHidden/>
           </w:rPr>
-          <w:t>16</w:t>
+          <w:t>18</w:t>
         </w:r>
         <w:r>
           <w:rPr>
@@ -2924,7 +2924,7 @@
     </w:p>
     <w:p>
       <w:pPr>
-        <w:pStyle w:val="Verzeichnis2"/>
+        <w:pStyle w:val="TOC2"/>
         <w:rPr>
           <w:rFonts w:asciiTheme="minorHAnsi" w:eastAsiaTheme="minorEastAsia" w:hAnsiTheme="minorHAnsi" w:cstheme="minorBidi"/>
           <w:noProof/>
@@ -2997,7 +2997,7 @@
             <w:noProof/>
             <w:webHidden/>
           </w:rPr>
-          <w:t>16</w:t>
+          <w:t>18</w:t>
         </w:r>
         <w:r>
           <w:rPr>
@@ -3010,7 +3010,7 @@
     </w:p>
     <w:p>
       <w:pPr>
-        <w:pStyle w:val="Verzeichnis1"/>
+        <w:pStyle w:val="TOC1"/>
         <w:rPr>
           <w:rFonts w:asciiTheme="minorHAnsi" w:eastAsiaTheme="minorEastAsia" w:hAnsiTheme="minorHAnsi" w:cstheme="minorBidi"/>
           <w:noProof/>
@@ -3032,7 +3032,7 @@
     </w:p>
     <w:p>
       <w:pPr>
-        <w:pStyle w:val="berschrift1"/>
+        <w:pStyle w:val="Heading1"/>
         <w:numPr>
           <w:ilvl w:val="0"/>
           <w:numId w:val="0"/>
@@ -3044,7 +3044,7 @@
     </w:p>
     <w:p>
       <w:pPr>
-        <w:pStyle w:val="berschrift1"/>
+        <w:pStyle w:val="Heading1"/>
       </w:pPr>
       <w:bookmarkStart w:id="27" w:name="_Toc369165784"/>
       <w:bookmarkStart w:id="28" w:name="_Toc372728445"/>
@@ -3066,7 +3066,10 @@
         <w:t xml:space="preserve">PayPal account without the necessity of entering the information in the shop. On the other hand, shop operators are protected against payment defaults, as the payment request is verified and confirmed in real time. </w:t>
       </w:r>
     </w:p>
-    <w:p/>
+    <w:p>
+      <w:bookmarkStart w:id="29" w:name="_GoBack"/>
+      <w:bookmarkEnd w:id="29"/>
+    </w:p>
     <w:p>
       <w:r>
         <w:t>Transactions will be carried out by one of the world's leading payment providers. In Germany alone, more than 12 million customers already use PayPal for safe online payments.</w:t>
@@ -3076,7 +3079,7 @@
       <w:r>
         <w:rPr>
           <w:noProof/>
-          <w:lang w:val="de-DE" w:eastAsia="de-DE" w:bidi="ar-SA"/>
+          <w:lang w:bidi="ar-SA"/>
         </w:rPr>
         <w:drawing>
           <wp:anchor distT="0" distB="0" distL="114300" distR="114300" simplePos="0" relativeHeight="251616768" behindDoc="0" locked="0" layoutInCell="1" allowOverlap="1" wp14:anchorId="2FD2D690" wp14:editId="601956AB">
@@ -3102,7 +3105,7 @@
                     <pic:cNvPicPr/>
                   </pic:nvPicPr>
                   <pic:blipFill>
-                    <a:blip r:embed="rId13">
+                    <a:blip r:embed="rId14">
                       <a:extLst>
                         <a:ext uri="{28A0092B-C50C-407E-A947-70E740481C1C}">
                           <a14:useLocalDpi xmlns:a14="http://schemas.microsoft.com/office/drawing/2010/main" val="0"/>
@@ -3159,7 +3162,7 @@
         <w:t>3.0.</w:t>
       </w:r>
       <w:r>
-        <w:t>2</w:t>
+        <w:t>3</w:t>
       </w:r>
     </w:p>
     <w:p>
@@ -3217,7 +3220,7 @@
       <w:r>
         <w:t xml:space="preserve">Internet: </w:t>
       </w:r>
-      <w:hyperlink r:id="rId14">
+      <w:hyperlink r:id="rId15">
         <w:r>
           <w:rPr>
             <w:rStyle w:val="Hyperlink"/>
@@ -3248,7 +3251,7 @@
       <w:r>
         <w:t xml:space="preserve">mail: </w:t>
       </w:r>
-      <w:hyperlink r:id="rId15">
+      <w:hyperlink r:id="rId16">
         <w:r>
           <w:rPr>
             <w:rStyle w:val="Hyperlink"/>
@@ -3279,7 +3282,7 @@
     <w:p/>
     <w:p>
       <w:pPr>
-        <w:pStyle w:val="Listenabsatz"/>
+        <w:pStyle w:val="ListParagraph"/>
         <w:numPr>
           <w:ilvl w:val="0"/>
           <w:numId w:val="40"/>
@@ -3291,7 +3294,7 @@
     </w:p>
     <w:p>
       <w:pPr>
-        <w:pStyle w:val="Listenabsatz"/>
+        <w:pStyle w:val="ListParagraph"/>
         <w:numPr>
           <w:ilvl w:val="0"/>
           <w:numId w:val="40"/>
@@ -3303,7 +3306,7 @@
     </w:p>
     <w:p>
       <w:pPr>
-        <w:pStyle w:val="Listenabsatz"/>
+        <w:pStyle w:val="ListParagraph"/>
         <w:numPr>
           <w:ilvl w:val="0"/>
           <w:numId w:val="40"/>
@@ -3315,7 +3318,7 @@
     </w:p>
     <w:p>
       <w:pPr>
-        <w:pStyle w:val="Listenabsatz"/>
+        <w:pStyle w:val="ListParagraph"/>
         <w:numPr>
           <w:ilvl w:val="0"/>
           <w:numId w:val="40"/>
@@ -3333,7 +3336,7 @@
     </w:p>
     <w:p>
       <w:pPr>
-        <w:pStyle w:val="Listenabsatz"/>
+        <w:pStyle w:val="ListParagraph"/>
         <w:numPr>
           <w:ilvl w:val="0"/>
           <w:numId w:val="40"/>
@@ -3345,7 +3348,7 @@
     </w:p>
     <w:p>
       <w:pPr>
-        <w:pStyle w:val="Listenabsatz"/>
+        <w:pStyle w:val="ListParagraph"/>
         <w:numPr>
           <w:ilvl w:val="0"/>
           <w:numId w:val="40"/>
@@ -3375,7 +3378,7 @@
     </w:p>
     <w:p>
       <w:pPr>
-        <w:pStyle w:val="Listenabsatz"/>
+        <w:pStyle w:val="ListParagraph"/>
         <w:numPr>
           <w:ilvl w:val="0"/>
           <w:numId w:val="40"/>
@@ -3393,7 +3396,7 @@
     </w:p>
     <w:p>
       <w:pPr>
-        <w:pStyle w:val="Listenabsatz"/>
+        <w:pStyle w:val="ListParagraph"/>
         <w:numPr>
           <w:ilvl w:val="0"/>
           <w:numId w:val="40"/>
@@ -3405,7 +3408,7 @@
     </w:p>
     <w:p>
       <w:pPr>
-        <w:pStyle w:val="Listenabsatz"/>
+        <w:pStyle w:val="ListParagraph"/>
         <w:numPr>
           <w:ilvl w:val="0"/>
           <w:numId w:val="40"/>
@@ -3444,15 +3447,15 @@
     </w:p>
     <w:p>
       <w:pPr>
-        <w:pStyle w:val="berschrift1"/>
-      </w:pPr>
-      <w:bookmarkStart w:id="29" w:name="_Toc369165785"/>
-      <w:bookmarkStart w:id="30" w:name="_Toc372728446"/>
+        <w:pStyle w:val="Heading1"/>
+      </w:pPr>
+      <w:bookmarkStart w:id="30" w:name="_Toc369165785"/>
+      <w:bookmarkStart w:id="31" w:name="_Toc372728446"/>
       <w:r>
         <w:t>System requirements</w:t>
       </w:r>
-      <w:bookmarkEnd w:id="29"/>
       <w:bookmarkEnd w:id="30"/>
+      <w:bookmarkEnd w:id="31"/>
     </w:p>
     <w:p>
       <w:r>
@@ -3464,7 +3467,7 @@
     </w:p>
     <w:p>
       <w:pPr>
-        <w:pStyle w:val="Listenabsatz"/>
+        <w:pStyle w:val="ListParagraph"/>
         <w:numPr>
           <w:ilvl w:val="0"/>
           <w:numId w:val="7"/>
@@ -3482,7 +3485,7 @@
     </w:p>
     <w:p>
       <w:pPr>
-        <w:pStyle w:val="Listenabsatz"/>
+        <w:pStyle w:val="ListParagraph"/>
         <w:numPr>
           <w:ilvl w:val="0"/>
           <w:numId w:val="7"/>
@@ -3494,7 +3497,7 @@
     </w:p>
     <w:p>
       <w:pPr>
-        <w:pStyle w:val="Listenabsatz"/>
+        <w:pStyle w:val="ListParagraph"/>
         <w:numPr>
           <w:ilvl w:val="0"/>
           <w:numId w:val="7"/>
@@ -3515,7 +3518,7 @@
     </w:p>
     <w:p>
       <w:pPr>
-        <w:pStyle w:val="Listenabsatz"/>
+        <w:pStyle w:val="ListParagraph"/>
         <w:numPr>
           <w:ilvl w:val="0"/>
           <w:numId w:val="7"/>
@@ -3536,7 +3539,7 @@
     </w:p>
     <w:p>
       <w:pPr>
-        <w:pStyle w:val="Listenabsatz"/>
+        <w:pStyle w:val="ListParagraph"/>
         <w:numPr>
           <w:ilvl w:val="0"/>
           <w:numId w:val="7"/>
@@ -3567,7 +3570,7 @@
     </w:p>
     <w:p>
       <w:pPr>
-        <w:pStyle w:val="Listenabsatz"/>
+        <w:pStyle w:val="ListParagraph"/>
         <w:numPr>
           <w:ilvl w:val="0"/>
           <w:numId w:val="7"/>
@@ -3599,15 +3602,15 @@
     </w:p>
     <w:p>
       <w:pPr>
-        <w:pStyle w:val="berschrift1"/>
-      </w:pPr>
-      <w:bookmarkStart w:id="31" w:name="_Toc369165786"/>
-      <w:bookmarkStart w:id="32" w:name="_Toc372728447"/>
+        <w:pStyle w:val="Heading1"/>
+      </w:pPr>
+      <w:bookmarkStart w:id="32" w:name="_Toc369165786"/>
+      <w:bookmarkStart w:id="33" w:name="_Toc372728447"/>
       <w:r>
         <w:t>Installation</w:t>
       </w:r>
-      <w:bookmarkEnd w:id="31"/>
       <w:bookmarkEnd w:id="32"/>
+      <w:bookmarkEnd w:id="33"/>
     </w:p>
     <w:p>
       <w:r>
@@ -3668,34 +3671,34 @@
     </w:p>
     <w:p>
       <w:pPr>
-        <w:pStyle w:val="berschrift2"/>
+        <w:pStyle w:val="Heading2"/>
         <w:ind w:hanging="1997"/>
       </w:pPr>
-      <w:bookmarkStart w:id="33" w:name="_Toc369165787"/>
-      <w:bookmarkStart w:id="34" w:name="_Toc372728448"/>
-      <w:bookmarkStart w:id="35" w:name="_Ref196626766"/>
+      <w:bookmarkStart w:id="34" w:name="_Toc369165787"/>
+      <w:bookmarkStart w:id="35" w:name="_Toc372728448"/>
+      <w:bookmarkStart w:id="36" w:name="_Ref196626766"/>
       <w:r>
         <w:lastRenderedPageBreak/>
         <w:t>Removing the previous module</w:t>
       </w:r>
-      <w:bookmarkEnd w:id="33"/>
       <w:bookmarkEnd w:id="34"/>
-    </w:p>
-    <w:p>
-      <w:pPr>
-        <w:pStyle w:val="berschrift3"/>
+      <w:bookmarkEnd w:id="35"/>
+    </w:p>
+    <w:p>
+      <w:pPr>
+        <w:pStyle w:val="Heading3"/>
         <w:numPr>
           <w:ilvl w:val="2"/>
           <w:numId w:val="1"/>
         </w:numPr>
       </w:pPr>
-      <w:bookmarkStart w:id="36" w:name="_Toc370288475"/>
-      <w:bookmarkStart w:id="37" w:name="_Toc372728449"/>
+      <w:bookmarkStart w:id="37" w:name="_Toc370288475"/>
+      <w:bookmarkStart w:id="38" w:name="_Toc372728449"/>
       <w:r>
         <w:t>Module PayPal 2.1.*</w:t>
       </w:r>
-      <w:bookmarkEnd w:id="36"/>
       <w:bookmarkEnd w:id="37"/>
+      <w:bookmarkEnd w:id="38"/>
     </w:p>
     <w:p>
       <w:r>
@@ -3705,7 +3708,7 @@
     <w:p/>
     <w:p>
       <w:pPr>
-        <w:pStyle w:val="Listenabsatz"/>
+        <w:pStyle w:val="ListParagraph"/>
         <w:numPr>
           <w:ilvl w:val="0"/>
           <w:numId w:val="37"/>
@@ -3735,7 +3738,7 @@
     </w:p>
     <w:p>
       <w:pPr>
-        <w:pStyle w:val="Listenabsatz"/>
+        <w:pStyle w:val="ListParagraph"/>
         <w:numPr>
           <w:ilvl w:val="0"/>
           <w:numId w:val="37"/>
@@ -3747,7 +3750,7 @@
     </w:p>
     <w:p>
       <w:pPr>
-        <w:pStyle w:val="Listenabsatz"/>
+        <w:pStyle w:val="ListParagraph"/>
         <w:numPr>
           <w:ilvl w:val="0"/>
           <w:numId w:val="37"/>
@@ -3777,7 +3780,7 @@
     </w:p>
     <w:p>
       <w:pPr>
-        <w:pStyle w:val="Listenabsatz"/>
+        <w:pStyle w:val="ListParagraph"/>
         <w:numPr>
           <w:ilvl w:val="0"/>
           <w:numId w:val="37"/>
@@ -3804,18 +3807,18 @@
       <w:r>
         <w:br/>
       </w:r>
-      <w:bookmarkStart w:id="38" w:name="__DdeLink__2146_585484923"/>
+      <w:bookmarkStart w:id="39" w:name="__DdeLink__2146_585484923"/>
       <w:r>
         <w:rPr>
           <w:rStyle w:val="BenutzereingabenundCodeZchn"/>
         </w:rPr>
         <w:t>DROP TABLE IF EXISTS `oepaypal_transactions`;</w:t>
       </w:r>
-      <w:bookmarkEnd w:id="38"/>
-    </w:p>
-    <w:p>
-      <w:pPr>
-        <w:pStyle w:val="Listenabsatz"/>
+      <w:bookmarkEnd w:id="39"/>
+    </w:p>
+    <w:p>
+      <w:pPr>
+        <w:pStyle w:val="ListParagraph"/>
       </w:pPr>
       <w:r>
         <w:rPr>
@@ -3826,7 +3829,7 @@
     </w:p>
     <w:p>
       <w:pPr>
-        <w:pStyle w:val="Listenabsatz"/>
+        <w:pStyle w:val="ListParagraph"/>
       </w:pPr>
       <w:r>
         <w:rPr>
@@ -3837,7 +3840,7 @@
     </w:p>
     <w:p>
       <w:pPr>
-        <w:pStyle w:val="Listenabsatz"/>
+        <w:pStyle w:val="ListParagraph"/>
         <w:numPr>
           <w:ilvl w:val="0"/>
           <w:numId w:val="37"/>
@@ -3858,7 +3861,7 @@
     </w:p>
     <w:p>
       <w:pPr>
-        <w:pStyle w:val="Listenabsatz"/>
+        <w:pStyle w:val="ListParagraph"/>
         <w:numPr>
           <w:ilvl w:val="0"/>
           <w:numId w:val="37"/>
@@ -3894,7 +3897,7 @@
     </w:p>
     <w:p>
       <w:pPr>
-        <w:pStyle w:val="Listenabsatz"/>
+        <w:pStyle w:val="ListParagraph"/>
         <w:numPr>
           <w:ilvl w:val="0"/>
           <w:numId w:val="37"/>
@@ -3915,7 +3918,7 @@
     </w:p>
     <w:p>
       <w:pPr>
-        <w:pStyle w:val="Listenabsatz"/>
+        <w:pStyle w:val="ListParagraph"/>
         <w:numPr>
           <w:ilvl w:val="0"/>
           <w:numId w:val="37"/>
@@ -3936,19 +3939,19 @@
     </w:p>
     <w:p>
       <w:pPr>
-        <w:pStyle w:val="berschrift3"/>
+        <w:pStyle w:val="Heading3"/>
         <w:numPr>
           <w:ilvl w:val="2"/>
           <w:numId w:val="1"/>
         </w:numPr>
       </w:pPr>
-      <w:bookmarkStart w:id="39" w:name="_Toc370288476"/>
-      <w:bookmarkStart w:id="40" w:name="_Toc372728450"/>
+      <w:bookmarkStart w:id="40" w:name="_Toc370288476"/>
+      <w:bookmarkStart w:id="41" w:name="_Toc372728450"/>
       <w:r>
         <w:t>Module PayPal 3.0.*</w:t>
       </w:r>
-      <w:bookmarkEnd w:id="39"/>
       <w:bookmarkEnd w:id="40"/>
+      <w:bookmarkEnd w:id="41"/>
     </w:p>
     <w:p>
       <w:r>
@@ -3958,7 +3961,7 @@
     <w:p/>
     <w:p>
       <w:pPr>
-        <w:pStyle w:val="Listenabsatz"/>
+        <w:pStyle w:val="ListParagraph"/>
         <w:numPr>
           <w:ilvl w:val="0"/>
           <w:numId w:val="37"/>
@@ -3988,7 +3991,7 @@
     </w:p>
     <w:p>
       <w:pPr>
-        <w:pStyle w:val="Listenabsatz"/>
+        <w:pStyle w:val="ListParagraph"/>
         <w:numPr>
           <w:ilvl w:val="0"/>
           <w:numId w:val="37"/>
@@ -4000,7 +4003,7 @@
     </w:p>
     <w:p>
       <w:pPr>
-        <w:pStyle w:val="Listenabsatz"/>
+        <w:pStyle w:val="ListParagraph"/>
         <w:numPr>
           <w:ilvl w:val="0"/>
           <w:numId w:val="37"/>
@@ -4022,7 +4025,7 @@
     </w:p>
     <w:p>
       <w:pPr>
-        <w:pStyle w:val="Listenabsatz"/>
+        <w:pStyle w:val="ListParagraph"/>
         <w:numPr>
           <w:ilvl w:val="0"/>
           <w:numId w:val="37"/>
@@ -4043,34 +4046,33 @@
     </w:p>
     <w:p>
       <w:pPr>
-        <w:pStyle w:val="berschrift2"/>
+        <w:pStyle w:val="Heading2"/>
         <w:ind w:hanging="1997"/>
       </w:pPr>
-      <w:bookmarkStart w:id="41" w:name="_Toc363138679"/>
-      <w:bookmarkStart w:id="42" w:name="_Toc363138699"/>
-      <w:bookmarkStart w:id="43" w:name="_Toc367197245"/>
-      <w:bookmarkStart w:id="44" w:name="_Toc367275681"/>
-      <w:bookmarkStart w:id="45" w:name="_Toc368046713"/>
-      <w:bookmarkStart w:id="46" w:name="_Toc368047567"/>
-      <w:bookmarkStart w:id="47" w:name="_Toc368048478"/>
-      <w:bookmarkStart w:id="48" w:name="_Toc368386934"/>
-      <w:bookmarkStart w:id="49" w:name="_Toc337645509"/>
-      <w:bookmarkStart w:id="50" w:name="_Toc337651797"/>
-      <w:bookmarkStart w:id="51" w:name="_Toc349642075"/>
-      <w:bookmarkStart w:id="52" w:name="_Toc349643154"/>
-      <w:bookmarkStart w:id="53" w:name="_Toc354657452"/>
-      <w:bookmarkStart w:id="54" w:name="_Toc355611714"/>
-      <w:bookmarkStart w:id="55" w:name="_Toc363138680"/>
-      <w:bookmarkStart w:id="56" w:name="_Toc363138700"/>
-      <w:bookmarkStart w:id="57" w:name="_Toc367197246"/>
-      <w:bookmarkStart w:id="58" w:name="_Toc367275682"/>
-      <w:bookmarkStart w:id="59" w:name="_Toc368046714"/>
-      <w:bookmarkStart w:id="60" w:name="_Toc368047568"/>
-      <w:bookmarkStart w:id="61" w:name="_Toc368048479"/>
-      <w:bookmarkStart w:id="62" w:name="_Toc368386935"/>
-      <w:bookmarkStart w:id="63" w:name="_Toc369165788"/>
-      <w:bookmarkStart w:id="64" w:name="_Toc372728451"/>
-      <w:bookmarkEnd w:id="41"/>
+      <w:bookmarkStart w:id="42" w:name="_Toc363138679"/>
+      <w:bookmarkStart w:id="43" w:name="_Toc363138699"/>
+      <w:bookmarkStart w:id="44" w:name="_Toc367197245"/>
+      <w:bookmarkStart w:id="45" w:name="_Toc367275681"/>
+      <w:bookmarkStart w:id="46" w:name="_Toc368046713"/>
+      <w:bookmarkStart w:id="47" w:name="_Toc368047567"/>
+      <w:bookmarkStart w:id="48" w:name="_Toc368048478"/>
+      <w:bookmarkStart w:id="49" w:name="_Toc368386934"/>
+      <w:bookmarkStart w:id="50" w:name="_Toc337645509"/>
+      <w:bookmarkStart w:id="51" w:name="_Toc337651797"/>
+      <w:bookmarkStart w:id="52" w:name="_Toc349642075"/>
+      <w:bookmarkStart w:id="53" w:name="_Toc349643154"/>
+      <w:bookmarkStart w:id="54" w:name="_Toc354657452"/>
+      <w:bookmarkStart w:id="55" w:name="_Toc355611714"/>
+      <w:bookmarkStart w:id="56" w:name="_Toc363138680"/>
+      <w:bookmarkStart w:id="57" w:name="_Toc363138700"/>
+      <w:bookmarkStart w:id="58" w:name="_Toc367197246"/>
+      <w:bookmarkStart w:id="59" w:name="_Toc367275682"/>
+      <w:bookmarkStart w:id="60" w:name="_Toc368046714"/>
+      <w:bookmarkStart w:id="61" w:name="_Toc368047568"/>
+      <w:bookmarkStart w:id="62" w:name="_Toc368048479"/>
+      <w:bookmarkStart w:id="63" w:name="_Toc368386935"/>
+      <w:bookmarkStart w:id="64" w:name="_Toc369165788"/>
+      <w:bookmarkStart w:id="65" w:name="_Toc372728451"/>
       <w:bookmarkEnd w:id="42"/>
       <w:bookmarkEnd w:id="43"/>
       <w:bookmarkEnd w:id="44"/>
@@ -4092,15 +4094,16 @@
       <w:bookmarkEnd w:id="60"/>
       <w:bookmarkEnd w:id="61"/>
       <w:bookmarkEnd w:id="62"/>
+      <w:bookmarkEnd w:id="63"/>
       <w:r>
         <w:t>Copying</w:t>
       </w:r>
-      <w:bookmarkEnd w:id="35"/>
+      <w:bookmarkEnd w:id="36"/>
       <w:r>
         <w:t xml:space="preserve"> module files</w:t>
       </w:r>
-      <w:bookmarkEnd w:id="63"/>
       <w:bookmarkEnd w:id="64"/>
+      <w:bookmarkEnd w:id="65"/>
     </w:p>
     <w:p>
       <w:r>
@@ -4121,16 +4124,16 @@
     </w:p>
     <w:p>
       <w:pPr>
-        <w:pStyle w:val="berschrift2"/>
+        <w:pStyle w:val="Heading2"/>
         <w:ind w:hanging="1997"/>
       </w:pPr>
-      <w:bookmarkStart w:id="65" w:name="_Toc369165789"/>
-      <w:bookmarkStart w:id="66" w:name="_Toc372728452"/>
+      <w:bookmarkStart w:id="66" w:name="_Toc369165789"/>
+      <w:bookmarkStart w:id="67" w:name="_Toc372728452"/>
       <w:r>
         <w:t>Changing write permissions of /modules/oe/oepaypal/logs</w:t>
       </w:r>
-      <w:bookmarkEnd w:id="65"/>
       <w:bookmarkEnd w:id="66"/>
+      <w:bookmarkEnd w:id="67"/>
       <w:r>
         <w:t xml:space="preserve"> </w:t>
       </w:r>
@@ -4151,22 +4154,22 @@
     </w:p>
     <w:p>
       <w:pPr>
-        <w:pStyle w:val="berschrift2"/>
+        <w:pStyle w:val="Heading2"/>
         <w:ind w:hanging="1997"/>
       </w:pPr>
-      <w:bookmarkStart w:id="67" w:name="_Ref196626911"/>
-      <w:bookmarkStart w:id="68" w:name="_Toc369165790"/>
-      <w:bookmarkStart w:id="69" w:name="_Toc372728453"/>
+      <w:bookmarkStart w:id="68" w:name="_Ref196626911"/>
+      <w:bookmarkStart w:id="69" w:name="_Toc369165790"/>
+      <w:bookmarkStart w:id="70" w:name="_Toc372728453"/>
       <w:r>
         <w:lastRenderedPageBreak/>
         <w:t>Preparing</w:t>
       </w:r>
-      <w:bookmarkEnd w:id="67"/>
+      <w:bookmarkEnd w:id="68"/>
       <w:r>
         <w:t xml:space="preserve"> templates</w:t>
       </w:r>
-      <w:bookmarkEnd w:id="68"/>
       <w:bookmarkEnd w:id="69"/>
+      <w:bookmarkEnd w:id="70"/>
     </w:p>
     <w:p>
       <w:r>
@@ -4207,7 +4210,7 @@
     <w:p/>
     <w:p>
       <w:pPr>
-        <w:pStyle w:val="Listenabsatz"/>
+        <w:pStyle w:val="ListParagraph"/>
         <w:numPr>
           <w:ilvl w:val="0"/>
           <w:numId w:val="36"/>
@@ -4246,7 +4249,7 @@
     </w:p>
     <w:p>
       <w:pPr>
-        <w:pStyle w:val="Listenabsatz"/>
+        <w:pStyle w:val="ListParagraph"/>
         <w:numPr>
           <w:ilvl w:val="0"/>
           <w:numId w:val="36"/>
@@ -4294,12 +4297,10 @@
       <w:r>
         <w:t>.</w:t>
       </w:r>
-      <w:bookmarkStart w:id="70" w:name="_GoBack"/>
-      <w:bookmarkEnd w:id="70"/>
-    </w:p>
-    <w:p>
-      <w:pPr>
-        <w:pStyle w:val="berschrift2"/>
+    </w:p>
+    <w:p>
+      <w:pPr>
+        <w:pStyle w:val="Heading2"/>
         <w:ind w:hanging="1997"/>
       </w:pPr>
       <w:bookmarkStart w:id="71" w:name="_Toc337651802"/>
@@ -4367,7 +4368,7 @@
     </w:p>
     <w:p>
       <w:pPr>
-        <w:pStyle w:val="berschrift2"/>
+        <w:pStyle w:val="Heading2"/>
         <w:ind w:hanging="1997"/>
       </w:pPr>
       <w:bookmarkStart w:id="88" w:name="_Toc369165792"/>
@@ -4413,7 +4414,7 @@
     </w:p>
     <w:p>
       <w:pPr>
-        <w:pStyle w:val="berschrift1"/>
+        <w:pStyle w:val="Heading1"/>
       </w:pPr>
       <w:bookmarkStart w:id="90" w:name="_Toc369165793"/>
       <w:bookmarkStart w:id="91" w:name="_Toc372728456"/>
@@ -4450,7 +4451,7 @@
     </w:p>
     <w:p>
       <w:pPr>
-        <w:pStyle w:val="berschrift2"/>
+        <w:pStyle w:val="Heading2"/>
         <w:ind w:hanging="1997"/>
       </w:pPr>
       <w:bookmarkStart w:id="92" w:name="_Toc369165794"/>
@@ -4534,7 +4535,7 @@
     </w:p>
     <w:p>
       <w:pPr>
-        <w:pStyle w:val="Listenabsatz"/>
+        <w:pStyle w:val="ListParagraph"/>
         <w:numPr>
           <w:ilvl w:val="0"/>
           <w:numId w:val="32"/>
@@ -4565,7 +4566,7 @@
     </w:p>
     <w:p>
       <w:pPr>
-        <w:pStyle w:val="Listenabsatz"/>
+        <w:pStyle w:val="ListParagraph"/>
         <w:numPr>
           <w:ilvl w:val="0"/>
           <w:numId w:val="32"/>
@@ -4610,7 +4611,7 @@
     </w:p>
     <w:p>
       <w:pPr>
-        <w:pStyle w:val="berschrift2"/>
+        <w:pStyle w:val="Heading2"/>
         <w:ind w:hanging="1997"/>
       </w:pPr>
       <w:bookmarkStart w:id="94" w:name="_Toc369165795"/>
@@ -4656,7 +4657,7 @@
     </w:p>
     <w:p>
       <w:pPr>
-        <w:pStyle w:val="berschrift3"/>
+        <w:pStyle w:val="Heading3"/>
       </w:pPr>
       <w:bookmarkStart w:id="97" w:name="_Toc369165796"/>
       <w:bookmarkStart w:id="98" w:name="_Toc372728459"/>
@@ -4679,7 +4680,7 @@
     </w:p>
     <w:p>
       <w:pPr>
-        <w:pStyle w:val="berschrift3"/>
+        <w:pStyle w:val="Heading3"/>
       </w:pPr>
       <w:bookmarkStart w:id="99" w:name="_Toc369165797"/>
       <w:bookmarkStart w:id="100" w:name="_Toc372728460"/>
@@ -4766,7 +4767,7 @@
     </w:p>
     <w:p>
       <w:pPr>
-        <w:pStyle w:val="berschrift3"/>
+        <w:pStyle w:val="Heading3"/>
         <w:ind w:left="737" w:hanging="737"/>
       </w:pPr>
       <w:bookmarkStart w:id="101" w:name="_Toc369165798"/>
@@ -4794,7 +4795,7 @@
     </w:p>
     <w:p>
       <w:pPr>
-        <w:pStyle w:val="berschrift3"/>
+        <w:pStyle w:val="Heading3"/>
         <w:ind w:left="737" w:hanging="737"/>
       </w:pPr>
       <w:bookmarkStart w:id="103" w:name="_Toc369165799"/>
@@ -4818,7 +4819,7 @@
     </w:p>
     <w:p>
       <w:pPr>
-        <w:pStyle w:val="berschrift3"/>
+        <w:pStyle w:val="Heading3"/>
         <w:ind w:left="737" w:hanging="737"/>
       </w:pPr>
       <w:bookmarkStart w:id="105" w:name="_Toc369165800"/>
@@ -4851,7 +4852,7 @@
     </w:p>
     <w:p>
       <w:pPr>
-        <w:pStyle w:val="berschrift3"/>
+        <w:pStyle w:val="Heading3"/>
         <w:ind w:left="737" w:hanging="737"/>
       </w:pPr>
       <w:bookmarkStart w:id="107" w:name="_Toc369165801"/>
@@ -4914,7 +4915,7 @@
     </w:p>
     <w:p>
       <w:pPr>
-        <w:pStyle w:val="berschrift1"/>
+        <w:pStyle w:val="Heading1"/>
       </w:pPr>
       <w:bookmarkStart w:id="110" w:name="_Toc372728465"/>
       <w:r>
@@ -4926,7 +4927,7 @@
     </w:p>
     <w:p>
       <w:pPr>
-        <w:pStyle w:val="berschrift2"/>
+        <w:pStyle w:val="Heading2"/>
         <w:ind w:hanging="1997"/>
       </w:pPr>
       <w:bookmarkStart w:id="111" w:name="_Toc369165803"/>
@@ -4959,7 +4960,7 @@
       <w:r>
         <w:rPr>
           <w:noProof/>
-          <w:lang w:val="de-DE" w:eastAsia="de-DE" w:bidi="ar-SA"/>
+          <w:lang w:bidi="ar-SA"/>
         </w:rPr>
         <mc:AlternateContent>
           <mc:Choice Requires="wps">
@@ -5001,7 +5002,7 @@
                         <w:txbxContent>
                           <w:p>
                             <w:pPr>
-                              <w:pStyle w:val="Beschriftung"/>
+                              <w:pStyle w:val="Caption"/>
                               <w:rPr>
                                 <w:noProof/>
                                 <w:color w:val="auto"/>
@@ -5083,7 +5084,7 @@
           </mc:Choice>
           <mc:Fallback>
             <w:pict>
-              <v:shapetype w14:anchorId="7C4628CD" id="_x0000_t202" coordsize="21600,21600" o:spt="202" path="m,l,21600r21600,l21600,xe">
+              <v:shapetype id="_x0000_t202" coordsize="21600,21600" o:spt="202" path="m,l,21600r21600,l21600,xe">
                 <v:stroke joinstyle="miter"/>
                 <v:path gradientshapeok="t" o:connecttype="rect"/>
               </v:shapetype>
@@ -5092,7 +5093,7 @@
                   <w:txbxContent>
                     <w:p>
                       <w:pPr>
-                        <w:pStyle w:val="Beschriftung"/>
+                        <w:pStyle w:val="Caption"/>
                         <w:rPr>
                           <w:noProof/>
                           <w:color w:val="auto"/>
@@ -5169,7 +5170,7 @@
       <w:r>
         <w:rPr>
           <w:noProof/>
-          <w:lang w:val="de-DE" w:eastAsia="de-DE" w:bidi="ar-SA"/>
+          <w:lang w:bidi="ar-SA"/>
         </w:rPr>
         <w:drawing>
           <wp:anchor distT="0" distB="0" distL="114300" distR="114300" simplePos="0" relativeHeight="251618816" behindDoc="0" locked="0" layoutInCell="1" allowOverlap="1" wp14:anchorId="5CBE714E" wp14:editId="175A895D">
@@ -5195,7 +5196,7 @@
                     <pic:cNvPicPr/>
                   </pic:nvPicPr>
                   <pic:blipFill>
-                    <a:blip r:embed="rId16">
+                    <a:blip r:embed="rId17">
                       <a:extLst>
                         <a:ext uri="{28A0092B-C50C-407E-A947-70E740481C1C}">
                           <a14:useLocalDpi xmlns:a14="http://schemas.microsoft.com/office/drawing/2010/main" val="0"/>
@@ -5256,9 +5257,8 @@
       <w:r>
         <w:rPr>
           <w:noProof/>
-          <w:lang w:val="de-DE" w:eastAsia="de-DE" w:bidi="ar-SA"/>
+          <w:lang w:bidi="ar-SA"/>
         </w:rPr>
-        <w:lastRenderedPageBreak/>
         <w:drawing>
           <wp:anchor distT="0" distB="0" distL="114300" distR="114300" simplePos="0" relativeHeight="251622912" behindDoc="0" locked="0" layoutInCell="1" allowOverlap="1" wp14:anchorId="33117793" wp14:editId="4173438C">
             <wp:simplePos x="0" y="0"/>
@@ -5283,7 +5283,7 @@
                     <pic:cNvPicPr/>
                   </pic:nvPicPr>
                   <pic:blipFill>
-                    <a:blip r:embed="rId17">
+                    <a:blip r:embed="rId18">
                       <a:extLst>
                         <a:ext uri="{28A0092B-C50C-407E-A947-70E740481C1C}">
                           <a14:useLocalDpi xmlns:a14="http://schemas.microsoft.com/office/drawing/2010/main" val="0"/>
@@ -5318,7 +5318,7 @@
       <w:r>
         <w:rPr>
           <w:noProof/>
-          <w:lang w:val="de-DE" w:eastAsia="de-DE" w:bidi="ar-SA"/>
+          <w:lang w:bidi="ar-SA"/>
         </w:rPr>
         <mc:AlternateContent>
           <mc:Choice Requires="wps">
@@ -5360,7 +5360,7 @@
                         <w:txbxContent>
                           <w:p>
                             <w:pPr>
-                              <w:pStyle w:val="Beschriftung"/>
+                              <w:pStyle w:val="Caption"/>
                               <w:rPr>
                                 <w:noProof/>
                                 <w:color w:val="auto"/>
@@ -5442,12 +5442,12 @@
           </mc:Choice>
           <mc:Fallback>
             <w:pict>
-              <v:shape w14:anchorId="743387DF" id="Textfeld 10" o:spid="_x0000_s1027" type="#_x0000_t202" style="position:absolute;margin-left:0;margin-top:349.55pt;width:445.85pt;height:.05pt;z-index:251624960;visibility:visible;mso-wrap-style:square;mso-wrap-distance-left:9pt;mso-wrap-distance-top:0;mso-wrap-distance-right:9pt;mso-wrap-distance-bottom:0;mso-position-horizontal:absolute;mso-position-horizontal-relative:text;mso-position-vertical:absolute;mso-position-vertical-relative:text;v-text-anchor:top" o:gfxdata="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" stroked="f">
+              <v:shape id="Textfeld 10" o:spid="_x0000_s1027" type="#_x0000_t202" style="position:absolute;margin-left:0;margin-top:349.55pt;width:445.85pt;height:.05pt;z-index:251624960;visibility:visible;mso-wrap-style:square;mso-wrap-distance-left:9pt;mso-wrap-distance-top:0;mso-wrap-distance-right:9pt;mso-wrap-distance-bottom:0;mso-position-horizontal:absolute;mso-position-horizontal-relative:text;mso-position-vertical:absolute;mso-position-vertical-relative:text;v-text-anchor:top" o:gfxdata="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" stroked="f">
                 <v:textbox style="mso-fit-shape-to-text:t" inset="0,0,0,0">
                   <w:txbxContent>
                     <w:p>
                       <w:pPr>
-                        <w:pStyle w:val="Beschriftung"/>
+                        <w:pStyle w:val="Caption"/>
                         <w:rPr>
                           <w:noProof/>
                           <w:color w:val="auto"/>
@@ -5527,6 +5527,7 @@
         <w:spacing w:line="240" w:lineRule="auto"/>
       </w:pPr>
       <w:r>
+        <w:lastRenderedPageBreak/>
         <w:br w:type="page"/>
       </w:r>
     </w:p>
@@ -5534,7 +5535,7 @@
       <w:r>
         <w:rPr>
           <w:noProof/>
-          <w:lang w:val="de-DE" w:eastAsia="de-DE" w:bidi="ar-SA"/>
+          <w:lang w:bidi="ar-SA"/>
         </w:rPr>
         <w:lastRenderedPageBreak/>
         <mc:AlternateContent>
@@ -5577,7 +5578,7 @@
                         <w:txbxContent>
                           <w:p>
                             <w:pPr>
-                              <w:pStyle w:val="Beschriftung"/>
+                              <w:pStyle w:val="Caption"/>
                               <w:rPr>
                                 <w:noProof/>
                                 <w:color w:val="auto"/>
@@ -5662,12 +5663,12 @@
           </mc:Choice>
           <mc:Fallback>
             <w:pict>
-              <v:shape w14:anchorId="5CC2E576" id="Textfeld 11" o:spid="_x0000_s1028" type="#_x0000_t202" style="position:absolute;margin-left:0;margin-top:324.85pt;width:446.15pt;height:21pt;z-index:251725312;visibility:visible;mso-wrap-style:square;mso-height-percent:0;mso-wrap-distance-left:9pt;mso-wrap-distance-top:0;mso-wrap-distance-right:9pt;mso-wrap-distance-bottom:0;mso-position-horizontal:center;mso-position-horizontal-relative:page;mso-position-vertical:absolute;mso-position-vertical-relative:text;mso-height-percent:0;mso-height-relative:margin;v-text-anchor:top" o:gfxdata="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" stroked="f">
+              <v:shape id="Textfeld 11" o:spid="_x0000_s1028" type="#_x0000_t202" style="position:absolute;margin-left:0;margin-top:324.85pt;width:446.15pt;height:21pt;z-index:251725312;visibility:visible;mso-wrap-style:square;mso-height-percent:0;mso-wrap-distance-left:9pt;mso-wrap-distance-top:0;mso-wrap-distance-right:9pt;mso-wrap-distance-bottom:0;mso-position-horizontal:center;mso-position-horizontal-relative:page;mso-position-vertical:absolute;mso-position-vertical-relative:text;mso-height-percent:0;mso-height-relative:margin;v-text-anchor:top" o:gfxdata="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" stroked="f">
                 <v:textbox inset="0,0,0,0">
                   <w:txbxContent>
                     <w:p>
                       <w:pPr>
-                        <w:pStyle w:val="Beschriftung"/>
+                        <w:pStyle w:val="Caption"/>
                         <w:rPr>
                           <w:noProof/>
                           <w:color w:val="auto"/>
@@ -5752,8 +5753,9 @@
       <w:r>
         <w:rPr>
           <w:noProof/>
-          <w:lang w:val="de-DE" w:eastAsia="de-DE" w:bidi="ar-SA"/>
+          <w:lang w:bidi="ar-SA"/>
         </w:rPr>
+        <w:lastRenderedPageBreak/>
         <w:drawing>
           <wp:anchor distT="0" distB="0" distL="114300" distR="114300" simplePos="0" relativeHeight="251721216" behindDoc="0" locked="0" layoutInCell="1" allowOverlap="1" wp14:anchorId="16E2E78F" wp14:editId="590DB287">
             <wp:simplePos x="0" y="0"/>
@@ -5778,7 +5780,7 @@
                     <pic:cNvPicPr/>
                   </pic:nvPicPr>
                   <pic:blipFill>
-                    <a:blip r:embed="rId18">
+                    <a:blip r:embed="rId19">
                       <a:extLst>
                         <a:ext uri="{28A0092B-C50C-407E-A947-70E740481C1C}">
                           <a14:useLocalDpi xmlns:a14="http://schemas.microsoft.com/office/drawing/2010/main" val="0"/>
@@ -5834,7 +5836,7 @@
       <w:r>
         <w:rPr>
           <w:noProof/>
-          <w:lang w:val="de-DE" w:eastAsia="de-DE" w:bidi="ar-SA"/>
+          <w:lang w:bidi="ar-SA"/>
         </w:rPr>
         <w:lastRenderedPageBreak/>
         <mc:AlternateContent>
@@ -5877,7 +5879,7 @@
                         <w:txbxContent>
                           <w:p>
                             <w:pPr>
-                              <w:pStyle w:val="Beschriftung"/>
+                              <w:pStyle w:val="Caption"/>
                               <w:rPr>
                                 <w:noProof/>
                                 <w:color w:val="auto"/>
@@ -5962,12 +5964,12 @@
           </mc:Choice>
           <mc:Fallback>
             <w:pict>
-              <v:shape w14:anchorId="6DE5B158" id="Textfeld 15" o:spid="_x0000_s1029" type="#_x0000_t202" style="position:absolute;margin-left:.35pt;margin-top:395.15pt;width:449.15pt;height:.05pt;z-index:251614720;visibility:visible;mso-wrap-style:square;mso-width-percent:0;mso-wrap-distance-left:9pt;mso-wrap-distance-top:0;mso-wrap-distance-right:9pt;mso-wrap-distance-bottom:0;mso-position-horizontal:absolute;mso-position-horizontal-relative:text;mso-position-vertical:absolute;mso-position-vertical-relative:text;mso-width-percent:0;mso-width-relative:margin;v-text-anchor:top" o:gfxdata="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" stroked="f">
+              <v:shape id="Textfeld 15" o:spid="_x0000_s1029" type="#_x0000_t202" style="position:absolute;margin-left:.35pt;margin-top:395.15pt;width:449.15pt;height:.05pt;z-index:251614720;visibility:visible;mso-wrap-style:square;mso-width-percent:0;mso-wrap-distance-left:9pt;mso-wrap-distance-top:0;mso-wrap-distance-right:9pt;mso-wrap-distance-bottom:0;mso-position-horizontal:absolute;mso-position-horizontal-relative:text;mso-position-vertical:absolute;mso-position-vertical-relative:text;mso-width-percent:0;mso-width-relative:margin;v-text-anchor:top" o:gfxdata="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" stroked="f">
                 <v:textbox style="mso-fit-shape-to-text:t" inset="0,0,0,0">
                   <w:txbxContent>
                     <w:p>
                       <w:pPr>
-                        <w:pStyle w:val="Beschriftung"/>
+                        <w:pStyle w:val="Caption"/>
                         <w:rPr>
                           <w:noProof/>
                           <w:color w:val="auto"/>
@@ -6044,7 +6046,7 @@
       <w:r>
         <w:rPr>
           <w:noProof/>
-          <w:lang w:val="de-DE" w:eastAsia="de-DE" w:bidi="ar-SA"/>
+          <w:lang w:bidi="ar-SA"/>
         </w:rPr>
         <w:drawing>
           <wp:anchor distT="0" distB="0" distL="114300" distR="114300" simplePos="0" relativeHeight="251604480" behindDoc="0" locked="0" layoutInCell="1" allowOverlap="1" wp14:anchorId="52A7D37A" wp14:editId="09EE6765">
@@ -6070,7 +6072,7 @@
                     <pic:cNvPicPr/>
                   </pic:nvPicPr>
                   <pic:blipFill>
-                    <a:blip r:embed="rId19">
+                    <a:blip r:embed="rId20">
                       <a:extLst>
                         <a:ext uri="{28A0092B-C50C-407E-A947-70E740481C1C}">
                           <a14:useLocalDpi xmlns:a14="http://schemas.microsoft.com/office/drawing/2010/main" val="0"/>
@@ -6137,7 +6139,7 @@
     <w:p/>
     <w:p>
       <w:pPr>
-        <w:pStyle w:val="berschrift2"/>
+        <w:pStyle w:val="Heading2"/>
         <w:ind w:hanging="1997"/>
       </w:pPr>
       <w:bookmarkStart w:id="113" w:name="_Toc369165804"/>
@@ -6152,7 +6154,7 @@
       <w:r>
         <w:rPr>
           <w:noProof/>
-          <w:lang w:val="de-DE" w:eastAsia="de-DE" w:bidi="ar-SA"/>
+          <w:lang w:bidi="ar-SA"/>
         </w:rPr>
         <w:drawing>
           <wp:anchor distT="0" distB="0" distL="114300" distR="114300" simplePos="0" relativeHeight="251717120" behindDoc="0" locked="0" layoutInCell="1" allowOverlap="1" wp14:anchorId="2B9286EC" wp14:editId="4208EFE7">
@@ -6178,7 +6180,7 @@
                     <pic:cNvPicPr/>
                   </pic:nvPicPr>
                   <pic:blipFill>
-                    <a:blip r:embed="rId20">
+                    <a:blip r:embed="rId21">
                       <a:extLst>
                         <a:ext uri="{28A0092B-C50C-407E-A947-70E740481C1C}">
                           <a14:useLocalDpi xmlns:a14="http://schemas.microsoft.com/office/drawing/2010/main" val="0"/>
@@ -6213,7 +6215,7 @@
       <w:r>
         <w:rPr>
           <w:noProof/>
-          <w:lang w:val="de-DE" w:eastAsia="de-DE" w:bidi="ar-SA"/>
+          <w:lang w:bidi="ar-SA"/>
         </w:rPr>
         <mc:AlternateContent>
           <mc:Choice Requires="wps">
@@ -6255,7 +6257,7 @@
                         <w:txbxContent>
                           <w:p>
                             <w:pPr>
-                              <w:pStyle w:val="Beschriftung"/>
+                              <w:pStyle w:val="Caption"/>
                               <w:rPr>
                                 <w:noProof/>
                                 <w:color w:val="auto"/>
@@ -6337,12 +6339,12 @@
           </mc:Choice>
           <mc:Fallback>
             <w:pict>
-              <v:shape w14:anchorId="42F67F18" id="Textfeld 21" o:spid="_x0000_s1030" type="#_x0000_t202" style="position:absolute;margin-left:0;margin-top:218.1pt;width:440.75pt;height:.05pt;z-index:251719168;visibility:visible;mso-wrap-style:square;mso-wrap-distance-left:9pt;mso-wrap-distance-top:0;mso-wrap-distance-right:9pt;mso-wrap-distance-bottom:0;mso-position-horizontal:absolute;mso-position-horizontal-relative:text;mso-position-vertical:absolute;mso-position-vertical-relative:text;v-text-anchor:top" o:gfxdata="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" stroked="f">
+              <v:shape id="Textfeld 21" o:spid="_x0000_s1030" type="#_x0000_t202" style="position:absolute;margin-left:0;margin-top:218.1pt;width:440.75pt;height:.05pt;z-index:251719168;visibility:visible;mso-wrap-style:square;mso-wrap-distance-left:9pt;mso-wrap-distance-top:0;mso-wrap-distance-right:9pt;mso-wrap-distance-bottom:0;mso-position-horizontal:absolute;mso-position-horizontal-relative:text;mso-position-vertical:absolute;mso-position-vertical-relative:text;v-text-anchor:top" o:gfxdata="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" stroked="f">
                 <v:textbox style="mso-fit-shape-to-text:t" inset="0,0,0,0">
                   <w:txbxContent>
                     <w:p>
                       <w:pPr>
-                        <w:pStyle w:val="Beschriftung"/>
+                        <w:pStyle w:val="Caption"/>
                         <w:rPr>
                           <w:noProof/>
                           <w:color w:val="auto"/>
@@ -6491,7 +6493,7 @@
     </w:p>
     <w:p>
       <w:pPr>
-        <w:pStyle w:val="berschrift1"/>
+        <w:pStyle w:val="Heading1"/>
       </w:pPr>
       <w:bookmarkStart w:id="115" w:name="_Toc369165805"/>
       <w:bookmarkStart w:id="116" w:name="_Toc372728468"/>
@@ -6504,7 +6506,7 @@
     </w:p>
     <w:p>
       <w:pPr>
-        <w:pStyle w:val="berschrift2"/>
+        <w:pStyle w:val="Heading2"/>
         <w:tabs>
           <w:tab w:val="left" w:pos="851"/>
         </w:tabs>
@@ -6522,7 +6524,7 @@
       <w:r>
         <w:t>PayPal requires you to use the corresponding PayPal logos in your shop. As long as you keep to PayPal's integration guidelines (</w:t>
       </w:r>
-      <w:hyperlink r:id="rId21">
+      <w:hyperlink r:id="rId22">
         <w:r>
           <w:rPr>
             <w:rStyle w:val="BenutzereingabenundCodeZchn"/>
@@ -6545,7 +6547,7 @@
 </file>
 
 <file path=word/endnotes.xml><?xml version="1.0" encoding="utf-8"?>
-<w:endnotes xmlns:wpc="http://schemas.microsoft.com/office/word/2010/wordprocessingCanvas" xmlns:mc="http://schemas.openxmlformats.org/markup-compatibility/2006" xmlns:o="urn:schemas-microsoft-com:office:office" xmlns:r="http://schemas.openxmlformats.org/officeDocument/2006/relationships" xmlns:m="http://schemas.openxmlformats.org/officeDocument/2006/math" xmlns:v="urn:schemas-microsoft-com:vml" xmlns:wp14="http://schemas.microsoft.com/office/word/2010/wordprocessingDrawing" xmlns:wp="http://schemas.openxmlformats.org/drawingml/2006/wordprocessingDrawing" xmlns:w10="urn:schemas-microsoft-com:office:word" xmlns:w="http://schemas.openxmlformats.org/wordprocessingml/2006/main" xmlns:w14="http://schemas.microsoft.com/office/word/2010/wordml" xmlns:w15="http://schemas.microsoft.com/office/word/2012/wordml" xmlns:wpg="http://schemas.microsoft.com/office/word/2010/wordprocessingGroup" xmlns:wpi="http://schemas.microsoft.com/office/word/2010/wordprocessingInk" xmlns:wne="http://schemas.microsoft.com/office/word/2006/wordml" xmlns:wps="http://schemas.microsoft.com/office/word/2010/wordprocessingShape" mc:Ignorable="w14 w15 wp14">
+<w:endnotes xmlns:wpc="http://schemas.microsoft.com/office/word/2010/wordprocessingCanvas" xmlns:mc="http://schemas.openxmlformats.org/markup-compatibility/2006" xmlns:o="urn:schemas-microsoft-com:office:office" xmlns:r="http://schemas.openxmlformats.org/officeDocument/2006/relationships" xmlns:m="http://schemas.openxmlformats.org/officeDocument/2006/math" xmlns:v="urn:schemas-microsoft-com:vml" xmlns:wp14="http://schemas.microsoft.com/office/word/2010/wordprocessingDrawing" xmlns:wp="http://schemas.openxmlformats.org/drawingml/2006/wordprocessingDrawing" xmlns:w10="urn:schemas-microsoft-com:office:word" xmlns:w="http://schemas.openxmlformats.org/wordprocessingml/2006/main" xmlns:w14="http://schemas.microsoft.com/office/word/2010/wordml" xmlns:wpg="http://schemas.microsoft.com/office/word/2010/wordprocessingGroup" xmlns:wpi="http://schemas.microsoft.com/office/word/2010/wordprocessingInk" xmlns:wne="http://schemas.microsoft.com/office/word/2006/wordml" xmlns:wps="http://schemas.microsoft.com/office/word/2010/wordprocessingShape" mc:Ignorable="w14 wp14">
   <w:endnote w:type="separator" w:id="-1">
     <w:p>
       <w:r>
@@ -6564,10 +6566,10 @@
 </file>
 
 <file path=word/footer1.xml><?xml version="1.0" encoding="utf-8"?>
-<w:ftr xmlns:wpc="http://schemas.microsoft.com/office/word/2010/wordprocessingCanvas" xmlns:mc="http://schemas.openxmlformats.org/markup-compatibility/2006" xmlns:o="urn:schemas-microsoft-com:office:office" xmlns:r="http://schemas.openxmlformats.org/officeDocument/2006/relationships" xmlns:m="http://schemas.openxmlformats.org/officeDocument/2006/math" xmlns:v="urn:schemas-microsoft-com:vml" xmlns:wp14="http://schemas.microsoft.com/office/word/2010/wordprocessingDrawing" xmlns:wp="http://schemas.openxmlformats.org/drawingml/2006/wordprocessingDrawing" xmlns:w10="urn:schemas-microsoft-com:office:word" xmlns:w="http://schemas.openxmlformats.org/wordprocessingml/2006/main" xmlns:w14="http://schemas.microsoft.com/office/word/2010/wordml" xmlns:w15="http://schemas.microsoft.com/office/word/2012/wordml" xmlns:wpg="http://schemas.microsoft.com/office/word/2010/wordprocessingGroup" xmlns:wpi="http://schemas.microsoft.com/office/word/2010/wordprocessingInk" xmlns:wne="http://schemas.microsoft.com/office/word/2006/wordml" xmlns:wps="http://schemas.microsoft.com/office/word/2010/wordprocessingShape" mc:Ignorable="w14 w15 wp14">
+<w:ftr xmlns:wpc="http://schemas.microsoft.com/office/word/2010/wordprocessingCanvas" xmlns:mc="http://schemas.openxmlformats.org/markup-compatibility/2006" xmlns:o="urn:schemas-microsoft-com:office:office" xmlns:r="http://schemas.openxmlformats.org/officeDocument/2006/relationships" xmlns:m="http://schemas.openxmlformats.org/officeDocument/2006/math" xmlns:v="urn:schemas-microsoft-com:vml" xmlns:wp14="http://schemas.microsoft.com/office/word/2010/wordprocessingDrawing" xmlns:wp="http://schemas.openxmlformats.org/drawingml/2006/wordprocessingDrawing" xmlns:w10="urn:schemas-microsoft-com:office:word" xmlns:w="http://schemas.openxmlformats.org/wordprocessingml/2006/main" xmlns:w14="http://schemas.microsoft.com/office/word/2010/wordml" xmlns:wpg="http://schemas.microsoft.com/office/word/2010/wordprocessingGroup" xmlns:wpi="http://schemas.microsoft.com/office/word/2010/wordprocessingInk" xmlns:wne="http://schemas.microsoft.com/office/word/2006/wordml" xmlns:wps="http://schemas.microsoft.com/office/word/2010/wordprocessingShape" mc:Ignorable="w14 wp14">
   <w:p>
     <w:pPr>
-      <w:pStyle w:val="Fuzeile"/>
+      <w:pStyle w:val="Footer"/>
       <w:framePr w:wrap="around" w:vAnchor="text" w:hAnchor="margin" w:xAlign="right" w:y="1"/>
     </w:pPr>
     <w:r>
@@ -6594,7 +6596,7 @@
   </w:p>
   <w:p>
     <w:pPr>
-      <w:pStyle w:val="Fuzeile"/>
+      <w:pStyle w:val="Footer"/>
       <w:ind w:right="360"/>
     </w:pPr>
   </w:p>
@@ -6602,10 +6604,10 @@
 </file>
 
 <file path=word/footer2.xml><?xml version="1.0" encoding="utf-8"?>
-<w:ftr xmlns:wpc="http://schemas.microsoft.com/office/word/2010/wordprocessingCanvas" xmlns:mc="http://schemas.openxmlformats.org/markup-compatibility/2006" xmlns:o="urn:schemas-microsoft-com:office:office" xmlns:r="http://schemas.openxmlformats.org/officeDocument/2006/relationships" xmlns:m="http://schemas.openxmlformats.org/officeDocument/2006/math" xmlns:v="urn:schemas-microsoft-com:vml" xmlns:wp14="http://schemas.microsoft.com/office/word/2010/wordprocessingDrawing" xmlns:wp="http://schemas.openxmlformats.org/drawingml/2006/wordprocessingDrawing" xmlns:w10="urn:schemas-microsoft-com:office:word" xmlns:w="http://schemas.openxmlformats.org/wordprocessingml/2006/main" xmlns:w14="http://schemas.microsoft.com/office/word/2010/wordml" xmlns:w15="http://schemas.microsoft.com/office/word/2012/wordml" xmlns:wpg="http://schemas.microsoft.com/office/word/2010/wordprocessingGroup" xmlns:wpi="http://schemas.microsoft.com/office/word/2010/wordprocessingInk" xmlns:wne="http://schemas.microsoft.com/office/word/2006/wordml" xmlns:wps="http://schemas.microsoft.com/office/word/2010/wordprocessingShape" mc:Ignorable="w14 w15 wp14">
+<w:ftr xmlns:wpc="http://schemas.microsoft.com/office/word/2010/wordprocessingCanvas" xmlns:mc="http://schemas.openxmlformats.org/markup-compatibility/2006" xmlns:o="urn:schemas-microsoft-com:office:office" xmlns:r="http://schemas.openxmlformats.org/officeDocument/2006/relationships" xmlns:m="http://schemas.openxmlformats.org/officeDocument/2006/math" xmlns:v="urn:schemas-microsoft-com:vml" xmlns:wp14="http://schemas.microsoft.com/office/word/2010/wordprocessingDrawing" xmlns:wp="http://schemas.openxmlformats.org/drawingml/2006/wordprocessingDrawing" xmlns:w10="urn:schemas-microsoft-com:office:word" xmlns:w="http://schemas.openxmlformats.org/wordprocessingml/2006/main" xmlns:w14="http://schemas.microsoft.com/office/word/2010/wordml" xmlns:wpg="http://schemas.microsoft.com/office/word/2010/wordprocessingGroup" xmlns:wpi="http://schemas.microsoft.com/office/word/2010/wordprocessingInk" xmlns:wne="http://schemas.microsoft.com/office/word/2006/wordml" xmlns:wps="http://schemas.microsoft.com/office/word/2010/wordprocessingShape" mc:Ignorable="w14 wp14">
   <w:p>
     <w:pPr>
-      <w:pStyle w:val="Fuzeile"/>
+      <w:pStyle w:val="Footer"/>
       <w:spacing w:line="240" w:lineRule="auto"/>
       <w:ind w:left="-1418" w:right="-286"/>
       <w:jc w:val="right"/>
@@ -6613,7 +6615,7 @@
     <w:r>
       <w:rPr>
         <w:noProof/>
-        <w:lang w:val="de-DE" w:eastAsia="de-DE" w:bidi="ar-SA"/>
+        <w:lang w:bidi="ar-SA"/>
       </w:rPr>
       <mc:AlternateContent>
         <mc:Choice Requires="wps">
@@ -6675,7 +6677,7 @@
                       <w:txbxContent>
                         <w:p>
                           <w:pPr>
-                            <w:pStyle w:val="Fuzeile"/>
+                            <w:pStyle w:val="Footer"/>
                             <w:rPr>
                               <w:lang w:val="de-DE"/>
                             </w:rPr>
@@ -6704,12 +6706,12 @@
                             <w:rPr>
                               <w:lang w:val="de-DE"/>
                             </w:rPr>
-                            <w:t>2</w:t>
+                            <w:t>3</w:t>
                           </w:r>
                         </w:p>
                         <w:p>
                           <w:pPr>
-                            <w:pStyle w:val="Fuzeile"/>
+                            <w:pStyle w:val="Footer"/>
                             <w:rPr>
                               <w:color w:val="FFFFFF"/>
                             </w:rPr>
@@ -6723,7 +6725,7 @@
                         </w:p>
                         <w:p>
                           <w:pPr>
-                            <w:pStyle w:val="Fuzeile"/>
+                            <w:pStyle w:val="Footer"/>
                             <w:rPr>
                               <w:color w:val="FFFFFF"/>
                             </w:rPr>
@@ -6737,7 +6739,7 @@
                         </w:p>
                         <w:p>
                           <w:pPr>
-                            <w:pStyle w:val="Fuzeile"/>
+                            <w:pStyle w:val="Footer"/>
                             <w:rPr>
                               <w:color w:val="FFFFFF"/>
                             </w:rPr>
@@ -6751,7 +6753,7 @@
                         </w:p>
                         <w:p>
                           <w:pPr>
-                            <w:pStyle w:val="Fuzeile"/>
+                            <w:pStyle w:val="Footer"/>
                           </w:pPr>
                           <w:r>
                             <w:t>.</w:t>
@@ -6759,12 +6761,12 @@
                         </w:p>
                         <w:p>
                           <w:pPr>
-                            <w:pStyle w:val="Fuzeile"/>
+                            <w:pStyle w:val="Footer"/>
                           </w:pPr>
                         </w:p>
                         <w:p>
                           <w:pPr>
-                            <w:pStyle w:val="Fuzeile"/>
+                            <w:pStyle w:val="Footer"/>
                           </w:pPr>
                         </w:p>
                         <w:p>
@@ -6797,7 +6799,7 @@
         </mc:Choice>
         <mc:Fallback>
           <w:pict>
-            <v:shapetype w14:anchorId="09CCC806" id="_x0000_t202" coordsize="21600,21600" o:spt="202" path="m,l,21600r21600,l21600,xe">
+            <v:shapetype id="_x0000_t202" coordsize="21600,21600" o:spt="202" path="m,l,21600r21600,l21600,xe">
               <v:stroke joinstyle="miter"/>
               <v:path gradientshapeok="t" o:connecttype="rect"/>
             </v:shapetype>
@@ -6806,7 +6808,7 @@
                 <w:txbxContent>
                   <w:p>
                     <w:pPr>
-                      <w:pStyle w:val="Fuzeile"/>
+                      <w:pStyle w:val="Footer"/>
                       <w:rPr>
                         <w:lang w:val="de-DE"/>
                       </w:rPr>
@@ -6835,12 +6837,12 @@
                       <w:rPr>
                         <w:lang w:val="de-DE"/>
                       </w:rPr>
-                      <w:t>2</w:t>
+                      <w:t>3</w:t>
                     </w:r>
                   </w:p>
                   <w:p>
                     <w:pPr>
-                      <w:pStyle w:val="Fuzeile"/>
+                      <w:pStyle w:val="Footer"/>
                       <w:rPr>
                         <w:color w:val="FFFFFF"/>
                       </w:rPr>
@@ -6854,7 +6856,7 @@
                   </w:p>
                   <w:p>
                     <w:pPr>
-                      <w:pStyle w:val="Fuzeile"/>
+                      <w:pStyle w:val="Footer"/>
                       <w:rPr>
                         <w:color w:val="FFFFFF"/>
                       </w:rPr>
@@ -6868,7 +6870,7 @@
                   </w:p>
                   <w:p>
                     <w:pPr>
-                      <w:pStyle w:val="Fuzeile"/>
+                      <w:pStyle w:val="Footer"/>
                       <w:rPr>
                         <w:color w:val="FFFFFF"/>
                       </w:rPr>
@@ -6882,7 +6884,7 @@
                   </w:p>
                   <w:p>
                     <w:pPr>
-                      <w:pStyle w:val="Fuzeile"/>
+                      <w:pStyle w:val="Footer"/>
                     </w:pPr>
                     <w:r>
                       <w:t>.</w:t>
@@ -6890,12 +6892,12 @@
                   </w:p>
                   <w:p>
                     <w:pPr>
-                      <w:pStyle w:val="Fuzeile"/>
+                      <w:pStyle w:val="Footer"/>
                     </w:pPr>
                   </w:p>
                   <w:p>
                     <w:pPr>
-                      <w:pStyle w:val="Fuzeile"/>
+                      <w:pStyle w:val="Footer"/>
                     </w:pPr>
                   </w:p>
                   <w:p>
@@ -6919,7 +6921,7 @@
     <w:r>
       <w:rPr>
         <w:noProof/>
-        <w:lang w:val="de-DE" w:eastAsia="de-DE" w:bidi="ar-SA"/>
+        <w:lang w:bidi="ar-SA"/>
       </w:rPr>
       <mc:AlternateContent>
         <mc:Choice Requires="wps">
@@ -6981,7 +6983,7 @@
                       <w:txbxContent>
                         <w:p>
                           <w:pPr>
-                            <w:pStyle w:val="Fuzeile"/>
+                            <w:pStyle w:val="Footer"/>
                           </w:pPr>
                           <w:r>
                             <w:fldChar w:fldCharType="begin"/>
@@ -6996,7 +6998,7 @@
                             <w:rPr>
                               <w:noProof/>
                             </w:rPr>
-                            <w:t>8</w:t>
+                            <w:t>6</w:t>
                           </w:r>
                           <w:r>
                             <w:rPr>
@@ -7007,31 +7009,18 @@
                           <w:r>
                             <w:t>/</w:t>
                           </w:r>
-                          <w:r>
-                            <w:fldChar w:fldCharType="begin"/>
-                          </w:r>
-                          <w:r>
-                            <w:instrText xml:space="preserve"> NUMPAGES  </w:instrText>
-                          </w:r>
-                          <w:r>
-                            <w:fldChar w:fldCharType="separate"/>
-                          </w:r>
-                          <w:r>
-                            <w:rPr>
-                              <w:noProof/>
-                            </w:rPr>
-                            <w:t>16</w:t>
-                          </w:r>
-                          <w:r>
-                            <w:rPr>
-                              <w:noProof/>
-                            </w:rPr>
-                            <w:fldChar w:fldCharType="end"/>
-                          </w:r>
+                          <w:fldSimple w:instr=" NUMPAGES  ">
+                            <w:r>
+                              <w:rPr>
+                                <w:noProof/>
+                              </w:rPr>
+                              <w:t>18</w:t>
+                            </w:r>
+                          </w:fldSimple>
                         </w:p>
                         <w:p>
                           <w:pPr>
-                            <w:pStyle w:val="Fuzeile"/>
+                            <w:pStyle w:val="Footer"/>
                           </w:pPr>
                         </w:p>
                       </w:txbxContent>
@@ -7053,16 +7042,12 @@
         </mc:Choice>
         <mc:Fallback>
           <w:pict>
-            <v:shapetype w14:anchorId="102253F1" id="_x0000_t202" coordsize="21600,21600" o:spt="202" path="m,l,21600r21600,l21600,xe">
-              <v:stroke joinstyle="miter"/>
-              <v:path gradientshapeok="t" o:connecttype="rect"/>
-            </v:shapetype>
             <v:shape id="Text Box 21" o:spid="_x0000_s1033" type="#_x0000_t202" style="position:absolute;left:0;text-align:left;margin-left:435.75pt;margin-top:-30.4pt;width:29.2pt;height:33.5pt;z-index:251660288;visibility:visible;mso-wrap-style:none;mso-width-percent:0;mso-height-percent:0;mso-wrap-distance-left:9pt;mso-wrap-distance-top:0;mso-wrap-distance-right:9pt;mso-wrap-distance-bottom:0;mso-position-horizontal:absolute;mso-position-horizontal-relative:text;mso-position-vertical:absolute;mso-position-vertical-relative:text;mso-width-percent:0;mso-height-percent:0;mso-width-relative:page;mso-height-relative:page;v-text-anchor:top" o:gfxdata="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" filled="f" stroked="f">
               <v:textbox>
                 <w:txbxContent>
                   <w:p>
                     <w:pPr>
-                      <w:pStyle w:val="Fuzeile"/>
+                      <w:pStyle w:val="Footer"/>
                     </w:pPr>
                     <w:r>
                       <w:fldChar w:fldCharType="begin"/>
@@ -7077,7 +7062,7 @@
                       <w:rPr>
                         <w:noProof/>
                       </w:rPr>
-                      <w:t>8</w:t>
+                      <w:t>6</w:t>
                     </w:r>
                     <w:r>
                       <w:rPr>
@@ -7088,31 +7073,18 @@
                     <w:r>
                       <w:t>/</w:t>
                     </w:r>
-                    <w:r>
-                      <w:fldChar w:fldCharType="begin"/>
-                    </w:r>
-                    <w:r>
-                      <w:instrText xml:space="preserve"> NUMPAGES  </w:instrText>
-                    </w:r>
-                    <w:r>
-                      <w:fldChar w:fldCharType="separate"/>
-                    </w:r>
-                    <w:r>
-                      <w:rPr>
-                        <w:noProof/>
-                      </w:rPr>
-                      <w:t>16</w:t>
-                    </w:r>
-                    <w:r>
-                      <w:rPr>
-                        <w:noProof/>
-                      </w:rPr>
-                      <w:fldChar w:fldCharType="end"/>
-                    </w:r>
+                    <w:fldSimple w:instr=" NUMPAGES  ">
+                      <w:r>
+                        <w:rPr>
+                          <w:noProof/>
+                        </w:rPr>
+                        <w:t>18</w:t>
+                      </w:r>
+                    </w:fldSimple>
                   </w:p>
                   <w:p>
                     <w:pPr>
-                      <w:pStyle w:val="Fuzeile"/>
+                      <w:pStyle w:val="Footer"/>
                     </w:pPr>
                   </w:p>
                 </w:txbxContent>
@@ -7127,7 +7099,7 @@
       <w:rPr>
         <w:noProof/>
         <w:vanish/>
-        <w:lang w:val="de-DE" w:eastAsia="de-DE" w:bidi="ar-SA"/>
+        <w:lang w:bidi="ar-SA"/>
       </w:rPr>
       <w:drawing>
         <wp:inline distT="0" distB="0" distL="0" distR="0" wp14:anchorId="0FFAFC27" wp14:editId="2AA80F1A">
@@ -7180,17 +7152,17 @@
 </file>
 
 <file path=word/footer3.xml><?xml version="1.0" encoding="utf-8"?>
-<w:ftr xmlns:wpc="http://schemas.microsoft.com/office/word/2010/wordprocessingCanvas" xmlns:mc="http://schemas.openxmlformats.org/markup-compatibility/2006" xmlns:o="urn:schemas-microsoft-com:office:office" xmlns:r="http://schemas.openxmlformats.org/officeDocument/2006/relationships" xmlns:m="http://schemas.openxmlformats.org/officeDocument/2006/math" xmlns:v="urn:schemas-microsoft-com:vml" xmlns:wp14="http://schemas.microsoft.com/office/word/2010/wordprocessingDrawing" xmlns:wp="http://schemas.openxmlformats.org/drawingml/2006/wordprocessingDrawing" xmlns:w10="urn:schemas-microsoft-com:office:word" xmlns:w="http://schemas.openxmlformats.org/wordprocessingml/2006/main" xmlns:w14="http://schemas.microsoft.com/office/word/2010/wordml" xmlns:w15="http://schemas.microsoft.com/office/word/2012/wordml" xmlns:wpg="http://schemas.microsoft.com/office/word/2010/wordprocessingGroup" xmlns:wpi="http://schemas.microsoft.com/office/word/2010/wordprocessingInk" xmlns:wne="http://schemas.microsoft.com/office/word/2006/wordml" xmlns:wps="http://schemas.microsoft.com/office/word/2010/wordprocessingShape" mc:Ignorable="w14 w15 wp14">
+<w:ftr xmlns:wpc="http://schemas.microsoft.com/office/word/2010/wordprocessingCanvas" xmlns:mc="http://schemas.openxmlformats.org/markup-compatibility/2006" xmlns:o="urn:schemas-microsoft-com:office:office" xmlns:r="http://schemas.openxmlformats.org/officeDocument/2006/relationships" xmlns:m="http://schemas.openxmlformats.org/officeDocument/2006/math" xmlns:v="urn:schemas-microsoft-com:vml" xmlns:wp14="http://schemas.microsoft.com/office/word/2010/wordprocessingDrawing" xmlns:wp="http://schemas.openxmlformats.org/drawingml/2006/wordprocessingDrawing" xmlns:w10="urn:schemas-microsoft-com:office:word" xmlns:w="http://schemas.openxmlformats.org/wordprocessingml/2006/main" xmlns:w14="http://schemas.microsoft.com/office/word/2010/wordml" xmlns:wpg="http://schemas.microsoft.com/office/word/2010/wordprocessingGroup" xmlns:wpi="http://schemas.microsoft.com/office/word/2010/wordprocessingInk" xmlns:wne="http://schemas.microsoft.com/office/word/2006/wordml" xmlns:wps="http://schemas.microsoft.com/office/word/2010/wordprocessingShape" mc:Ignorable="w14 wp14">
   <w:p>
     <w:pPr>
-      <w:pStyle w:val="Fuzeile"/>
+      <w:pStyle w:val="Footer"/>
       <w:spacing w:line="240" w:lineRule="auto"/>
       <w:ind w:left="-1418"/>
     </w:pPr>
     <w:r>
       <w:rPr>
         <w:noProof/>
-        <w:lang w:val="de-DE" w:eastAsia="de-DE" w:bidi="ar-SA"/>
+        <w:lang w:bidi="ar-SA"/>
       </w:rPr>
       <mc:AlternateContent>
         <mc:Choice Requires="wps">
@@ -7252,7 +7224,7 @@
                       <w:txbxContent>
                         <w:p>
                           <w:pPr>
-                            <w:pStyle w:val="Fuzeile"/>
+                            <w:pStyle w:val="Footer"/>
                             <w:rPr>
                               <w:lang w:val="de-DE"/>
                             </w:rPr>
@@ -7281,7 +7253,7 @@
                             <w:rPr>
                               <w:lang w:val="de-DE"/>
                             </w:rPr>
-                            <w:t>2</w:t>
+                            <w:t>3</w:t>
                           </w:r>
                         </w:p>
                         <w:p>
@@ -7315,7 +7287,7 @@
         </mc:Choice>
         <mc:Fallback>
           <w:pict>
-            <v:shapetype w14:anchorId="60931756" id="_x0000_t202" coordsize="21600,21600" o:spt="202" path="m,l,21600r21600,l21600,xe">
+            <v:shapetype id="_x0000_t202" coordsize="21600,21600" o:spt="202" path="m,l,21600r21600,l21600,xe">
               <v:stroke joinstyle="miter"/>
               <v:path gradientshapeok="t" o:connecttype="rect"/>
             </v:shapetype>
@@ -7324,7 +7296,7 @@
                 <w:txbxContent>
                   <w:p>
                     <w:pPr>
-                      <w:pStyle w:val="Fuzeile"/>
+                      <w:pStyle w:val="Footer"/>
                       <w:rPr>
                         <w:lang w:val="de-DE"/>
                       </w:rPr>
@@ -7353,7 +7325,7 @@
                       <w:rPr>
                         <w:lang w:val="de-DE"/>
                       </w:rPr>
-                      <w:t>2</w:t>
+                      <w:t>3</w:t>
                     </w:r>
                   </w:p>
                   <w:p>
@@ -7379,7 +7351,7 @@
       <w:rPr>
         <w:noProof/>
         <w:vanish/>
-        <w:lang w:val="de-DE" w:eastAsia="de-DE" w:bidi="ar-SA"/>
+        <w:lang w:bidi="ar-SA"/>
       </w:rPr>
       <w:drawing>
         <wp:inline distT="0" distB="0" distL="0" distR="0" wp14:anchorId="05F3396E" wp14:editId="5EEED5C0">
@@ -7432,7 +7404,7 @@
 </file>
 
 <file path=word/footnotes.xml><?xml version="1.0" encoding="utf-8"?>
-<w:footnotes xmlns:wpc="http://schemas.microsoft.com/office/word/2010/wordprocessingCanvas" xmlns:mc="http://schemas.openxmlformats.org/markup-compatibility/2006" xmlns:o="urn:schemas-microsoft-com:office:office" xmlns:r="http://schemas.openxmlformats.org/officeDocument/2006/relationships" xmlns:m="http://schemas.openxmlformats.org/officeDocument/2006/math" xmlns:v="urn:schemas-microsoft-com:vml" xmlns:wp14="http://schemas.microsoft.com/office/word/2010/wordprocessingDrawing" xmlns:wp="http://schemas.openxmlformats.org/drawingml/2006/wordprocessingDrawing" xmlns:w10="urn:schemas-microsoft-com:office:word" xmlns:w="http://schemas.openxmlformats.org/wordprocessingml/2006/main" xmlns:w14="http://schemas.microsoft.com/office/word/2010/wordml" xmlns:w15="http://schemas.microsoft.com/office/word/2012/wordml" xmlns:wpg="http://schemas.microsoft.com/office/word/2010/wordprocessingGroup" xmlns:wpi="http://schemas.microsoft.com/office/word/2010/wordprocessingInk" xmlns:wne="http://schemas.microsoft.com/office/word/2006/wordml" xmlns:wps="http://schemas.microsoft.com/office/word/2010/wordprocessingShape" mc:Ignorable="w14 w15 wp14">
+<w:footnotes xmlns:wpc="http://schemas.microsoft.com/office/word/2010/wordprocessingCanvas" xmlns:mc="http://schemas.openxmlformats.org/markup-compatibility/2006" xmlns:o="urn:schemas-microsoft-com:office:office" xmlns:r="http://schemas.openxmlformats.org/officeDocument/2006/relationships" xmlns:m="http://schemas.openxmlformats.org/officeDocument/2006/math" xmlns:v="urn:schemas-microsoft-com:vml" xmlns:wp14="http://schemas.microsoft.com/office/word/2010/wordprocessingDrawing" xmlns:wp="http://schemas.openxmlformats.org/drawingml/2006/wordprocessingDrawing" xmlns:w10="urn:schemas-microsoft-com:office:word" xmlns:w="http://schemas.openxmlformats.org/wordprocessingml/2006/main" xmlns:w14="http://schemas.microsoft.com/office/word/2010/wordml" xmlns:wpg="http://schemas.microsoft.com/office/word/2010/wordprocessingGroup" xmlns:wpi="http://schemas.microsoft.com/office/word/2010/wordprocessingInk" xmlns:wne="http://schemas.microsoft.com/office/word/2006/wordml" xmlns:wps="http://schemas.microsoft.com/office/word/2010/wordprocessingShape" mc:Ignorable="w14 wp14">
   <w:footnote w:type="separator" w:id="-1">
     <w:p>
       <w:r>
@@ -7451,7 +7423,7 @@
 </file>
 
 <file path=word/header1.xml><?xml version="1.0" encoding="utf-8"?>
-<w:hdr xmlns:wpc="http://schemas.microsoft.com/office/word/2010/wordprocessingCanvas" xmlns:mc="http://schemas.openxmlformats.org/markup-compatibility/2006" xmlns:o="urn:schemas-microsoft-com:office:office" xmlns:r="http://schemas.openxmlformats.org/officeDocument/2006/relationships" xmlns:m="http://schemas.openxmlformats.org/officeDocument/2006/math" xmlns:v="urn:schemas-microsoft-com:vml" xmlns:wp14="http://schemas.microsoft.com/office/word/2010/wordprocessingDrawing" xmlns:wp="http://schemas.openxmlformats.org/drawingml/2006/wordprocessingDrawing" xmlns:w10="urn:schemas-microsoft-com:office:word" xmlns:w="http://schemas.openxmlformats.org/wordprocessingml/2006/main" xmlns:w14="http://schemas.microsoft.com/office/word/2010/wordml" xmlns:w15="http://schemas.microsoft.com/office/word/2012/wordml" xmlns:wpg="http://schemas.microsoft.com/office/word/2010/wordprocessingGroup" xmlns:wpi="http://schemas.microsoft.com/office/word/2010/wordprocessingInk" xmlns:wne="http://schemas.microsoft.com/office/word/2006/wordml" xmlns:wps="http://schemas.microsoft.com/office/word/2010/wordprocessingShape" mc:Ignorable="w14 w15 wp14">
+<w:hdr xmlns:wpc="http://schemas.microsoft.com/office/word/2010/wordprocessingCanvas" xmlns:mc="http://schemas.openxmlformats.org/markup-compatibility/2006" xmlns:o="urn:schemas-microsoft-com:office:office" xmlns:r="http://schemas.openxmlformats.org/officeDocument/2006/relationships" xmlns:m="http://schemas.openxmlformats.org/officeDocument/2006/math" xmlns:v="urn:schemas-microsoft-com:vml" xmlns:wp14="http://schemas.microsoft.com/office/word/2010/wordprocessingDrawing" xmlns:wp="http://schemas.openxmlformats.org/drawingml/2006/wordprocessingDrawing" xmlns:w10="urn:schemas-microsoft-com:office:word" xmlns:w="http://schemas.openxmlformats.org/wordprocessingml/2006/main" xmlns:w14="http://schemas.microsoft.com/office/word/2010/wordml" xmlns:wpg="http://schemas.microsoft.com/office/word/2010/wordprocessingGroup" xmlns:wpi="http://schemas.microsoft.com/office/word/2010/wordprocessingInk" xmlns:wne="http://schemas.microsoft.com/office/word/2006/wordml" xmlns:wps="http://schemas.microsoft.com/office/word/2010/wordprocessingShape" mc:Ignorable="w14 wp14">
   <w:p>
     <w:pPr>
       <w:spacing w:line="240" w:lineRule="auto"/>
@@ -7461,7 +7433,7 @@
     <w:r>
       <w:rPr>
         <w:noProof/>
-        <w:lang w:val="de-DE" w:eastAsia="de-DE" w:bidi="ar-SA"/>
+        <w:lang w:bidi="ar-SA"/>
       </w:rPr>
       <mc:AlternateContent>
         <mc:Choice Requires="wps">
@@ -7546,7 +7518,7 @@
             </wp:anchor>
           </w:drawing>
         </mc:Choice>
-        <mc:Fallback>
+        <mc:Fallback xmlns:w15="http://schemas.microsoft.com/office/word/2012/wordml">
           <w:pict>
             <v:shapetype w14:anchorId="781DEACC" id="_x0000_t202" coordsize="21600,21600" o:spt="202" path="m,l,21600r21600,l21600,xe">
               <v:stroke joinstyle="miter"/>
@@ -7574,7 +7546,7 @@
       <w:rPr>
         <w:noProof/>
         <w:vanish/>
-        <w:lang w:val="de-DE" w:eastAsia="de-DE" w:bidi="ar-SA"/>
+        <w:lang w:bidi="ar-SA"/>
       </w:rPr>
       <w:drawing>
         <wp:inline distT="0" distB="0" distL="0" distR="0" wp14:anchorId="2EC58BC5" wp14:editId="6B8FE18D">
@@ -7632,7 +7604,7 @@
 </file>
 
 <file path=word/header2.xml><?xml version="1.0" encoding="utf-8"?>
-<w:hdr xmlns:wpc="http://schemas.microsoft.com/office/word/2010/wordprocessingCanvas" xmlns:mc="http://schemas.openxmlformats.org/markup-compatibility/2006" xmlns:o="urn:schemas-microsoft-com:office:office" xmlns:r="http://schemas.openxmlformats.org/officeDocument/2006/relationships" xmlns:m="http://schemas.openxmlformats.org/officeDocument/2006/math" xmlns:v="urn:schemas-microsoft-com:vml" xmlns:wp14="http://schemas.microsoft.com/office/word/2010/wordprocessingDrawing" xmlns:wp="http://schemas.openxmlformats.org/drawingml/2006/wordprocessingDrawing" xmlns:w10="urn:schemas-microsoft-com:office:word" xmlns:w="http://schemas.openxmlformats.org/wordprocessingml/2006/main" xmlns:w14="http://schemas.microsoft.com/office/word/2010/wordml" xmlns:w15="http://schemas.microsoft.com/office/word/2012/wordml" xmlns:wpg="http://schemas.microsoft.com/office/word/2010/wordprocessingGroup" xmlns:wpi="http://schemas.microsoft.com/office/word/2010/wordprocessingInk" xmlns:wne="http://schemas.microsoft.com/office/word/2006/wordml" xmlns:wps="http://schemas.microsoft.com/office/word/2010/wordprocessingShape" mc:Ignorable="w14 w15 wp14">
+<w:hdr xmlns:wpc="http://schemas.microsoft.com/office/word/2010/wordprocessingCanvas" xmlns:mc="http://schemas.openxmlformats.org/markup-compatibility/2006" xmlns:o="urn:schemas-microsoft-com:office:office" xmlns:r="http://schemas.openxmlformats.org/officeDocument/2006/relationships" xmlns:m="http://schemas.openxmlformats.org/officeDocument/2006/math" xmlns:v="urn:schemas-microsoft-com:vml" xmlns:wp14="http://schemas.microsoft.com/office/word/2010/wordprocessingDrawing" xmlns:wp="http://schemas.openxmlformats.org/drawingml/2006/wordprocessingDrawing" xmlns:w10="urn:schemas-microsoft-com:office:word" xmlns:w="http://schemas.openxmlformats.org/wordprocessingml/2006/main" xmlns:w14="http://schemas.microsoft.com/office/word/2010/wordml" xmlns:wpg="http://schemas.microsoft.com/office/word/2010/wordprocessingGroup" xmlns:wpi="http://schemas.microsoft.com/office/word/2010/wordprocessingInk" xmlns:wne="http://schemas.microsoft.com/office/word/2006/wordml" xmlns:wps="http://schemas.microsoft.com/office/word/2010/wordprocessingShape" mc:Ignorable="w14 wp14">
   <w:p>
     <w:pPr>
       <w:spacing w:line="240" w:lineRule="auto"/>
@@ -7641,7 +7613,7 @@
     <w:r>
       <w:rPr>
         <w:noProof/>
-        <w:lang w:val="de-DE" w:eastAsia="de-DE" w:bidi="ar-SA"/>
+        <w:lang w:bidi="ar-SA"/>
       </w:rPr>
       <mc:AlternateContent>
         <mc:Choice Requires="wps">
@@ -7726,7 +7698,7 @@
             </wp:anchor>
           </w:drawing>
         </mc:Choice>
-        <mc:Fallback>
+        <mc:Fallback xmlns:w15="http://schemas.microsoft.com/office/word/2012/wordml">
           <w:pict>
             <v:shapetype w14:anchorId="0C58355C" id="_x0000_t202" coordsize="21600,21600" o:spt="202" path="m,l,21600r21600,l21600,xe">
               <v:stroke joinstyle="miter"/>
@@ -7754,7 +7726,7 @@
       <w:rPr>
         <w:noProof/>
         <w:vanish/>
-        <w:lang w:val="de-DE" w:eastAsia="de-DE" w:bidi="ar-SA"/>
+        <w:lang w:bidi="ar-SA"/>
       </w:rPr>
       <w:drawing>
         <wp:inline distT="0" distB="0" distL="0" distR="0" wp14:anchorId="2F03C6E4" wp14:editId="3EF1E2B5">
@@ -7807,7 +7779,7 @@
 </file>
 
 <file path=word/numbering.xml><?xml version="1.0" encoding="utf-8"?>
-<w:numbering xmlns:wpc="http://schemas.microsoft.com/office/word/2010/wordprocessingCanvas" xmlns:mc="http://schemas.openxmlformats.org/markup-compatibility/2006" xmlns:o="urn:schemas-microsoft-com:office:office" xmlns:r="http://schemas.openxmlformats.org/officeDocument/2006/relationships" xmlns:m="http://schemas.openxmlformats.org/officeDocument/2006/math" xmlns:v="urn:schemas-microsoft-com:vml" xmlns:wp14="http://schemas.microsoft.com/office/word/2010/wordprocessingDrawing" xmlns:wp="http://schemas.openxmlformats.org/drawingml/2006/wordprocessingDrawing" xmlns:w10="urn:schemas-microsoft-com:office:word" xmlns:w="http://schemas.openxmlformats.org/wordprocessingml/2006/main" xmlns:w14="http://schemas.microsoft.com/office/word/2010/wordml" xmlns:w15="http://schemas.microsoft.com/office/word/2012/wordml" xmlns:wpg="http://schemas.microsoft.com/office/word/2010/wordprocessingGroup" xmlns:wpi="http://schemas.microsoft.com/office/word/2010/wordprocessingInk" xmlns:wne="http://schemas.microsoft.com/office/word/2006/wordml" xmlns:wps="http://schemas.microsoft.com/office/word/2010/wordprocessingShape" mc:Ignorable="w14 w15 wp14">
+<w:numbering xmlns:wpc="http://schemas.microsoft.com/office/word/2010/wordprocessingCanvas" xmlns:mc="http://schemas.openxmlformats.org/markup-compatibility/2006" xmlns:o="urn:schemas-microsoft-com:office:office" xmlns:r="http://schemas.openxmlformats.org/officeDocument/2006/relationships" xmlns:m="http://schemas.openxmlformats.org/officeDocument/2006/math" xmlns:v="urn:schemas-microsoft-com:vml" xmlns:wp14="http://schemas.microsoft.com/office/word/2010/wordprocessingDrawing" xmlns:wp="http://schemas.openxmlformats.org/drawingml/2006/wordprocessingDrawing" xmlns:w10="urn:schemas-microsoft-com:office:word" xmlns:w="http://schemas.openxmlformats.org/wordprocessingml/2006/main" xmlns:w14="http://schemas.microsoft.com/office/word/2010/wordml" xmlns:wpg="http://schemas.microsoft.com/office/word/2010/wordprocessingGroup" xmlns:wpi="http://schemas.microsoft.com/office/word/2010/wordprocessingInk" xmlns:wne="http://schemas.microsoft.com/office/word/2006/wordml" xmlns:wps="http://schemas.microsoft.com/office/word/2010/wordprocessingShape" mc:Ignorable="w14 wp14">
   <w:abstractNum w:abstractNumId="0">
     <w:nsid w:val="00000004"/>
     <w:multiLevelType w:val="singleLevel"/>
@@ -7949,7 +7921,7 @@
     <w:lvl w:ilvl="0">
       <w:start w:val="1"/>
       <w:numFmt w:val="decimal"/>
-      <w:pStyle w:val="berschrift1"/>
+      <w:pStyle w:val="Heading1"/>
       <w:lvlText w:val="%1"/>
       <w:lvlJc w:val="left"/>
       <w:pPr>
@@ -7969,7 +7941,7 @@
     <w:lvl w:ilvl="1">
       <w:start w:val="1"/>
       <w:numFmt w:val="decimal"/>
-      <w:pStyle w:val="berschrift2"/>
+      <w:pStyle w:val="Heading2"/>
       <w:lvlText w:val="%1.%2"/>
       <w:lvlJc w:val="left"/>
       <w:pPr>
@@ -7985,7 +7957,7 @@
     <w:lvl w:ilvl="2">
       <w:start w:val="1"/>
       <w:numFmt w:val="decimal"/>
-      <w:pStyle w:val="berschrift3"/>
+      <w:pStyle w:val="Heading3"/>
       <w:lvlText w:val="%1.%2.%3"/>
       <w:lvlJc w:val="left"/>
       <w:pPr>
@@ -8001,7 +7973,7 @@
     <w:lvl w:ilvl="3">
       <w:start w:val="1"/>
       <w:numFmt w:val="decimal"/>
-      <w:pStyle w:val="berschrift4"/>
+      <w:pStyle w:val="Heading4"/>
       <w:lvlText w:val="%1.%2.%3.%4"/>
       <w:lvlJc w:val="left"/>
       <w:pPr>
@@ -8032,7 +8004,7 @@
     <w:lvl w:ilvl="5">
       <w:start w:val="1"/>
       <w:numFmt w:val="decimal"/>
-      <w:pStyle w:val="berschrift6"/>
+      <w:pStyle w:val="Heading6"/>
       <w:lvlText w:val="%1.%2.%3.%4.%5.%6"/>
       <w:lvlJc w:val="left"/>
       <w:pPr>
@@ -8048,7 +8020,7 @@
     <w:lvl w:ilvl="6">
       <w:start w:val="1"/>
       <w:numFmt w:val="decimal"/>
-      <w:pStyle w:val="berschrift7"/>
+      <w:pStyle w:val="Heading7"/>
       <w:lvlText w:val="%1.%2.%3.%4.%5.%6.%7"/>
       <w:lvlJc w:val="left"/>
       <w:pPr>
@@ -8064,7 +8036,7 @@
     <w:lvl w:ilvl="7">
       <w:start w:val="1"/>
       <w:numFmt w:val="decimal"/>
-      <w:pStyle w:val="berschrift8"/>
+      <w:pStyle w:val="Heading8"/>
       <w:lvlText w:val="%1.%2.%3.%4.%5.%6.%7.%8"/>
       <w:lvlJc w:val="left"/>
       <w:pPr>
@@ -8080,7 +8052,7 @@
     <w:lvl w:ilvl="8">
       <w:start w:val="1"/>
       <w:numFmt w:val="decimal"/>
-      <w:pStyle w:val="berschrift9"/>
+      <w:pStyle w:val="Heading9"/>
       <w:lvlText w:val="%1.%2.%3.%4.%5.%6.%7.%8.%9"/>
       <w:lvlJc w:val="left"/>
       <w:pPr>
@@ -11661,7 +11633,7 @@
 </file>
 
 <file path=word/styles.xml><?xml version="1.0" encoding="utf-8"?>
-<w:styles xmlns:mc="http://schemas.openxmlformats.org/markup-compatibility/2006" xmlns:r="http://schemas.openxmlformats.org/officeDocument/2006/relationships" xmlns:w="http://schemas.openxmlformats.org/wordprocessingml/2006/main" xmlns:w14="http://schemas.microsoft.com/office/word/2010/wordml" xmlns:w15="http://schemas.microsoft.com/office/word/2012/wordml" mc:Ignorable="w14 w15">
+<w:styles xmlns:mc="http://schemas.openxmlformats.org/markup-compatibility/2006" xmlns:r="http://schemas.openxmlformats.org/officeDocument/2006/relationships" xmlns:w="http://schemas.openxmlformats.org/wordprocessingml/2006/main" xmlns:w14="http://schemas.microsoft.com/office/word/2010/wordml" mc:Ignorable="w14">
   <w:docDefaults>
     <w:rPrDefault>
       <w:rPr>
@@ -11671,380 +11643,147 @@
     </w:rPrDefault>
     <w:pPrDefault/>
   </w:docDefaults>
-  <w:latentStyles w:defLockedState="0" w:defUIPriority="99" w:defSemiHidden="0" w:defUnhideWhenUsed="0" w:defQFormat="0" w:count="371">
-    <w:lsdException w:name="Normal" w:uiPriority="0" w:qFormat="1"/>
-    <w:lsdException w:name="heading 1" w:uiPriority="9" w:qFormat="1"/>
-    <w:lsdException w:name="heading 2" w:uiPriority="9" w:qFormat="1"/>
-    <w:lsdException w:name="heading 3" w:uiPriority="0" w:qFormat="1"/>
-    <w:lsdException w:name="heading 4" w:uiPriority="0" w:qFormat="1"/>
-    <w:lsdException w:name="heading 5" w:uiPriority="9" w:qFormat="1"/>
-    <w:lsdException w:name="heading 6" w:uiPriority="0" w:qFormat="1"/>
-    <w:lsdException w:name="heading 7" w:uiPriority="0" w:qFormat="1"/>
-    <w:lsdException w:name="heading 8" w:uiPriority="0" w:qFormat="1"/>
-    <w:lsdException w:name="heading 9" w:uiPriority="0" w:qFormat="1"/>
-    <w:lsdException w:name="index 1" w:semiHidden="1" w:unhideWhenUsed="1"/>
-    <w:lsdException w:name="index 2" w:semiHidden="1" w:unhideWhenUsed="1"/>
-    <w:lsdException w:name="index 3" w:semiHidden="1" w:unhideWhenUsed="1"/>
-    <w:lsdException w:name="index 4" w:semiHidden="1" w:unhideWhenUsed="1"/>
-    <w:lsdException w:name="index 5" w:semiHidden="1" w:unhideWhenUsed="1"/>
-    <w:lsdException w:name="index 6" w:semiHidden="1" w:unhideWhenUsed="1"/>
-    <w:lsdException w:name="index 7" w:semiHidden="1" w:unhideWhenUsed="1"/>
-    <w:lsdException w:name="index 8" w:semiHidden="1" w:unhideWhenUsed="1"/>
-    <w:lsdException w:name="index 9" w:semiHidden="1" w:unhideWhenUsed="1"/>
-    <w:lsdException w:name="toc 1" w:semiHidden="1" w:uiPriority="39" w:unhideWhenUsed="1"/>
-    <w:lsdException w:name="toc 2" w:semiHidden="1" w:uiPriority="39" w:unhideWhenUsed="1"/>
-    <w:lsdException w:name="toc 3" w:semiHidden="1" w:uiPriority="39" w:unhideWhenUsed="1"/>
-    <w:lsdException w:name="toc 4" w:semiHidden="1" w:uiPriority="39" w:unhideWhenUsed="1"/>
-    <w:lsdException w:name="toc 5" w:semiHidden="1" w:uiPriority="39" w:unhideWhenUsed="1"/>
-    <w:lsdException w:name="toc 6" w:semiHidden="1" w:uiPriority="39" w:unhideWhenUsed="1"/>
-    <w:lsdException w:name="toc 7" w:semiHidden="1" w:uiPriority="39" w:unhideWhenUsed="1"/>
-    <w:lsdException w:name="toc 8" w:semiHidden="1" w:uiPriority="39" w:unhideWhenUsed="1"/>
-    <w:lsdException w:name="toc 9" w:semiHidden="1" w:uiPriority="39" w:unhideWhenUsed="1"/>
-    <w:lsdException w:name="Normal Indent" w:semiHidden="1" w:unhideWhenUsed="1"/>
-    <w:lsdException w:name="footnote text" w:semiHidden="1" w:unhideWhenUsed="1"/>
-    <w:lsdException w:name="annotation text" w:semiHidden="1" w:unhideWhenUsed="1"/>
-    <w:lsdException w:name="header" w:semiHidden="1" w:unhideWhenUsed="1"/>
-    <w:lsdException w:name="footer" w:semiHidden="1" w:uiPriority="0" w:unhideWhenUsed="1"/>
-    <w:lsdException w:name="index heading" w:semiHidden="1" w:unhideWhenUsed="1"/>
-    <w:lsdException w:name="caption" w:semiHidden="1" w:uiPriority="35" w:unhideWhenUsed="1" w:qFormat="1"/>
-    <w:lsdException w:name="table of figures" w:semiHidden="1" w:unhideWhenUsed="1"/>
-    <w:lsdException w:name="envelope address" w:semiHidden="1" w:unhideWhenUsed="1"/>
-    <w:lsdException w:name="envelope return" w:semiHidden="1" w:unhideWhenUsed="1"/>
-    <w:lsdException w:name="footnote reference" w:semiHidden="1" w:unhideWhenUsed="1"/>
-    <w:lsdException w:name="annotation reference" w:semiHidden="1" w:unhideWhenUsed="1"/>
-    <w:lsdException w:name="line number" w:semiHidden="1" w:unhideWhenUsed="1"/>
-    <w:lsdException w:name="page number" w:semiHidden="1" w:unhideWhenUsed="1"/>
-    <w:lsdException w:name="endnote reference" w:semiHidden="1" w:unhideWhenUsed="1"/>
-    <w:lsdException w:name="endnote text" w:semiHidden="1" w:unhideWhenUsed="1"/>
-    <w:lsdException w:name="table of authorities" w:semiHidden="1" w:unhideWhenUsed="1"/>
-    <w:lsdException w:name="macro" w:semiHidden="1" w:unhideWhenUsed="1"/>
-    <w:lsdException w:name="toa heading" w:semiHidden="1" w:unhideWhenUsed="1"/>
-    <w:lsdException w:name="List" w:semiHidden="1" w:unhideWhenUsed="1"/>
-    <w:lsdException w:name="List Bullet" w:semiHidden="1" w:unhideWhenUsed="1"/>
-    <w:lsdException w:name="List Number" w:semiHidden="1" w:unhideWhenUsed="1"/>
-    <w:lsdException w:name="List 2" w:semiHidden="1" w:unhideWhenUsed="1"/>
-    <w:lsdException w:name="List 3" w:semiHidden="1" w:unhideWhenUsed="1"/>
-    <w:lsdException w:name="List 4" w:semiHidden="1" w:unhideWhenUsed="1"/>
-    <w:lsdException w:name="List 5" w:semiHidden="1" w:unhideWhenUsed="1"/>
-    <w:lsdException w:name="List Bullet 2" w:semiHidden="1" w:unhideWhenUsed="1"/>
-    <w:lsdException w:name="List Bullet 3" w:semiHidden="1" w:unhideWhenUsed="1"/>
-    <w:lsdException w:name="List Bullet 4" w:semiHidden="1" w:unhideWhenUsed="1"/>
-    <w:lsdException w:name="List Bullet 5" w:semiHidden="1" w:unhideWhenUsed="1"/>
-    <w:lsdException w:name="List Number 2" w:semiHidden="1" w:unhideWhenUsed="1"/>
-    <w:lsdException w:name="List Number 3" w:semiHidden="1" w:unhideWhenUsed="1"/>
-    <w:lsdException w:name="List Number 4" w:semiHidden="1" w:unhideWhenUsed="1"/>
-    <w:lsdException w:name="List Number 5" w:semiHidden="1" w:unhideWhenUsed="1"/>
-    <w:lsdException w:name="Title" w:uiPriority="10" w:qFormat="1"/>
-    <w:lsdException w:name="Closing" w:semiHidden="1" w:unhideWhenUsed="1"/>
-    <w:lsdException w:name="Signature" w:semiHidden="1" w:unhideWhenUsed="1"/>
-    <w:lsdException w:name="Default Paragraph Font" w:semiHidden="1" w:uiPriority="1" w:unhideWhenUsed="1"/>
-    <w:lsdException w:name="Body Text" w:semiHidden="1" w:unhideWhenUsed="1"/>
-    <w:lsdException w:name="Body Text Indent" w:semiHidden="1" w:unhideWhenUsed="1"/>
-    <w:lsdException w:name="List Continue" w:semiHidden="1" w:unhideWhenUsed="1"/>
-    <w:lsdException w:name="List Continue 2" w:semiHidden="1" w:unhideWhenUsed="1"/>
-    <w:lsdException w:name="List Continue 3" w:semiHidden="1" w:unhideWhenUsed="1"/>
-    <w:lsdException w:name="List Continue 4" w:semiHidden="1" w:unhideWhenUsed="1"/>
-    <w:lsdException w:name="List Continue 5" w:semiHidden="1" w:unhideWhenUsed="1"/>
-    <w:lsdException w:name="Message Header" w:semiHidden="1" w:unhideWhenUsed="1"/>
-    <w:lsdException w:name="Subtitle" w:uiPriority="11" w:qFormat="1"/>
-    <w:lsdException w:name="Salutation" w:semiHidden="1" w:unhideWhenUsed="1"/>
-    <w:lsdException w:name="Date" w:semiHidden="1" w:unhideWhenUsed="1"/>
-    <w:lsdException w:name="Body Text First Indent" w:semiHidden="1" w:unhideWhenUsed="1"/>
-    <w:lsdException w:name="Body Text First Indent 2" w:semiHidden="1" w:unhideWhenUsed="1"/>
-    <w:lsdException w:name="Note Heading" w:semiHidden="1" w:unhideWhenUsed="1"/>
-    <w:lsdException w:name="Body Text 2" w:semiHidden="1" w:unhideWhenUsed="1"/>
-    <w:lsdException w:name="Body Text 3" w:semiHidden="1" w:unhideWhenUsed="1"/>
-    <w:lsdException w:name="Body Text Indent 2" w:semiHidden="1" w:unhideWhenUsed="1"/>
-    <w:lsdException w:name="Body Text Indent 3" w:semiHidden="1" w:unhideWhenUsed="1"/>
-    <w:lsdException w:name="Block Text" w:semiHidden="1" w:unhideWhenUsed="1"/>
-    <w:lsdException w:name="Hyperlink" w:semiHidden="1" w:unhideWhenUsed="1"/>
-    <w:lsdException w:name="FollowedHyperlink" w:semiHidden="1" w:unhideWhenUsed="1"/>
-    <w:lsdException w:name="Strong" w:uiPriority="22" w:qFormat="1"/>
-    <w:lsdException w:name="Emphasis" w:uiPriority="20" w:qFormat="1"/>
-    <w:lsdException w:name="Document Map" w:semiHidden="1" w:unhideWhenUsed="1"/>
-    <w:lsdException w:name="Plain Text" w:semiHidden="1" w:unhideWhenUsed="1"/>
-    <w:lsdException w:name="E-mail Signature" w:semiHidden="1" w:unhideWhenUsed="1"/>
-    <w:lsdException w:name="HTML Top of Form" w:semiHidden="1" w:unhideWhenUsed="1"/>
-    <w:lsdException w:name="HTML Bottom of Form" w:semiHidden="1" w:unhideWhenUsed="1"/>
-    <w:lsdException w:name="Normal (Web)" w:semiHidden="1" w:unhideWhenUsed="1"/>
-    <w:lsdException w:name="HTML Acronym" w:semiHidden="1" w:unhideWhenUsed="1"/>
-    <w:lsdException w:name="HTML Address" w:semiHidden="1" w:unhideWhenUsed="1"/>
-    <w:lsdException w:name="HTML Cite" w:semiHidden="1" w:unhideWhenUsed="1"/>
-    <w:lsdException w:name="HTML Code" w:semiHidden="1" w:unhideWhenUsed="1"/>
-    <w:lsdException w:name="HTML Definition" w:semiHidden="1" w:unhideWhenUsed="1"/>
-    <w:lsdException w:name="HTML Keyboard" w:semiHidden="1" w:unhideWhenUsed="1"/>
-    <w:lsdException w:name="HTML Preformatted" w:semiHidden="1" w:unhideWhenUsed="1"/>
-    <w:lsdException w:name="HTML Sample" w:semiHidden="1" w:unhideWhenUsed="1"/>
-    <w:lsdException w:name="HTML Typewriter" w:semiHidden="1" w:unhideWhenUsed="1"/>
-    <w:lsdException w:name="HTML Variable" w:semiHidden="1" w:unhideWhenUsed="1"/>
-    <w:lsdException w:name="Normal Table" w:semiHidden="1" w:unhideWhenUsed="1"/>
-    <w:lsdException w:name="annotation subject" w:semiHidden="1" w:unhideWhenUsed="1"/>
-    <w:lsdException w:name="No List" w:semiHidden="1" w:unhideWhenUsed="1"/>
-    <w:lsdException w:name="Outline List 1" w:semiHidden="1" w:unhideWhenUsed="1"/>
-    <w:lsdException w:name="Outline List 2" w:semiHidden="1" w:unhideWhenUsed="1"/>
-    <w:lsdException w:name="Outline List 3" w:semiHidden="1" w:unhideWhenUsed="1"/>
-    <w:lsdException w:name="Table Simple 1" w:semiHidden="1" w:unhideWhenUsed="1"/>
-    <w:lsdException w:name="Table Simple 2" w:semiHidden="1" w:unhideWhenUsed="1"/>
-    <w:lsdException w:name="Table Simple 3" w:semiHidden="1" w:unhideWhenUsed="1"/>
-    <w:lsdException w:name="Table Classic 1" w:semiHidden="1" w:unhideWhenUsed="1"/>
-    <w:lsdException w:name="Table Classic 2" w:semiHidden="1" w:unhideWhenUsed="1"/>
-    <w:lsdException w:name="Table Classic 3" w:semiHidden="1" w:unhideWhenUsed="1"/>
-    <w:lsdException w:name="Table Classic 4" w:semiHidden="1" w:unhideWhenUsed="1"/>
-    <w:lsdException w:name="Table Colorful 1" w:semiHidden="1" w:unhideWhenUsed="1"/>
-    <w:lsdException w:name="Table Colorful 2" w:semiHidden="1" w:unhideWhenUsed="1"/>
-    <w:lsdException w:name="Table Colorful 3" w:semiHidden="1" w:unhideWhenUsed="1"/>
-    <w:lsdException w:name="Table Columns 1" w:semiHidden="1" w:unhideWhenUsed="1"/>
-    <w:lsdException w:name="Table Columns 2" w:semiHidden="1" w:unhideWhenUsed="1"/>
-    <w:lsdException w:name="Table Columns 3" w:semiHidden="1" w:unhideWhenUsed="1"/>
-    <w:lsdException w:name="Table Columns 4" w:semiHidden="1" w:unhideWhenUsed="1"/>
-    <w:lsdException w:name="Table Columns 5" w:semiHidden="1" w:unhideWhenUsed="1"/>
-    <w:lsdException w:name="Table Grid 1" w:semiHidden="1" w:unhideWhenUsed="1"/>
-    <w:lsdException w:name="Table Grid 2" w:semiHidden="1" w:unhideWhenUsed="1"/>
-    <w:lsdException w:name="Table Grid 3" w:semiHidden="1" w:unhideWhenUsed="1"/>
-    <w:lsdException w:name="Table Grid 4" w:semiHidden="1" w:unhideWhenUsed="1"/>
-    <w:lsdException w:name="Table Grid 5" w:semiHidden="1" w:unhideWhenUsed="1"/>
-    <w:lsdException w:name="Table Grid 6" w:semiHidden="1" w:unhideWhenUsed="1"/>
-    <w:lsdException w:name="Table Grid 7" w:semiHidden="1" w:unhideWhenUsed="1"/>
-    <w:lsdException w:name="Table Grid 8" w:semiHidden="1" w:unhideWhenUsed="1"/>
-    <w:lsdException w:name="Table List 1" w:semiHidden="1" w:unhideWhenUsed="1"/>
-    <w:lsdException w:name="Table List 2" w:semiHidden="1" w:unhideWhenUsed="1"/>
-    <w:lsdException w:name="Table List 3" w:semiHidden="1" w:unhideWhenUsed="1"/>
-    <w:lsdException w:name="Table List 4" w:semiHidden="1" w:unhideWhenUsed="1"/>
-    <w:lsdException w:name="Table List 5" w:semiHidden="1" w:unhideWhenUsed="1"/>
-    <w:lsdException w:name="Table List 6" w:semiHidden="1" w:unhideWhenUsed="1"/>
-    <w:lsdException w:name="Table List 7" w:semiHidden="1" w:unhideWhenUsed="1"/>
-    <w:lsdException w:name="Table List 8" w:semiHidden="1" w:unhideWhenUsed="1"/>
-    <w:lsdException w:name="Table 3D effects 1" w:semiHidden="1" w:unhideWhenUsed="1"/>
-    <w:lsdException w:name="Table 3D effects 2" w:semiHidden="1" w:unhideWhenUsed="1"/>
-    <w:lsdException w:name="Table 3D effects 3" w:semiHidden="1" w:unhideWhenUsed="1"/>
-    <w:lsdException w:name="Table Contemporary" w:semiHidden="1" w:unhideWhenUsed="1"/>
-    <w:lsdException w:name="Table Elegant" w:semiHidden="1" w:unhideWhenUsed="1"/>
-    <w:lsdException w:name="Table Professional" w:semiHidden="1" w:unhideWhenUsed="1"/>
-    <w:lsdException w:name="Table Subtle 1" w:semiHidden="1" w:unhideWhenUsed="1"/>
-    <w:lsdException w:name="Table Subtle 2" w:semiHidden="1" w:unhideWhenUsed="1"/>
-    <w:lsdException w:name="Table Web 1" w:semiHidden="1" w:unhideWhenUsed="1"/>
-    <w:lsdException w:name="Table Web 2" w:semiHidden="1" w:unhideWhenUsed="1"/>
-    <w:lsdException w:name="Table Web 3" w:semiHidden="1" w:unhideWhenUsed="1"/>
-    <w:lsdException w:name="Balloon Text" w:semiHidden="1" w:unhideWhenUsed="1"/>
-    <w:lsdException w:name="Table Grid" w:uiPriority="0"/>
-    <w:lsdException w:name="Table Theme" w:semiHidden="1" w:unhideWhenUsed="1"/>
-    <w:lsdException w:name="Placeholder Text" w:semiHidden="1"/>
-    <w:lsdException w:name="No Spacing" w:uiPriority="1" w:qFormat="1"/>
-    <w:lsdException w:name="Light Shading" w:uiPriority="60"/>
-    <w:lsdException w:name="Light List" w:uiPriority="61"/>
-    <w:lsdException w:name="Light Grid" w:uiPriority="62"/>
-    <w:lsdException w:name="Medium Shading 1" w:uiPriority="63"/>
-    <w:lsdException w:name="Medium Shading 2" w:uiPriority="64"/>
-    <w:lsdException w:name="Medium List 1" w:uiPriority="65"/>
-    <w:lsdException w:name="Medium List 2" w:uiPriority="66"/>
-    <w:lsdException w:name="Medium Grid 1" w:uiPriority="67"/>
-    <w:lsdException w:name="Medium Grid 2" w:uiPriority="68"/>
-    <w:lsdException w:name="Medium Grid 3" w:uiPriority="69"/>
-    <w:lsdException w:name="Dark List" w:uiPriority="70"/>
-    <w:lsdException w:name="Colorful Shading" w:uiPriority="71"/>
-    <w:lsdException w:name="Colorful List" w:uiPriority="72"/>
-    <w:lsdException w:name="Colorful Grid" w:uiPriority="73"/>
-    <w:lsdException w:name="Light Shading Accent 1" w:uiPriority="60"/>
-    <w:lsdException w:name="Light List Accent 1" w:uiPriority="61"/>
-    <w:lsdException w:name="Light Grid Accent 1" w:uiPriority="62"/>
-    <w:lsdException w:name="Medium Shading 1 Accent 1" w:uiPriority="63"/>
-    <w:lsdException w:name="Medium Shading 2 Accent 1" w:uiPriority="64"/>
-    <w:lsdException w:name="Medium List 1 Accent 1" w:uiPriority="65"/>
-    <w:lsdException w:name="Revision" w:semiHidden="1"/>
-    <w:lsdException w:name="List Paragraph" w:uiPriority="0" w:qFormat="1"/>
-    <w:lsdException w:name="Quote" w:uiPriority="29" w:qFormat="1"/>
-    <w:lsdException w:name="Intense Quote" w:uiPriority="30" w:qFormat="1"/>
-    <w:lsdException w:name="Medium List 2 Accent 1" w:uiPriority="66"/>
-    <w:lsdException w:name="Medium Grid 1 Accent 1" w:uiPriority="67"/>
-    <w:lsdException w:name="Medium Grid 2 Accent 1" w:uiPriority="68"/>
-    <w:lsdException w:name="Medium Grid 3 Accent 1" w:uiPriority="69"/>
-    <w:lsdException w:name="Dark List Accent 1" w:uiPriority="70"/>
-    <w:lsdException w:name="Colorful Shading Accent 1" w:uiPriority="71"/>
-    <w:lsdException w:name="Colorful List Accent 1" w:uiPriority="72"/>
-    <w:lsdException w:name="Colorful Grid Accent 1" w:uiPriority="73"/>
-    <w:lsdException w:name="Light Shading Accent 2" w:uiPriority="60"/>
-    <w:lsdException w:name="Light List Accent 2" w:uiPriority="61"/>
-    <w:lsdException w:name="Light Grid Accent 2" w:uiPriority="62"/>
-    <w:lsdException w:name="Medium Shading 1 Accent 2" w:uiPriority="63"/>
-    <w:lsdException w:name="Medium Shading 2 Accent 2" w:uiPriority="64"/>
-    <w:lsdException w:name="Medium List 1 Accent 2" w:uiPriority="65"/>
-    <w:lsdException w:name="Medium List 2 Accent 2" w:uiPriority="66"/>
-    <w:lsdException w:name="Medium Grid 1 Accent 2" w:uiPriority="67"/>
-    <w:lsdException w:name="Medium Grid 2 Accent 2" w:uiPriority="68"/>
-    <w:lsdException w:name="Medium Grid 3 Accent 2" w:uiPriority="69"/>
-    <w:lsdException w:name="Dark List Accent 2" w:uiPriority="70"/>
-    <w:lsdException w:name="Colorful Shading Accent 2" w:uiPriority="71"/>
-    <w:lsdException w:name="Colorful List Accent 2" w:uiPriority="72"/>
-    <w:lsdException w:name="Colorful Grid Accent 2" w:uiPriority="73"/>
-    <w:lsdException w:name="Light Shading Accent 3" w:uiPriority="60"/>
-    <w:lsdException w:name="Light List Accent 3" w:uiPriority="61"/>
-    <w:lsdException w:name="Light Grid Accent 3" w:uiPriority="62"/>
-    <w:lsdException w:name="Medium Shading 1 Accent 3" w:uiPriority="63"/>
-    <w:lsdException w:name="Medium Shading 2 Accent 3" w:uiPriority="64"/>
-    <w:lsdException w:name="Medium List 1 Accent 3" w:uiPriority="65"/>
-    <w:lsdException w:name="Medium List 2 Accent 3" w:uiPriority="66"/>
-    <w:lsdException w:name="Medium Grid 1 Accent 3" w:uiPriority="67"/>
-    <w:lsdException w:name="Medium Grid 2 Accent 3" w:uiPriority="68"/>
-    <w:lsdException w:name="Medium Grid 3 Accent 3" w:uiPriority="69"/>
-    <w:lsdException w:name="Dark List Accent 3" w:uiPriority="70"/>
-    <w:lsdException w:name="Colorful Shading Accent 3" w:uiPriority="71"/>
-    <w:lsdException w:name="Colorful List Accent 3" w:uiPriority="72"/>
-    <w:lsdException w:name="Colorful Grid Accent 3" w:uiPriority="73"/>
-    <w:lsdException w:name="Light Shading Accent 4" w:uiPriority="60"/>
-    <w:lsdException w:name="Light List Accent 4" w:uiPriority="61"/>
-    <w:lsdException w:name="Light Grid Accent 4" w:uiPriority="62"/>
-    <w:lsdException w:name="Medium Shading 1 Accent 4" w:uiPriority="63"/>
-    <w:lsdException w:name="Medium Shading 2 Accent 4" w:uiPriority="64"/>
-    <w:lsdException w:name="Medium List 1 Accent 4" w:uiPriority="65"/>
-    <w:lsdException w:name="Medium List 2 Accent 4" w:uiPriority="66"/>
-    <w:lsdException w:name="Medium Grid 1 Accent 4" w:uiPriority="67"/>
-    <w:lsdException w:name="Medium Grid 2 Accent 4" w:uiPriority="68"/>
-    <w:lsdException w:name="Medium Grid 3 Accent 4" w:uiPriority="69"/>
-    <w:lsdException w:name="Dark List Accent 4" w:uiPriority="70"/>
-    <w:lsdException w:name="Colorful Shading Accent 4" w:uiPriority="71"/>
-    <w:lsdException w:name="Colorful List Accent 4" w:uiPriority="72"/>
-    <w:lsdException w:name="Colorful Grid Accent 4" w:uiPriority="73"/>
-    <w:lsdException w:name="Light Shading Accent 5" w:uiPriority="60"/>
-    <w:lsdException w:name="Light List Accent 5" w:uiPriority="61"/>
-    <w:lsdException w:name="Light Grid Accent 5" w:uiPriority="62"/>
-    <w:lsdException w:name="Medium Shading 1 Accent 5" w:uiPriority="63"/>
-    <w:lsdException w:name="Medium Shading 2 Accent 5" w:uiPriority="64"/>
-    <w:lsdException w:name="Medium List 1 Accent 5" w:uiPriority="65"/>
-    <w:lsdException w:name="Medium List 2 Accent 5" w:uiPriority="66"/>
-    <w:lsdException w:name="Medium Grid 1 Accent 5" w:uiPriority="67"/>
-    <w:lsdException w:name="Medium Grid 2 Accent 5" w:uiPriority="68"/>
-    <w:lsdException w:name="Medium Grid 3 Accent 5" w:uiPriority="69"/>
-    <w:lsdException w:name="Dark List Accent 5" w:uiPriority="70"/>
-    <w:lsdException w:name="Colorful Shading Accent 5" w:uiPriority="71"/>
-    <w:lsdException w:name="Colorful List Accent 5" w:uiPriority="72"/>
-    <w:lsdException w:name="Colorful Grid Accent 5" w:uiPriority="73"/>
-    <w:lsdException w:name="Light Shading Accent 6" w:uiPriority="60"/>
-    <w:lsdException w:name="Light List Accent 6" w:uiPriority="61"/>
-    <w:lsdException w:name="Light Grid Accent 6" w:uiPriority="62"/>
-    <w:lsdException w:name="Medium Shading 1 Accent 6" w:uiPriority="63"/>
-    <w:lsdException w:name="Medium Shading 2 Accent 6" w:uiPriority="64"/>
-    <w:lsdException w:name="Medium List 1 Accent 6" w:uiPriority="65"/>
-    <w:lsdException w:name="Medium List 2 Accent 6" w:uiPriority="66"/>
-    <w:lsdException w:name="Medium Grid 1 Accent 6" w:uiPriority="67"/>
-    <w:lsdException w:name="Medium Grid 2 Accent 6" w:uiPriority="68"/>
-    <w:lsdException w:name="Medium Grid 3 Accent 6" w:uiPriority="69"/>
-    <w:lsdException w:name="Dark List Accent 6" w:uiPriority="70"/>
-    <w:lsdException w:name="Colorful Shading Accent 6" w:uiPriority="71"/>
-    <w:lsdException w:name="Colorful List Accent 6" w:uiPriority="72"/>
-    <w:lsdException w:name="Colorful Grid Accent 6" w:uiPriority="73"/>
-    <w:lsdException w:name="Subtle Emphasis" w:uiPriority="19" w:qFormat="1"/>
-    <w:lsdException w:name="Intense Emphasis" w:uiPriority="21" w:qFormat="1"/>
-    <w:lsdException w:name="Subtle Reference" w:uiPriority="31" w:qFormat="1"/>
-    <w:lsdException w:name="Intense Reference" w:uiPriority="32" w:qFormat="1"/>
-    <w:lsdException w:name="Book Title" w:uiPriority="33" w:qFormat="1"/>
-    <w:lsdException w:name="Bibliography" w:semiHidden="1" w:uiPriority="37" w:unhideWhenUsed="1"/>
-    <w:lsdException w:name="TOC Heading" w:semiHidden="1" w:uiPriority="39" w:unhideWhenUsed="1" w:qFormat="1"/>
-    <w:lsdException w:name="Plain Table 1" w:uiPriority="41"/>
-    <w:lsdException w:name="Plain Table 2" w:uiPriority="42"/>
-    <w:lsdException w:name="Plain Table 3" w:uiPriority="43"/>
-    <w:lsdException w:name="Plain Table 4" w:uiPriority="44"/>
-    <w:lsdException w:name="Plain Table 5" w:uiPriority="45"/>
-    <w:lsdException w:name="Grid Table Light" w:uiPriority="40"/>
-    <w:lsdException w:name="Grid Table 1 Light" w:uiPriority="46"/>
-    <w:lsdException w:name="Grid Table 2" w:uiPriority="47"/>
-    <w:lsdException w:name="Grid Table 3" w:uiPriority="48"/>
-    <w:lsdException w:name="Grid Table 4" w:uiPriority="49"/>
-    <w:lsdException w:name="Grid Table 5 Dark" w:uiPriority="50"/>
-    <w:lsdException w:name="Grid Table 6 Colorful" w:uiPriority="51"/>
-    <w:lsdException w:name="Grid Table 7 Colorful" w:uiPriority="52"/>
-    <w:lsdException w:name="Grid Table 1 Light Accent 1" w:uiPriority="46"/>
-    <w:lsdException w:name="Grid Table 2 Accent 1" w:uiPriority="47"/>
-    <w:lsdException w:name="Grid Table 3 Accent 1" w:uiPriority="48"/>
-    <w:lsdException w:name="Grid Table 4 Accent 1" w:uiPriority="49"/>
-    <w:lsdException w:name="Grid Table 5 Dark Accent 1" w:uiPriority="50"/>
-    <w:lsdException w:name="Grid Table 6 Colorful Accent 1" w:uiPriority="51"/>
-    <w:lsdException w:name="Grid Table 7 Colorful Accent 1" w:uiPriority="52"/>
-    <w:lsdException w:name="Grid Table 1 Light Accent 2" w:uiPriority="46"/>
-    <w:lsdException w:name="Grid Table 2 Accent 2" w:uiPriority="47"/>
-    <w:lsdException w:name="Grid Table 3 Accent 2" w:uiPriority="48"/>
-    <w:lsdException w:name="Grid Table 4 Accent 2" w:uiPriority="49"/>
-    <w:lsdException w:name="Grid Table 5 Dark Accent 2" w:uiPriority="50"/>
-    <w:lsdException w:name="Grid Table 6 Colorful Accent 2" w:uiPriority="51"/>
-    <w:lsdException w:name="Grid Table 7 Colorful Accent 2" w:uiPriority="52"/>
-    <w:lsdException w:name="Grid Table 1 Light Accent 3" w:uiPriority="46"/>
-    <w:lsdException w:name="Grid Table 2 Accent 3" w:uiPriority="47"/>
-    <w:lsdException w:name="Grid Table 3 Accent 3" w:uiPriority="48"/>
-    <w:lsdException w:name="Grid Table 4 Accent 3" w:uiPriority="49"/>
-    <w:lsdException w:name="Grid Table 5 Dark Accent 3" w:uiPriority="50"/>
-    <w:lsdException w:name="Grid Table 6 Colorful Accent 3" w:uiPriority="51"/>
-    <w:lsdException w:name="Grid Table 7 Colorful Accent 3" w:uiPriority="52"/>
-    <w:lsdException w:name="Grid Table 1 Light Accent 4" w:uiPriority="46"/>
-    <w:lsdException w:name="Grid Table 2 Accent 4" w:uiPriority="47"/>
-    <w:lsdException w:name="Grid Table 3 Accent 4" w:uiPriority="48"/>
-    <w:lsdException w:name="Grid Table 4 Accent 4" w:uiPriority="49"/>
-    <w:lsdException w:name="Grid Table 5 Dark Accent 4" w:uiPriority="50"/>
-    <w:lsdException w:name="Grid Table 6 Colorful Accent 4" w:uiPriority="51"/>
-    <w:lsdException w:name="Grid Table 7 Colorful Accent 4" w:uiPriority="52"/>
-    <w:lsdException w:name="Grid Table 1 Light Accent 5" w:uiPriority="46"/>
-    <w:lsdException w:name="Grid Table 2 Accent 5" w:uiPriority="47"/>
-    <w:lsdException w:name="Grid Table 3 Accent 5" w:uiPriority="48"/>
-    <w:lsdException w:name="Grid Table 4 Accent 5" w:uiPriority="49"/>
-    <w:lsdException w:name="Grid Table 5 Dark Accent 5" w:uiPriority="50"/>
-    <w:lsdException w:name="Grid Table 6 Colorful Accent 5" w:uiPriority="51"/>
-    <w:lsdException w:name="Grid Table 7 Colorful Accent 5" w:uiPriority="52"/>
-    <w:lsdException w:name="Grid Table 1 Light Accent 6" w:uiPriority="46"/>
-    <w:lsdException w:name="Grid Table 2 Accent 6" w:uiPriority="47"/>
-    <w:lsdException w:name="Grid Table 3 Accent 6" w:uiPriority="48"/>
-    <w:lsdException w:name="Grid Table 4 Accent 6" w:uiPriority="49"/>
-    <w:lsdException w:name="Grid Table 5 Dark Accent 6" w:uiPriority="50"/>
-    <w:lsdException w:name="Grid Table 6 Colorful Accent 6" w:uiPriority="51"/>
-    <w:lsdException w:name="Grid Table 7 Colorful Accent 6" w:uiPriority="52"/>
-    <w:lsdException w:name="List Table 1 Light" w:uiPriority="46"/>
-    <w:lsdException w:name="List Table 2" w:uiPriority="47"/>
-    <w:lsdException w:name="List Table 3" w:uiPriority="48"/>
-    <w:lsdException w:name="List Table 4" w:uiPriority="49"/>
-    <w:lsdException w:name="List Table 5 Dark" w:uiPriority="50"/>
-    <w:lsdException w:name="List Table 6 Colorful" w:uiPriority="51"/>
-    <w:lsdException w:name="List Table 7 Colorful" w:uiPriority="52"/>
-    <w:lsdException w:name="List Table 1 Light Accent 1" w:uiPriority="46"/>
-    <w:lsdException w:name="List Table 2 Accent 1" w:uiPriority="47"/>
-    <w:lsdException w:name="List Table 3 Accent 1" w:uiPriority="48"/>
-    <w:lsdException w:name="List Table 4 Accent 1" w:uiPriority="49"/>
-    <w:lsdException w:name="List Table 5 Dark Accent 1" w:uiPriority="50"/>
-    <w:lsdException w:name="List Table 6 Colorful Accent 1" w:uiPriority="51"/>
-    <w:lsdException w:name="List Table 7 Colorful Accent 1" w:uiPriority="52"/>
-    <w:lsdException w:name="List Table 1 Light Accent 2" w:uiPriority="46"/>
-    <w:lsdException w:name="List Table 2 Accent 2" w:uiPriority="47"/>
-    <w:lsdException w:name="List Table 3 Accent 2" w:uiPriority="48"/>
-    <w:lsdException w:name="List Table 4 Accent 2" w:uiPriority="49"/>
-    <w:lsdException w:name="List Table 5 Dark Accent 2" w:uiPriority="50"/>
-    <w:lsdException w:name="List Table 6 Colorful Accent 2" w:uiPriority="51"/>
-    <w:lsdException w:name="List Table 7 Colorful Accent 2" w:uiPriority="52"/>
-    <w:lsdException w:name="List Table 1 Light Accent 3" w:uiPriority="46"/>
-    <w:lsdException w:name="List Table 2 Accent 3" w:uiPriority="47"/>
-    <w:lsdException w:name="List Table 3 Accent 3" w:uiPriority="48"/>
-    <w:lsdException w:name="List Table 4 Accent 3" w:uiPriority="49"/>
-    <w:lsdException w:name="List Table 5 Dark Accent 3" w:uiPriority="50"/>
-    <w:lsdException w:name="List Table 6 Colorful Accent 3" w:uiPriority="51"/>
-    <w:lsdException w:name="List Table 7 Colorful Accent 3" w:uiPriority="52"/>
-    <w:lsdException w:name="List Table 1 Light Accent 4" w:uiPriority="46"/>
-    <w:lsdException w:name="List Table 2 Accent 4" w:uiPriority="47"/>
-    <w:lsdException w:name="List Table 3 Accent 4" w:uiPriority="48"/>
-    <w:lsdException w:name="List Table 4 Accent 4" w:uiPriority="49"/>
-    <w:lsdException w:name="List Table 5 Dark Accent 4" w:uiPriority="50"/>
-    <w:lsdException w:name="List Table 6 Colorful Accent 4" w:uiPriority="51"/>
-    <w:lsdException w:name="List Table 7 Colorful Accent 4" w:uiPriority="52"/>
-    <w:lsdException w:name="List Table 1 Light Accent 5" w:uiPriority="46"/>
-    <w:lsdException w:name="List Table 2 Accent 5" w:uiPriority="47"/>
-    <w:lsdException w:name="List Table 3 Accent 5" w:uiPriority="48"/>
-    <w:lsdException w:name="List Table 4 Accent 5" w:uiPriority="49"/>
-    <w:lsdException w:name="List Table 5 Dark Accent 5" w:uiPriority="50"/>
-    <w:lsdException w:name="List Table 6 Colorful Accent 5" w:uiPriority="51"/>
-    <w:lsdException w:name="List Table 7 Colorful Accent 5" w:uiPriority="52"/>
-    <w:lsdException w:name="List Table 1 Light Accent 6" w:uiPriority="46"/>
-    <w:lsdException w:name="List Table 2 Accent 6" w:uiPriority="47"/>
-    <w:lsdException w:name="List Table 3 Accent 6" w:uiPriority="48"/>
-    <w:lsdException w:name="List Table 4 Accent 6" w:uiPriority="49"/>
-    <w:lsdException w:name="List Table 5 Dark Accent 6" w:uiPriority="50"/>
-    <w:lsdException w:name="List Table 6 Colorful Accent 6" w:uiPriority="51"/>
-    <w:lsdException w:name="List Table 7 Colorful Accent 6" w:uiPriority="52"/>
+  <w:latentStyles w:defLockedState="0" w:defUIPriority="99" w:defSemiHidden="1" w:defUnhideWhenUsed="1" w:defQFormat="0" w:count="267">
+    <w:lsdException w:name="Normal" w:semiHidden="0" w:uiPriority="0" w:unhideWhenUsed="0" w:qFormat="1"/>
+    <w:lsdException w:name="heading 1" w:semiHidden="0" w:uiPriority="9" w:unhideWhenUsed="0" w:qFormat="1"/>
+    <w:lsdException w:name="heading 2" w:semiHidden="0" w:uiPriority="9" w:unhideWhenUsed="0" w:qFormat="1"/>
+    <w:lsdException w:name="heading 3" w:semiHidden="0" w:uiPriority="0" w:unhideWhenUsed="0" w:qFormat="1"/>
+    <w:lsdException w:name="heading 4" w:semiHidden="0" w:uiPriority="0" w:unhideWhenUsed="0" w:qFormat="1"/>
+    <w:lsdException w:name="heading 5" w:semiHidden="0" w:uiPriority="9" w:unhideWhenUsed="0" w:qFormat="1"/>
+    <w:lsdException w:name="heading 6" w:semiHidden="0" w:uiPriority="0" w:unhideWhenUsed="0" w:qFormat="1"/>
+    <w:lsdException w:name="heading 7" w:semiHidden="0" w:uiPriority="0" w:unhideWhenUsed="0" w:qFormat="1"/>
+    <w:lsdException w:name="heading 8" w:semiHidden="0" w:uiPriority="0" w:unhideWhenUsed="0" w:qFormat="1"/>
+    <w:lsdException w:name="heading 9" w:semiHidden="0" w:uiPriority="0" w:unhideWhenUsed="0" w:qFormat="1"/>
+    <w:lsdException w:name="toc 1" w:uiPriority="39"/>
+    <w:lsdException w:name="toc 2" w:uiPriority="39"/>
+    <w:lsdException w:name="toc 3" w:uiPriority="39"/>
+    <w:lsdException w:name="toc 4" w:uiPriority="39"/>
+    <w:lsdException w:name="toc 5" w:uiPriority="39"/>
+    <w:lsdException w:name="toc 6" w:uiPriority="39"/>
+    <w:lsdException w:name="toc 7" w:uiPriority="39"/>
+    <w:lsdException w:name="toc 8" w:uiPriority="39"/>
+    <w:lsdException w:name="toc 9" w:uiPriority="39"/>
+    <w:lsdException w:name="footer" w:uiPriority="0"/>
+    <w:lsdException w:name="caption" w:uiPriority="35" w:qFormat="1"/>
+    <w:lsdException w:name="Title" w:semiHidden="0" w:uiPriority="10" w:unhideWhenUsed="0" w:qFormat="1"/>
+    <w:lsdException w:name="Default Paragraph Font" w:uiPriority="1"/>
+    <w:lsdException w:name="Subtitle" w:semiHidden="0" w:uiPriority="11" w:unhideWhenUsed="0" w:qFormat="1"/>
+    <w:lsdException w:name="Strong" w:semiHidden="0" w:uiPriority="22" w:unhideWhenUsed="0" w:qFormat="1"/>
+    <w:lsdException w:name="Emphasis" w:semiHidden="0" w:uiPriority="20" w:unhideWhenUsed="0" w:qFormat="1"/>
+    <w:lsdException w:name="Table Grid" w:semiHidden="0" w:uiPriority="0" w:unhideWhenUsed="0"/>
+    <w:lsdException w:name="Placeholder Text" w:unhideWhenUsed="0"/>
+    <w:lsdException w:name="No Spacing" w:semiHidden="0" w:uiPriority="1" w:unhideWhenUsed="0" w:qFormat="1"/>
+    <w:lsdException w:name="Light Shading" w:semiHidden="0" w:uiPriority="60" w:unhideWhenUsed="0"/>
+    <w:lsdException w:name="Light List" w:semiHidden="0" w:uiPriority="61" w:unhideWhenUsed="0"/>
+    <w:lsdException w:name="Light Grid" w:semiHidden="0" w:uiPriority="62" w:unhideWhenUsed="0"/>
+    <w:lsdException w:name="Medium Shading 1" w:semiHidden="0" w:uiPriority="63" w:unhideWhenUsed="0"/>
+    <w:lsdException w:name="Medium Shading 2" w:semiHidden="0" w:uiPriority="64" w:unhideWhenUsed="0"/>
+    <w:lsdException w:name="Medium List 1" w:semiHidden="0" w:uiPriority="65" w:unhideWhenUsed="0"/>
+    <w:lsdException w:name="Medium List 2" w:semiHidden="0" w:uiPriority="66" w:unhideWhenUsed="0"/>
+    <w:lsdException w:name="Medium Grid 1" w:semiHidden="0" w:uiPriority="67" w:unhideWhenUsed="0"/>
+    <w:lsdException w:name="Medium Grid 2" w:semiHidden="0" w:uiPriority="68" w:unhideWhenUsed="0"/>
+    <w:lsdException w:name="Medium Grid 3" w:semiHidden="0" w:uiPriority="69" w:unhideWhenUsed="0"/>
+    <w:lsdException w:name="Dark List" w:semiHidden="0" w:uiPriority="70" w:unhideWhenUsed="0"/>
+    <w:lsdException w:name="Colorful Shading" w:semiHidden="0" w:uiPriority="71" w:unhideWhenUsed="0"/>
+    <w:lsdException w:name="Colorful List" w:semiHidden="0" w:uiPriority="72" w:unhideWhenUsed="0"/>
+    <w:lsdException w:name="Colorful Grid" w:semiHidden="0" w:uiPriority="73" w:unhideWhenUsed="0"/>
+    <w:lsdException w:name="Light Shading Accent 1" w:semiHidden="0" w:uiPriority="60" w:unhideWhenUsed="0"/>
+    <w:lsdException w:name="Light List Accent 1" w:semiHidden="0" w:uiPriority="61" w:unhideWhenUsed="0"/>
+    <w:lsdException w:name="Light Grid Accent 1" w:semiHidden="0" w:uiPriority="62" w:unhideWhenUsed="0"/>
+    <w:lsdException w:name="Medium Shading 1 Accent 1" w:semiHidden="0" w:uiPriority="63" w:unhideWhenUsed="0"/>
+    <w:lsdException w:name="Medium Shading 2 Accent 1" w:semiHidden="0" w:uiPriority="64" w:unhideWhenUsed="0"/>
+    <w:lsdException w:name="Medium List 1 Accent 1" w:semiHidden="0" w:uiPriority="65" w:unhideWhenUsed="0"/>
+    <w:lsdException w:name="Revision" w:unhideWhenUsed="0"/>
+    <w:lsdException w:name="List Paragraph" w:semiHidden="0" w:uiPriority="0" w:unhideWhenUsed="0" w:qFormat="1"/>
+    <w:lsdException w:name="Quote" w:semiHidden="0" w:uiPriority="29" w:unhideWhenUsed="0" w:qFormat="1"/>
+    <w:lsdException w:name="Intense Quote" w:semiHidden="0" w:uiPriority="30" w:unhideWhenUsed="0" w:qFormat="1"/>
+    <w:lsdException w:name="Medium List 2 Accent 1" w:semiHidden="0" w:uiPriority="66" w:unhideWhenUsed="0"/>
+    <w:lsdException w:name="Medium Grid 1 Accent 1" w:semiHidden="0" w:uiPriority="67" w:unhideWhenUsed="0"/>
+    <w:lsdException w:name="Medium Grid 2 Accent 1" w:semiHidden="0" w:uiPriority="68" w:unhideWhenUsed="0"/>
+    <w:lsdException w:name="Medium Grid 3 Accent 1" w:semiHidden="0" w:uiPriority="69" w:unhideWhenUsed="0"/>
+    <w:lsdException w:name="Dark List Accent 1" w:semiHidden="0" w:uiPriority="70" w:unhideWhenUsed="0"/>
+    <w:lsdException w:name="Colorful Shading Accent 1" w:semiHidden="0" w:uiPriority="71" w:unhideWhenUsed="0"/>
+    <w:lsdException w:name="Colorful List Accent 1" w:semiHidden="0" w:uiPriority="72" w:unhideWhenUsed="0"/>
+    <w:lsdException w:name="Colorful Grid Accent 1" w:semiHidden="0" w:uiPriority="73" w:unhideWhenUsed="0"/>
+    <w:lsdException w:name="Light Shading Accent 2" w:semiHidden="0" w:uiPriority="60" w:unhideWhenUsed="0"/>
+    <w:lsdException w:name="Light List Accent 2" w:semiHidden="0" w:uiPriority="61" w:unhideWhenUsed="0"/>
+    <w:lsdException w:name="Light Grid Accent 2" w:semiHidden="0" w:uiPriority="62" w:unhideWhenUsed="0"/>
+    <w:lsdException w:name="Medium Shading 1 Accent 2" w:semiHidden="0" w:uiPriority="63" w:unhideWhenUsed="0"/>
+    <w:lsdException w:name="Medium Shading 2 Accent 2" w:semiHidden="0" w:uiPriority="64" w:unhideWhenUsed="0"/>
+    <w:lsdException w:name="Medium List 1 Accent 2" w:semiHidden="0" w:uiPriority="65" w:unhideWhenUsed="0"/>
+    <w:lsdException w:name="Medium List 2 Accent 2" w:semiHidden="0" w:uiPriority="66" w:unhideWhenUsed="0"/>
+    <w:lsdException w:name="Medium Grid 1 Accent 2" w:semiHidden="0" w:uiPriority="67" w:unhideWhenUsed="0"/>
+    <w:lsdException w:name="Medium Grid 2 Accent 2" w:semiHidden="0" w:uiPriority="68" w:unhideWhenUsed="0"/>
+    <w:lsdException w:name="Medium Grid 3 Accent 2" w:semiHidden="0" w:uiPriority="69" w:unhideWhenUsed="0"/>
+    <w:lsdException w:name="Dark List Accent 2" w:semiHidden="0" w:uiPriority="70" w:unhideWhenUsed="0"/>
+    <w:lsdException w:name="Colorful Shading Accent 2" w:semiHidden="0" w:uiPriority="71" w:unhideWhenUsed="0"/>
+    <w:lsdException w:name="Colorful List Accent 2" w:semiHidden="0" w:uiPriority="72" w:unhideWhenUsed="0"/>
+    <w:lsdException w:name="Colorful Grid Accent 2" w:semiHidden="0" w:uiPriority="73" w:unhideWhenUsed="0"/>
+    <w:lsdException w:name="Light Shading Accent 3" w:semiHidden="0" w:uiPriority="60" w:unhideWhenUsed="0"/>
+    <w:lsdException w:name="Light List Accent 3" w:semiHidden="0" w:uiPriority="61" w:unhideWhenUsed="0"/>
+    <w:lsdException w:name="Light Grid Accent 3" w:semiHidden="0" w:uiPriority="62" w:unhideWhenUsed="0"/>
+    <w:lsdException w:name="Medium Shading 1 Accent 3" w:semiHidden="0" w:uiPriority="63" w:unhideWhenUsed="0"/>
+    <w:lsdException w:name="Medium Shading 2 Accent 3" w:semiHidden="0" w:uiPriority="64" w:unhideWhenUsed="0"/>
+    <w:lsdException w:name="Medium List 1 Accent 3" w:semiHidden="0" w:uiPriority="65" w:unhideWhenUsed="0"/>
+    <w:lsdException w:name="Medium List 2 Accent 3" w:semiHidden="0" w:uiPriority="66" w:unhideWhenUsed="0"/>
+    <w:lsdException w:name="Medium Grid 1 Accent 3" w:semiHidden="0" w:uiPriority="67" w:unhideWhenUsed="0"/>
+    <w:lsdException w:name="Medium Grid 2 Accent 3" w:semiHidden="0" w:uiPriority="68" w:unhideWhenUsed="0"/>
+    <w:lsdException w:name="Medium Grid 3 Accent 3" w:semiHidden="0" w:uiPriority="69" w:unhideWhenUsed="0"/>
+    <w:lsdException w:name="Dark List Accent 3" w:semiHidden="0" w:uiPriority="70" w:unhideWhenUsed="0"/>
+    <w:lsdException w:name="Colorful Shading Accent 3" w:semiHidden="0" w:uiPriority="71" w:unhideWhenUsed="0"/>
+    <w:lsdException w:name="Colorful List Accent 3" w:semiHidden="0" w:uiPriority="72" w:unhideWhenUsed="0"/>
+    <w:lsdException w:name="Colorful Grid Accent 3" w:semiHidden="0" w:uiPriority="73" w:unhideWhenUsed="0"/>
+    <w:lsdException w:name="Light Shading Accent 4" w:semiHidden="0" w:uiPriority="60" w:unhideWhenUsed="0"/>
+    <w:lsdException w:name="Light List Accent 4" w:semiHidden="0" w:uiPriority="61" w:unhideWhenUsed="0"/>
+    <w:lsdException w:name="Light Grid Accent 4" w:semiHidden="0" w:uiPriority="62" w:unhideWhenUsed="0"/>
+    <w:lsdException w:name="Medium Shading 1 Accent 4" w:semiHidden="0" w:uiPriority="63" w:unhideWhenUsed="0"/>
+    <w:lsdException w:name="Medium Shading 2 Accent 4" w:semiHidden="0" w:uiPriority="64" w:unhideWhenUsed="0"/>
+    <w:lsdException w:name="Medium List 1 Accent 4" w:semiHidden="0" w:uiPriority="65" w:unhideWhenUsed="0"/>
+    <w:lsdException w:name="Medium List 2 Accent 4" w:semiHidden="0" w:uiPriority="66" w:unhideWhenUsed="0"/>
+    <w:lsdException w:name="Medium Grid 1 Accent 4" w:semiHidden="0" w:uiPriority="67" w:unhideWhenUsed="0"/>
+    <w:lsdException w:name="Medium Grid 2 Accent 4" w:semiHidden="0" w:uiPriority="68" w:unhideWhenUsed="0"/>
+    <w:lsdException w:name="Medium Grid 3 Accent 4" w:semiHidden="0" w:uiPriority="69" w:unhideWhenUsed="0"/>
+    <w:lsdException w:name="Dark List Accent 4" w:semiHidden="0" w:uiPriority="70" w:unhideWhenUsed="0"/>
+    <w:lsdException w:name="Colorful Shading Accent 4" w:semiHidden="0" w:uiPriority="71" w:unhideWhenUsed="0"/>
+    <w:lsdException w:name="Colorful List Accent 4" w:semiHidden="0" w:uiPriority="72" w:unhideWhenUsed="0"/>
+    <w:lsdException w:name="Colorful Grid Accent 4" w:semiHidden="0" w:uiPriority="73" w:unhideWhenUsed="0"/>
+    <w:lsdException w:name="Light Shading Accent 5" w:semiHidden="0" w:uiPriority="60" w:unhideWhenUsed="0"/>
+    <w:lsdException w:name="Light List Accent 5" w:semiHidden="0" w:uiPriority="61" w:unhideWhenUsed="0"/>
+    <w:lsdException w:name="Light Grid Accent 5" w:semiHidden="0" w:uiPriority="62" w:unhideWhenUsed="0"/>
+    <w:lsdException w:name="Medium Shading 1 Accent 5" w:semiHidden="0" w:uiPriority="63" w:unhideWhenUsed="0"/>
+    <w:lsdException w:name="Medium Shading 2 Accent 5" w:semiHidden="0" w:uiPriority="64" w:unhideWhenUsed="0"/>
+    <w:lsdException w:name="Medium List 1 Accent 5" w:semiHidden="0" w:uiPriority="65" w:unhideWhenUsed="0"/>
+    <w:lsdException w:name="Medium List 2 Accent 5" w:semiHidden="0" w:uiPriority="66" w:unhideWhenUsed="0"/>
+    <w:lsdException w:name="Medium Grid 1 Accent 5" w:semiHidden="0" w:uiPriority="67" w:unhideWhenUsed="0"/>
+    <w:lsdException w:name="Medium Grid 2 Accent 5" w:semiHidden="0" w:uiPriority="68" w:unhideWhenUsed="0"/>
+    <w:lsdException w:name="Medium Grid 3 Accent 5" w:semiHidden="0" w:uiPriority="69" w:unhideWhenUsed="0"/>
+    <w:lsdException w:name="Dark List Accent 5" w:semiHidden="0" w:uiPriority="70" w:unhideWhenUsed="0"/>
+    <w:lsdException w:name="Colorful Shading Accent 5" w:semiHidden="0" w:uiPriority="71" w:unhideWhenUsed="0"/>
+    <w:lsdException w:name="Colorful List Accent 5" w:semiHidden="0" w:uiPriority="72" w:unhideWhenUsed="0"/>
+    <w:lsdException w:name="Colorful Grid Accent 5" w:semiHidden="0" w:uiPriority="73" w:unhideWhenUsed="0"/>
+    <w:lsdException w:name="Light Shading Accent 6" w:semiHidden="0" w:uiPriority="60" w:unhideWhenUsed="0"/>
+    <w:lsdException w:name="Light List Accent 6" w:semiHidden="0" w:uiPriority="61" w:unhideWhenUsed="0"/>
+    <w:lsdException w:name="Light Grid Accent 6" w:semiHidden="0" w:uiPriority="62" w:unhideWhenUsed="0"/>
+    <w:lsdException w:name="Medium Shading 1 Accent 6" w:semiHidden="0" w:uiPriority="63" w:unhideWhenUsed="0"/>
+    <w:lsdException w:name="Medium Shading 2 Accent 6" w:semiHidden="0" w:uiPriority="64" w:unhideWhenUsed="0"/>
+    <w:lsdException w:name="Medium List 1 Accent 6" w:semiHidden="0" w:uiPriority="65" w:unhideWhenUsed="0"/>
+    <w:lsdException w:name="Medium List 2 Accent 6" w:semiHidden="0" w:uiPriority="66" w:unhideWhenUsed="0"/>
+    <w:lsdException w:name="Medium Grid 1 Accent 6" w:semiHidden="0" w:uiPriority="67" w:unhideWhenUsed="0"/>
+    <w:lsdException w:name="Medium Grid 2 Accent 6" w:semiHidden="0" w:uiPriority="68" w:unhideWhenUsed="0"/>
+    <w:lsdException w:name="Medium Grid 3 Accent 6" w:semiHidden="0" w:uiPriority="69" w:unhideWhenUsed="0"/>
+    <w:lsdException w:name="Dark List Accent 6" w:semiHidden="0" w:uiPriority="70" w:unhideWhenUsed="0"/>
+    <w:lsdException w:name="Colorful Shading Accent 6" w:semiHidden="0" w:uiPriority="71" w:unhideWhenUsed="0"/>
+    <w:lsdException w:name="Colorful List Accent 6" w:semiHidden="0" w:uiPriority="72" w:unhideWhenUsed="0"/>
+    <w:lsdException w:name="Colorful Grid Accent 6" w:semiHidden="0" w:uiPriority="73" w:unhideWhenUsed="0"/>
+    <w:lsdException w:name="Subtle Emphasis" w:semiHidden="0" w:uiPriority="19" w:unhideWhenUsed="0" w:qFormat="1"/>
+    <w:lsdException w:name="Intense Emphasis" w:semiHidden="0" w:uiPriority="21" w:unhideWhenUsed="0" w:qFormat="1"/>
+    <w:lsdException w:name="Subtle Reference" w:semiHidden="0" w:uiPriority="31" w:unhideWhenUsed="0" w:qFormat="1"/>
+    <w:lsdException w:name="Intense Reference" w:semiHidden="0" w:uiPriority="32" w:unhideWhenUsed="0" w:qFormat="1"/>
+    <w:lsdException w:name="Book Title" w:semiHidden="0" w:uiPriority="33" w:unhideWhenUsed="0" w:qFormat="1"/>
+    <w:lsdException w:name="Bibliography" w:uiPriority="37"/>
+    <w:lsdException w:name="TOC Heading" w:uiPriority="39" w:qFormat="1"/>
   </w:latentStyles>
-  <w:style w:type="paragraph" w:default="1" w:styleId="Standard">
+  <w:style w:type="paragraph" w:default="1" w:styleId="Normal">
     <w:name w:val="Normal"/>
     <w:qFormat/>
     <w:rsid w:val="00D506AA"/>
@@ -12057,11 +11796,11 @@
       <w:szCs w:val="24"/>
     </w:rPr>
   </w:style>
-  <w:style w:type="paragraph" w:styleId="berschrift1">
+  <w:style w:type="paragraph" w:styleId="Heading1">
     <w:name w:val="heading 1"/>
-    <w:basedOn w:val="Standard"/>
-    <w:next w:val="Standard"/>
-    <w:link w:val="berschrift1Zchn"/>
+    <w:basedOn w:val="Normal"/>
+    <w:next w:val="Normal"/>
+    <w:link w:val="Heading1Char"/>
     <w:uiPriority w:val="9"/>
     <w:qFormat/>
     <w:rsid w:val="00613406"/>
@@ -12088,11 +11827,11 @@
       <w:szCs w:val="32"/>
     </w:rPr>
   </w:style>
-  <w:style w:type="paragraph" w:styleId="berschrift2">
+  <w:style w:type="paragraph" w:styleId="Heading2">
     <w:name w:val="heading 2"/>
-    <w:basedOn w:val="Standard"/>
-    <w:next w:val="Standard"/>
-    <w:link w:val="berschrift2Zchn"/>
+    <w:basedOn w:val="Normal"/>
+    <w:next w:val="Normal"/>
+    <w:link w:val="Heading2Char"/>
     <w:uiPriority w:val="9"/>
     <w:qFormat/>
     <w:rsid w:val="00613406"/>
@@ -12119,10 +11858,10 @@
       <w:szCs w:val="28"/>
     </w:rPr>
   </w:style>
-  <w:style w:type="paragraph" w:styleId="berschrift3">
+  <w:style w:type="paragraph" w:styleId="Heading3">
     <w:name w:val="heading 3"/>
-    <w:basedOn w:val="Standard"/>
-    <w:next w:val="Standard"/>
+    <w:basedOn w:val="Normal"/>
+    <w:next w:val="Normal"/>
     <w:qFormat/>
     <w:rsid w:val="00613406"/>
     <w:pPr>
@@ -12147,10 +11886,10 @@
       <w:szCs w:val="26"/>
     </w:rPr>
   </w:style>
-  <w:style w:type="paragraph" w:styleId="berschrift4">
+  <w:style w:type="paragraph" w:styleId="Heading4">
     <w:name w:val="heading 4"/>
-    <w:basedOn w:val="Standard"/>
-    <w:next w:val="Standard"/>
+    <w:basedOn w:val="Normal"/>
+    <w:next w:val="Normal"/>
     <w:qFormat/>
     <w:rsid w:val="00E32300"/>
     <w:pPr>
@@ -12175,20 +11914,20 @@
       <w:szCs w:val="28"/>
     </w:rPr>
   </w:style>
-  <w:style w:type="paragraph" w:styleId="berschrift5">
+  <w:style w:type="paragraph" w:styleId="Heading5">
     <w:name w:val="heading 5"/>
-    <w:basedOn w:val="berschrift4"/>
-    <w:next w:val="Standard"/>
+    <w:basedOn w:val="Heading4"/>
+    <w:next w:val="Normal"/>
     <w:qFormat/>
     <w:rsid w:val="001A2102"/>
     <w:pPr>
       <w:outlineLvl w:val="4"/>
     </w:pPr>
   </w:style>
-  <w:style w:type="paragraph" w:styleId="berschrift6">
+  <w:style w:type="paragraph" w:styleId="Heading6">
     <w:name w:val="heading 6"/>
-    <w:basedOn w:val="Standard"/>
-    <w:next w:val="Standard"/>
+    <w:basedOn w:val="Normal"/>
+    <w:next w:val="Normal"/>
     <w:qFormat/>
     <w:rsid w:val="00E32300"/>
     <w:pPr>
@@ -12213,10 +11952,10 @@
       <w:szCs w:val="22"/>
     </w:rPr>
   </w:style>
-  <w:style w:type="paragraph" w:styleId="berschrift7">
+  <w:style w:type="paragraph" w:styleId="Heading7">
     <w:name w:val="heading 7"/>
-    <w:basedOn w:val="Standard"/>
-    <w:next w:val="Standard"/>
+    <w:basedOn w:val="Normal"/>
+    <w:next w:val="Normal"/>
     <w:qFormat/>
     <w:rsid w:val="00E32300"/>
     <w:pPr>
@@ -12239,10 +11978,10 @@
       <w:color w:val="333333"/>
     </w:rPr>
   </w:style>
-  <w:style w:type="paragraph" w:styleId="berschrift8">
+  <w:style w:type="paragraph" w:styleId="Heading8">
     <w:name w:val="heading 8"/>
-    <w:basedOn w:val="Standard"/>
-    <w:next w:val="Standard"/>
+    <w:basedOn w:val="Normal"/>
+    <w:next w:val="Normal"/>
     <w:qFormat/>
     <w:rsid w:val="00E32300"/>
     <w:pPr>
@@ -12266,10 +12005,10 @@
       <w:color w:val="333333"/>
     </w:rPr>
   </w:style>
-  <w:style w:type="paragraph" w:styleId="berschrift9">
+  <w:style w:type="paragraph" w:styleId="Heading9">
     <w:name w:val="heading 9"/>
-    <w:basedOn w:val="Standard"/>
-    <w:next w:val="Standard"/>
+    <w:basedOn w:val="Normal"/>
+    <w:next w:val="Normal"/>
     <w:qFormat/>
     <w:rsid w:val="00E32300"/>
     <w:pPr>
@@ -12294,13 +12033,13 @@
       <w:szCs w:val="22"/>
     </w:rPr>
   </w:style>
-  <w:style w:type="character" w:default="1" w:styleId="Absatz-Standardschriftart">
+  <w:style w:type="character" w:default="1" w:styleId="DefaultParagraphFont">
     <w:name w:val="Default Paragraph Font"/>
     <w:uiPriority w:val="1"/>
     <w:semiHidden/>
     <w:unhideWhenUsed/>
   </w:style>
-  <w:style w:type="table" w:default="1" w:styleId="NormaleTabelle">
+  <w:style w:type="table" w:default="1" w:styleId="TableNormal">
     <w:name w:val="Normal Table"/>
     <w:uiPriority w:val="99"/>
     <w:semiHidden/>
@@ -12315,16 +12054,16 @@
       </w:tblCellMar>
     </w:tblPr>
   </w:style>
-  <w:style w:type="numbering" w:default="1" w:styleId="KeineListe">
+  <w:style w:type="numbering" w:default="1" w:styleId="NoList">
     <w:name w:val="No List"/>
     <w:uiPriority w:val="99"/>
     <w:semiHidden/>
     <w:unhideWhenUsed/>
   </w:style>
-  <w:style w:type="character" w:customStyle="1" w:styleId="berschrift1Zchn">
-    <w:name w:val="Überschrift 1 Zchn"/>
-    <w:basedOn w:val="Absatz-Standardschriftart"/>
-    <w:link w:val="berschrift1"/>
+  <w:style w:type="character" w:customStyle="1" w:styleId="Heading1Char">
+    <w:name w:val="Heading 1 Char"/>
+    <w:basedOn w:val="DefaultParagraphFont"/>
+    <w:link w:val="Heading1"/>
     <w:uiPriority w:val="9"/>
     <w:rsid w:val="00613406"/>
     <w:rPr>
@@ -12338,10 +12077,10 @@
       <w:lang w:val="en-US"/>
     </w:rPr>
   </w:style>
-  <w:style w:type="character" w:customStyle="1" w:styleId="berschrift2Zchn">
-    <w:name w:val="Überschrift 2 Zchn"/>
-    <w:basedOn w:val="Absatz-Standardschriftart"/>
-    <w:link w:val="berschrift2"/>
+  <w:style w:type="character" w:customStyle="1" w:styleId="Heading2Char">
+    <w:name w:val="Heading 2 Char"/>
+    <w:basedOn w:val="DefaultParagraphFont"/>
+    <w:link w:val="Heading2"/>
     <w:uiPriority w:val="9"/>
     <w:rsid w:val="00613406"/>
     <w:rPr>
@@ -12355,10 +12094,10 @@
       <w:lang w:val="en-US"/>
     </w:rPr>
   </w:style>
-  <w:style w:type="paragraph" w:styleId="Fuzeile">
+  <w:style w:type="paragraph" w:styleId="Footer">
     <w:name w:val="footer"/>
-    <w:basedOn w:val="Standard"/>
-    <w:link w:val="FuzeileZchn"/>
+    <w:basedOn w:val="Normal"/>
+    <w:link w:val="FooterChar"/>
     <w:rsid w:val="00FE0B26"/>
     <w:pPr>
       <w:tabs>
@@ -12374,7 +12113,7 @@
   </w:style>
   <w:style w:type="character" w:styleId="Hyperlink">
     <w:name w:val="Hyperlink"/>
-    <w:basedOn w:val="Absatz-Standardschriftart"/>
+    <w:basedOn w:val="DefaultParagraphFont"/>
     <w:uiPriority w:val="99"/>
     <w:rsid w:val="00A441E2"/>
     <w:rPr>
@@ -12383,9 +12122,9 @@
       <w:u w:val="single"/>
     </w:rPr>
   </w:style>
-  <w:style w:type="paragraph" w:styleId="Dokumentstruktur">
+  <w:style w:type="paragraph" w:styleId="DocumentMap">
     <w:name w:val="Document Map"/>
-    <w:basedOn w:val="Standard"/>
+    <w:basedOn w:val="Normal"/>
     <w:semiHidden/>
     <w:rsid w:val="00F15E5A"/>
     <w:pPr>
@@ -12395,9 +12134,9 @@
       <w:rFonts w:ascii="Tahoma" w:hAnsi="Tahoma" w:cs="Tahoma"/>
     </w:rPr>
   </w:style>
-  <w:style w:type="character" w:styleId="BesuchterHyperlink">
+  <w:style w:type="character" w:styleId="FollowedHyperlink">
     <w:name w:val="FollowedHyperlink"/>
-    <w:basedOn w:val="Absatz-Standardschriftart"/>
+    <w:basedOn w:val="DefaultParagraphFont"/>
     <w:rsid w:val="0001037F"/>
     <w:rPr>
       <w:rFonts w:ascii="Verdana" w:hAnsi="Verdana"/>
@@ -12407,7 +12146,7 @@
   </w:style>
   <w:style w:type="paragraph" w:customStyle="1" w:styleId="liste">
     <w:name w:val="liste"/>
-    <w:basedOn w:val="Standard"/>
+    <w:basedOn w:val="Normal"/>
     <w:rsid w:val="008F307F"/>
     <w:pPr>
       <w:numPr>
@@ -12423,7 +12162,7 @@
   </w:style>
   <w:style w:type="paragraph" w:customStyle="1" w:styleId="Standardfett">
     <w:name w:val="Standard fett"/>
-    <w:basedOn w:val="Standard"/>
+    <w:basedOn w:val="Normal"/>
     <w:link w:val="StandardfettZchn"/>
     <w:rsid w:val="00FE0B26"/>
     <w:pPr>
@@ -12437,7 +12176,7 @@
   </w:style>
   <w:style w:type="character" w:customStyle="1" w:styleId="StandardfettZchn">
     <w:name w:val="Standard fett Zchn"/>
-    <w:basedOn w:val="Absatz-Standardschriftart"/>
+    <w:basedOn w:val="DefaultParagraphFont"/>
     <w:link w:val="Standardfett"/>
     <w:rsid w:val="00FE0B26"/>
     <w:rPr>
@@ -12450,9 +12189,9 @@
       <w:lang w:val="en-US" w:eastAsia="en-US" w:bidi="en-US"/>
     </w:rPr>
   </w:style>
-  <w:style w:type="paragraph" w:styleId="Sprechblasentext">
+  <w:style w:type="paragraph" w:styleId="BalloonText">
     <w:name w:val="Balloon Text"/>
-    <w:basedOn w:val="Standard"/>
+    <w:basedOn w:val="Normal"/>
     <w:semiHidden/>
     <w:rsid w:val="005910AA"/>
     <w:rPr>
@@ -12463,7 +12202,7 @@
   </w:style>
   <w:style w:type="paragraph" w:customStyle="1" w:styleId="HeaderDeckblatt">
     <w:name w:val="Header Deckblatt"/>
-    <w:basedOn w:val="berschrift9"/>
+    <w:basedOn w:val="Heading9"/>
     <w:rsid w:val="00CE54CA"/>
     <w:pPr>
       <w:numPr>
@@ -12480,8 +12219,8 @@
   </w:style>
   <w:style w:type="paragraph" w:customStyle="1" w:styleId="berschrift">
     <w:name w:val="Überschrift"/>
-    <w:basedOn w:val="berschrift1"/>
-    <w:next w:val="Standard"/>
+    <w:basedOn w:val="Heading1"/>
+    <w:next w:val="Normal"/>
     <w:link w:val="berschriftZchn"/>
     <w:rsid w:val="000F237A"/>
     <w:pPr>
@@ -12492,7 +12231,7 @@
   </w:style>
   <w:style w:type="character" w:customStyle="1" w:styleId="berschriftZchn">
     <w:name w:val="Überschrift Zchn"/>
-    <w:basedOn w:val="berschrift1Zchn"/>
+    <w:basedOn w:val="Heading1Char"/>
     <w:link w:val="berschrift"/>
     <w:rsid w:val="000F237A"/>
     <w:rPr>
@@ -12506,10 +12245,10 @@
       <w:lang w:val="en-US"/>
     </w:rPr>
   </w:style>
-  <w:style w:type="paragraph" w:styleId="Verzeichnis1">
+  <w:style w:type="paragraph" w:styleId="TOC1">
     <w:name w:val="toc 1"/>
-    <w:basedOn w:val="Standard"/>
-    <w:next w:val="Standard"/>
+    <w:basedOn w:val="Normal"/>
+    <w:next w:val="Normal"/>
     <w:autoRedefine/>
     <w:uiPriority w:val="39"/>
     <w:rsid w:val="00250C16"/>
@@ -12523,10 +12262,10 @@
       <w:szCs w:val="16"/>
     </w:rPr>
   </w:style>
-  <w:style w:type="paragraph" w:styleId="Verzeichnis2">
+  <w:style w:type="paragraph" w:styleId="TOC2">
     <w:name w:val="toc 2"/>
-    <w:basedOn w:val="Standard"/>
-    <w:next w:val="Standard"/>
+    <w:basedOn w:val="Normal"/>
+    <w:next w:val="Normal"/>
     <w:autoRedefine/>
     <w:uiPriority w:val="39"/>
     <w:rsid w:val="00F006DD"/>
@@ -12541,10 +12280,10 @@
       <w:sz w:val="16"/>
     </w:rPr>
   </w:style>
-  <w:style w:type="paragraph" w:styleId="Verzeichnis3">
+  <w:style w:type="paragraph" w:styleId="TOC3">
     <w:name w:val="toc 3"/>
-    <w:basedOn w:val="Standard"/>
-    <w:next w:val="Standard"/>
+    <w:basedOn w:val="Normal"/>
+    <w:next w:val="Normal"/>
     <w:autoRedefine/>
     <w:uiPriority w:val="39"/>
     <w:rsid w:val="00446FCC"/>
@@ -12557,7 +12296,7 @@
   </w:style>
   <w:style w:type="paragraph" w:customStyle="1" w:styleId="Klassifizierung">
     <w:name w:val="Klassifizierung"/>
-    <w:basedOn w:val="Standard"/>
+    <w:basedOn w:val="Normal"/>
     <w:rsid w:val="008F307F"/>
     <w:rPr>
       <w:b/>
@@ -12567,7 +12306,7 @@
   </w:style>
   <w:style w:type="paragraph" w:customStyle="1" w:styleId="Tabellentext">
     <w:name w:val="Tabellentext"/>
-    <w:basedOn w:val="Standard"/>
+    <w:basedOn w:val="Normal"/>
     <w:qFormat/>
     <w:rsid w:val="00581806"/>
     <w:pPr>
@@ -12580,8 +12319,8 @@
   </w:style>
   <w:style w:type="paragraph" w:customStyle="1" w:styleId="ToDo">
     <w:name w:val="ToDo"/>
-    <w:basedOn w:val="Standard"/>
-    <w:next w:val="Standard"/>
+    <w:basedOn w:val="Normal"/>
+    <w:next w:val="Normal"/>
     <w:rsid w:val="00333EAE"/>
     <w:rPr>
       <w:b/>
@@ -12590,8 +12329,8 @@
   </w:style>
   <w:style w:type="paragraph" w:customStyle="1" w:styleId="ZuKlren">
     <w:name w:val="Zu Klären"/>
-    <w:basedOn w:val="Standard"/>
-    <w:next w:val="Standard"/>
+    <w:basedOn w:val="Normal"/>
+    <w:next w:val="Normal"/>
     <w:rsid w:val="00333EAE"/>
     <w:rPr>
       <w:b/>
@@ -12600,7 +12339,7 @@
   </w:style>
   <w:style w:type="paragraph" w:customStyle="1" w:styleId="Headline">
     <w:name w:val="Headline"/>
-    <w:basedOn w:val="berschrift1"/>
+    <w:basedOn w:val="Heading1"/>
     <w:link w:val="HeadlineChar1"/>
     <w:rsid w:val="000921AA"/>
     <w:pPr>
@@ -12620,7 +12359,7 @@
   </w:style>
   <w:style w:type="character" w:customStyle="1" w:styleId="HeadlineChar1">
     <w:name w:val="Headline Char1"/>
-    <w:basedOn w:val="Absatz-Standardschriftart"/>
+    <w:basedOn w:val="DefaultParagraphFont"/>
     <w:link w:val="Headline"/>
     <w:rsid w:val="000921AA"/>
     <w:rPr>
@@ -12633,15 +12372,14 @@
       <w:lang w:val="en-US" w:eastAsia="en-US" w:bidi="en-US"/>
     </w:rPr>
   </w:style>
-  <w:style w:type="table" w:styleId="Tabellenraster">
+  <w:style w:type="table" w:styleId="TableGrid">
     <w:name w:val="Table Grid"/>
-    <w:basedOn w:val="NormaleTabelle"/>
+    <w:basedOn w:val="TableNormal"/>
     <w:rsid w:val="000921AA"/>
     <w:pPr>
       <w:spacing w:line="280" w:lineRule="exact"/>
     </w:pPr>
     <w:tblPr>
-      <w:tblInd w:w="0" w:type="dxa"/>
       <w:tblBorders>
         <w:top w:val="single" w:sz="4" w:space="0" w:color="auto"/>
         <w:left w:val="single" w:sz="4" w:space="0" w:color="auto"/>
@@ -12650,17 +12388,11 @@
         <w:insideH w:val="single" w:sz="4" w:space="0" w:color="auto"/>
         <w:insideV w:val="single" w:sz="4" w:space="0" w:color="auto"/>
       </w:tblBorders>
-      <w:tblCellMar>
-        <w:top w:w="0" w:type="dxa"/>
-        <w:left w:w="108" w:type="dxa"/>
-        <w:bottom w:w="0" w:type="dxa"/>
-        <w:right w:w="108" w:type="dxa"/>
-      </w:tblCellMar>
     </w:tblPr>
   </w:style>
   <w:style w:type="character" w:customStyle="1" w:styleId="FormatvorlageCourierNew10pt">
     <w:name w:val="Formatvorlage Courier New 10 pt"/>
-    <w:basedOn w:val="Absatz-Standardschriftart"/>
+    <w:basedOn w:val="DefaultParagraphFont"/>
     <w:rsid w:val="00715D90"/>
     <w:rPr>
       <w:rFonts w:ascii="Courier New" w:hAnsi="Courier New"/>
@@ -12668,7 +12400,7 @@
   </w:style>
   <w:style w:type="character" w:customStyle="1" w:styleId="FormatvorlageCourierNew10ptKursiv">
     <w:name w:val="Formatvorlage Courier New 10 pt Kursiv"/>
-    <w:basedOn w:val="Absatz-Standardschriftart"/>
+    <w:basedOn w:val="DefaultParagraphFont"/>
     <w:rsid w:val="00F132B9"/>
     <w:rPr>
       <w:rFonts w:ascii="Courier New" w:hAnsi="Courier New"/>
@@ -12679,7 +12411,7 @@
   </w:style>
   <w:style w:type="paragraph" w:customStyle="1" w:styleId="Tabellenheader">
     <w:name w:val="Tabellenheader"/>
-    <w:basedOn w:val="Standard"/>
+    <w:basedOn w:val="Normal"/>
     <w:qFormat/>
     <w:rsid w:val="00F132B9"/>
     <w:pPr>
@@ -12692,14 +12424,13 @@
   </w:style>
   <w:style w:type="table" w:customStyle="1" w:styleId="Formatvorlage1">
     <w:name w:val="Formatvorlage1"/>
-    <w:basedOn w:val="NormaleTabelle"/>
+    <w:basedOn w:val="TableNormal"/>
     <w:rsid w:val="00581806"/>
     <w:rPr>
       <w:rFonts w:ascii="Verdana" w:hAnsi="Verdana"/>
       <w:sz w:val="18"/>
     </w:rPr>
     <w:tblPr>
-      <w:tblInd w:w="0" w:type="dxa"/>
       <w:tblBorders>
         <w:top w:val="single" w:sz="4" w:space="0" w:color="auto"/>
         <w:left w:val="single" w:sz="4" w:space="0" w:color="auto"/>
@@ -12708,24 +12439,17 @@
         <w:insideH w:val="single" w:sz="4" w:space="0" w:color="auto"/>
         <w:insideV w:val="single" w:sz="4" w:space="0" w:color="auto"/>
       </w:tblBorders>
-      <w:tblCellMar>
-        <w:top w:w="0" w:type="dxa"/>
-        <w:left w:w="108" w:type="dxa"/>
-        <w:bottom w:w="0" w:type="dxa"/>
-        <w:right w:w="108" w:type="dxa"/>
-      </w:tblCellMar>
     </w:tblPr>
   </w:style>
   <w:style w:type="table" w:customStyle="1" w:styleId="Tabelle">
     <w:name w:val="Tabelle"/>
-    <w:basedOn w:val="NormaleTabelle"/>
+    <w:basedOn w:val="TableNormal"/>
     <w:rsid w:val="00AC09A1"/>
     <w:rPr>
       <w:rFonts w:ascii="Verdana" w:hAnsi="Verdana"/>
       <w:sz w:val="18"/>
     </w:rPr>
     <w:tblPr>
-      <w:tblInd w:w="0" w:type="dxa"/>
       <w:tblBorders>
         <w:top w:val="single" w:sz="4" w:space="0" w:color="auto"/>
         <w:left w:val="single" w:sz="4" w:space="0" w:color="auto"/>
@@ -12734,12 +12458,6 @@
         <w:insideH w:val="single" w:sz="4" w:space="0" w:color="auto"/>
         <w:insideV w:val="single" w:sz="4" w:space="0" w:color="auto"/>
       </w:tblBorders>
-      <w:tblCellMar>
-        <w:top w:w="0" w:type="dxa"/>
-        <w:left w:w="108" w:type="dxa"/>
-        <w:bottom w:w="0" w:type="dxa"/>
-        <w:right w:w="108" w:type="dxa"/>
-      </w:tblCellMar>
     </w:tblPr>
     <w:trPr>
       <w:tblHeader/>
@@ -12747,7 +12465,7 @@
   </w:style>
   <w:style w:type="paragraph" w:customStyle="1" w:styleId="Nummerierung">
     <w:name w:val="Nummerierung"/>
-    <w:basedOn w:val="Standard"/>
+    <w:basedOn w:val="Normal"/>
     <w:qFormat/>
     <w:rsid w:val="00B32CA7"/>
     <w:pPr>
@@ -12758,10 +12476,10 @@
       <w:ind w:left="714" w:hanging="357"/>
     </w:pPr>
   </w:style>
-  <w:style w:type="paragraph" w:styleId="Kopfzeile">
+  <w:style w:type="paragraph" w:styleId="Header">
     <w:name w:val="header"/>
-    <w:basedOn w:val="Standard"/>
-    <w:link w:val="KopfzeileZchn"/>
+    <w:basedOn w:val="Normal"/>
+    <w:link w:val="HeaderChar"/>
     <w:uiPriority w:val="99"/>
     <w:unhideWhenUsed/>
     <w:rsid w:val="00CE2662"/>
@@ -12772,10 +12490,10 @@
       </w:tabs>
     </w:pPr>
   </w:style>
-  <w:style w:type="character" w:customStyle="1" w:styleId="KopfzeileZchn">
-    <w:name w:val="Kopfzeile Zchn"/>
-    <w:basedOn w:val="Absatz-Standardschriftart"/>
-    <w:link w:val="Kopfzeile"/>
+  <w:style w:type="character" w:customStyle="1" w:styleId="HeaderChar">
+    <w:name w:val="Header Char"/>
+    <w:basedOn w:val="DefaultParagraphFont"/>
+    <w:link w:val="Header"/>
     <w:uiPriority w:val="99"/>
     <w:rsid w:val="00CE2662"/>
     <w:rPr>
@@ -12784,10 +12502,10 @@
       <w:szCs w:val="24"/>
     </w:rPr>
   </w:style>
-  <w:style w:type="character" w:customStyle="1" w:styleId="FuzeileZchn">
-    <w:name w:val="Fußzeile Zchn"/>
-    <w:basedOn w:val="Absatz-Standardschriftart"/>
-    <w:link w:val="Fuzeile"/>
+  <w:style w:type="character" w:customStyle="1" w:styleId="FooterChar">
+    <w:name w:val="Footer Char"/>
+    <w:basedOn w:val="DefaultParagraphFont"/>
+    <w:link w:val="Footer"/>
     <w:rsid w:val="008F307F"/>
     <w:rPr>
       <w:rFonts w:ascii="Verdana" w:hAnsi="Verdana"/>
@@ -12797,9 +12515,9 @@
       <w:szCs w:val="24"/>
     </w:rPr>
   </w:style>
-  <w:style w:type="paragraph" w:styleId="Listenabsatz">
+  <w:style w:type="paragraph" w:styleId="ListParagraph">
     <w:name w:val="List Paragraph"/>
-    <w:basedOn w:val="Standard"/>
+    <w:basedOn w:val="Normal"/>
     <w:qFormat/>
     <w:rsid w:val="00A500E1"/>
     <w:pPr>
@@ -12809,7 +12527,7 @@
   </w:style>
   <w:style w:type="paragraph" w:customStyle="1" w:styleId="EingabefelderundNavigationsschritte">
     <w:name w:val="Eingabefelder und Navigationsschritte"/>
-    <w:basedOn w:val="Standard"/>
+    <w:basedOn w:val="Normal"/>
     <w:link w:val="EingabefelderundNavigationsschritteZchn"/>
     <w:qFormat/>
     <w:rsid w:val="00713DCC"/>
@@ -12819,8 +12537,8 @@
   </w:style>
   <w:style w:type="paragraph" w:customStyle="1" w:styleId="BenutzereingabenundCode">
     <w:name w:val="Benutzereingaben und Code"/>
-    <w:basedOn w:val="Standard"/>
-    <w:next w:val="Standard"/>
+    <w:basedOn w:val="Normal"/>
+    <w:next w:val="Normal"/>
     <w:link w:val="BenutzereingabenundCodeZchn"/>
     <w:qFormat/>
     <w:rsid w:val="00B32B69"/>
@@ -12837,7 +12555,7 @@
   </w:style>
   <w:style w:type="paragraph" w:customStyle="1" w:styleId="DateinamenundPfade">
     <w:name w:val="Dateinamen und Pfade"/>
-    <w:basedOn w:val="Standard"/>
+    <w:basedOn w:val="Normal"/>
     <w:link w:val="DateinamenundPfadeZchn"/>
     <w:qFormat/>
     <w:rsid w:val="00B32B69"/>
@@ -12849,7 +12567,7 @@
   </w:style>
   <w:style w:type="character" w:customStyle="1" w:styleId="EingabefelderundNavigationsschritteZchn">
     <w:name w:val="Eingabefelder und Navigationsschritte Zchn"/>
-    <w:basedOn w:val="Absatz-Standardschriftart"/>
+    <w:basedOn w:val="DefaultParagraphFont"/>
     <w:link w:val="EingabefelderundNavigationsschritte"/>
     <w:rsid w:val="00063FE4"/>
     <w:rPr>
@@ -12861,8 +12579,8 @@
   </w:style>
   <w:style w:type="paragraph" w:customStyle="1" w:styleId="Warnungen">
     <w:name w:val="Warnungen"/>
-    <w:basedOn w:val="Standard"/>
-    <w:next w:val="Standard"/>
+    <w:basedOn w:val="Normal"/>
+    <w:next w:val="Normal"/>
     <w:link w:val="WarnungenZchn"/>
     <w:qFormat/>
     <w:rsid w:val="00715D90"/>
@@ -12873,7 +12591,7 @@
   </w:style>
   <w:style w:type="character" w:customStyle="1" w:styleId="DateinamenundPfadeZchn">
     <w:name w:val="Dateinamen und Pfade Zchn"/>
-    <w:basedOn w:val="Absatz-Standardschriftart"/>
+    <w:basedOn w:val="DefaultParagraphFont"/>
     <w:link w:val="DateinamenundPfade"/>
     <w:rsid w:val="00B32B69"/>
     <w:rPr>
@@ -12887,7 +12605,7 @@
   </w:style>
   <w:style w:type="paragraph" w:customStyle="1" w:styleId="URL">
     <w:name w:val="URL"/>
-    <w:basedOn w:val="Standard"/>
+    <w:basedOn w:val="Normal"/>
     <w:qFormat/>
     <w:rsid w:val="00A90414"/>
     <w:pPr>
@@ -12899,7 +12617,7 @@
   </w:style>
   <w:style w:type="character" w:customStyle="1" w:styleId="BenutzereingabenundCodeZchn">
     <w:name w:val="Benutzereingaben und Code Zchn"/>
-    <w:basedOn w:val="Absatz-Standardschriftart"/>
+    <w:basedOn w:val="DefaultParagraphFont"/>
     <w:link w:val="BenutzereingabenundCode"/>
     <w:rsid w:val="00B32B69"/>
     <w:rPr>
@@ -12912,7 +12630,7 @@
   </w:style>
   <w:style w:type="character" w:customStyle="1" w:styleId="WarnungenZchn">
     <w:name w:val="Warnungen Zchn"/>
-    <w:basedOn w:val="Absatz-Standardschriftart"/>
+    <w:basedOn w:val="DefaultParagraphFont"/>
     <w:link w:val="Warnungen"/>
     <w:rsid w:val="000E7879"/>
     <w:rPr>
@@ -12923,11 +12641,11 @@
       <w:szCs w:val="24"/>
     </w:rPr>
   </w:style>
-  <w:style w:type="paragraph" w:styleId="Titel">
+  <w:style w:type="paragraph" w:styleId="Title">
     <w:name w:val="Title"/>
-    <w:basedOn w:val="Standard"/>
-    <w:next w:val="Standard"/>
-    <w:link w:val="TitelZchn"/>
+    <w:basedOn w:val="Normal"/>
+    <w:next w:val="Normal"/>
+    <w:link w:val="TitleChar"/>
     <w:uiPriority w:val="10"/>
     <w:qFormat/>
     <w:rsid w:val="004501E4"/>
@@ -12945,10 +12663,10 @@
       <w:szCs w:val="32"/>
     </w:rPr>
   </w:style>
-  <w:style w:type="character" w:customStyle="1" w:styleId="TitelZchn">
-    <w:name w:val="Titel Zchn"/>
-    <w:basedOn w:val="Absatz-Standardschriftart"/>
-    <w:link w:val="Titel"/>
+  <w:style w:type="character" w:customStyle="1" w:styleId="TitleChar">
+    <w:name w:val="Title Char"/>
+    <w:basedOn w:val="DefaultParagraphFont"/>
+    <w:link w:val="Title"/>
     <w:uiPriority w:val="10"/>
     <w:rsid w:val="004501E4"/>
     <w:rPr>
@@ -12975,9 +12693,9 @@
       <w:szCs w:val="24"/>
     </w:rPr>
   </w:style>
-  <w:style w:type="character" w:styleId="Kommentarzeichen">
+  <w:style w:type="character" w:styleId="CommentReference">
     <w:name w:val="annotation reference"/>
-    <w:basedOn w:val="Absatz-Standardschriftart"/>
+    <w:basedOn w:val="DefaultParagraphFont"/>
     <w:uiPriority w:val="99"/>
     <w:semiHidden/>
     <w:unhideWhenUsed/>
@@ -12987,10 +12705,10 @@
       <w:szCs w:val="16"/>
     </w:rPr>
   </w:style>
-  <w:style w:type="paragraph" w:styleId="Kommentartext">
+  <w:style w:type="paragraph" w:styleId="CommentText">
     <w:name w:val="annotation text"/>
-    <w:basedOn w:val="Standard"/>
-    <w:link w:val="KommentartextZchn"/>
+    <w:basedOn w:val="Normal"/>
+    <w:link w:val="CommentTextChar"/>
     <w:uiPriority w:val="99"/>
     <w:semiHidden/>
     <w:unhideWhenUsed/>
@@ -13003,10 +12721,10 @@
       <w:szCs w:val="20"/>
     </w:rPr>
   </w:style>
-  <w:style w:type="character" w:customStyle="1" w:styleId="KommentartextZchn">
-    <w:name w:val="Kommentartext Zchn"/>
-    <w:basedOn w:val="Absatz-Standardschriftart"/>
-    <w:link w:val="Kommentartext"/>
+  <w:style w:type="character" w:customStyle="1" w:styleId="CommentTextChar">
+    <w:name w:val="Comment Text Char"/>
+    <w:basedOn w:val="DefaultParagraphFont"/>
+    <w:link w:val="CommentText"/>
     <w:uiPriority w:val="99"/>
     <w:semiHidden/>
     <w:rsid w:val="007B432E"/>
@@ -13014,11 +12732,11 @@
       <w:rFonts w:ascii="Verdana" w:hAnsi="Verdana"/>
     </w:rPr>
   </w:style>
-  <w:style w:type="paragraph" w:styleId="Kommentarthema">
+  <w:style w:type="paragraph" w:styleId="CommentSubject">
     <w:name w:val="annotation subject"/>
-    <w:basedOn w:val="Kommentartext"/>
-    <w:next w:val="Kommentartext"/>
-    <w:link w:val="KommentarthemaZchn"/>
+    <w:basedOn w:val="CommentText"/>
+    <w:next w:val="CommentText"/>
+    <w:link w:val="CommentSubjectChar"/>
     <w:uiPriority w:val="99"/>
     <w:semiHidden/>
     <w:unhideWhenUsed/>
@@ -13028,10 +12746,10 @@
       <w:bCs/>
     </w:rPr>
   </w:style>
-  <w:style w:type="character" w:customStyle="1" w:styleId="KommentarthemaZchn">
-    <w:name w:val="Kommentarthema Zchn"/>
-    <w:basedOn w:val="KommentartextZchn"/>
-    <w:link w:val="Kommentarthema"/>
+  <w:style w:type="character" w:customStyle="1" w:styleId="CommentSubjectChar">
+    <w:name w:val="Comment Subject Char"/>
+    <w:basedOn w:val="CommentTextChar"/>
+    <w:link w:val="CommentSubject"/>
     <w:uiPriority w:val="99"/>
     <w:semiHidden/>
     <w:rsid w:val="007B432E"/>
@@ -13041,7 +12759,7 @@
       <w:bCs/>
     </w:rPr>
   </w:style>
-  <w:style w:type="paragraph" w:styleId="berarbeitung">
+  <w:style w:type="paragraph" w:styleId="Revision">
     <w:name w:val="Revision"/>
     <w:hidden/>
     <w:uiPriority w:val="99"/>
@@ -13053,10 +12771,1170 @@
       <w:szCs w:val="24"/>
     </w:rPr>
   </w:style>
-  <w:style w:type="paragraph" w:styleId="Beschriftung">
+  <w:style w:type="paragraph" w:styleId="Caption">
     <w:name w:val="caption"/>
-    <w:basedOn w:val="Standard"/>
-    <w:next w:val="Standard"/>
+    <w:basedOn w:val="Normal"/>
+    <w:next w:val="Normal"/>
+    <w:uiPriority w:val="35"/>
+    <w:unhideWhenUsed/>
+    <w:qFormat/>
+    <w:rsid w:val="0088584F"/>
+    <w:pPr>
+      <w:spacing w:after="200" w:line="240" w:lineRule="auto"/>
+    </w:pPr>
+    <w:rPr>
+      <w:i/>
+      <w:iCs/>
+      <w:color w:val="1F497D" w:themeColor="text2"/>
+      <w:szCs w:val="18"/>
+    </w:rPr>
+  </w:style>
+</w:styles>
+</file>
+
+<file path=word/stylesWithEffects.xml><?xml version="1.0" encoding="utf-8"?>
+<w:styles xmlns:wpc="http://schemas.microsoft.com/office/word/2010/wordprocessingCanvas" xmlns:mc="http://schemas.openxmlformats.org/markup-compatibility/2006" xmlns:o="urn:schemas-microsoft-com:office:office" xmlns:r="http://schemas.openxmlformats.org/officeDocument/2006/relationships" xmlns:m="http://schemas.openxmlformats.org/officeDocument/2006/math" xmlns:v="urn:schemas-microsoft-com:vml" xmlns:wp14="http://schemas.microsoft.com/office/word/2010/wordprocessingDrawing" xmlns:wp="http://schemas.openxmlformats.org/drawingml/2006/wordprocessingDrawing" xmlns:w10="urn:schemas-microsoft-com:office:word" xmlns:w="http://schemas.openxmlformats.org/wordprocessingml/2006/main" xmlns:w14="http://schemas.microsoft.com/office/word/2010/wordml" xmlns:wpg="http://schemas.microsoft.com/office/word/2010/wordprocessingGroup" xmlns:wpi="http://schemas.microsoft.com/office/word/2010/wordprocessingInk" xmlns:wne="http://schemas.microsoft.com/office/word/2006/wordml" xmlns:wps="http://schemas.microsoft.com/office/word/2010/wordprocessingShape" mc:Ignorable="w14 wp14">
+  <w:docDefaults>
+    <w:rPrDefault>
+      <w:rPr>
+        <w:rFonts w:ascii="Times New Roman" w:eastAsia="Times New Roman" w:hAnsi="Times New Roman" w:cs="Times New Roman"/>
+        <w:lang w:val="en-US" w:eastAsia="en-US" w:bidi="en-US"/>
+      </w:rPr>
+    </w:rPrDefault>
+    <w:pPrDefault/>
+  </w:docDefaults>
+  <w:latentStyles w:defLockedState="0" w:defUIPriority="99" w:defSemiHidden="1" w:defUnhideWhenUsed="1" w:defQFormat="0" w:count="267">
+    <w:lsdException w:name="Normal" w:semiHidden="0" w:uiPriority="0" w:unhideWhenUsed="0" w:qFormat="1"/>
+    <w:lsdException w:name="heading 1" w:semiHidden="0" w:uiPriority="9" w:unhideWhenUsed="0" w:qFormat="1"/>
+    <w:lsdException w:name="heading 2" w:semiHidden="0" w:uiPriority="9" w:unhideWhenUsed="0" w:qFormat="1"/>
+    <w:lsdException w:name="heading 3" w:semiHidden="0" w:uiPriority="0" w:unhideWhenUsed="0" w:qFormat="1"/>
+    <w:lsdException w:name="heading 4" w:semiHidden="0" w:uiPriority="0" w:unhideWhenUsed="0" w:qFormat="1"/>
+    <w:lsdException w:name="heading 5" w:semiHidden="0" w:uiPriority="9" w:unhideWhenUsed="0" w:qFormat="1"/>
+    <w:lsdException w:name="heading 6" w:semiHidden="0" w:uiPriority="0" w:unhideWhenUsed="0" w:qFormat="1"/>
+    <w:lsdException w:name="heading 7" w:semiHidden="0" w:uiPriority="0" w:unhideWhenUsed="0" w:qFormat="1"/>
+    <w:lsdException w:name="heading 8" w:semiHidden="0" w:uiPriority="0" w:unhideWhenUsed="0" w:qFormat="1"/>
+    <w:lsdException w:name="heading 9" w:semiHidden="0" w:uiPriority="0" w:unhideWhenUsed="0" w:qFormat="1"/>
+    <w:lsdException w:name="toc 1" w:uiPriority="39"/>
+    <w:lsdException w:name="toc 2" w:uiPriority="39"/>
+    <w:lsdException w:name="toc 3" w:uiPriority="39"/>
+    <w:lsdException w:name="toc 4" w:uiPriority="39"/>
+    <w:lsdException w:name="toc 5" w:uiPriority="39"/>
+    <w:lsdException w:name="toc 6" w:uiPriority="39"/>
+    <w:lsdException w:name="toc 7" w:uiPriority="39"/>
+    <w:lsdException w:name="toc 8" w:uiPriority="39"/>
+    <w:lsdException w:name="toc 9" w:uiPriority="39"/>
+    <w:lsdException w:name="footer" w:uiPriority="0"/>
+    <w:lsdException w:name="caption" w:uiPriority="35" w:qFormat="1"/>
+    <w:lsdException w:name="Title" w:semiHidden="0" w:uiPriority="10" w:unhideWhenUsed="0" w:qFormat="1"/>
+    <w:lsdException w:name="Default Paragraph Font" w:uiPriority="1"/>
+    <w:lsdException w:name="Subtitle" w:semiHidden="0" w:uiPriority="11" w:unhideWhenUsed="0" w:qFormat="1"/>
+    <w:lsdException w:name="Strong" w:semiHidden="0" w:uiPriority="22" w:unhideWhenUsed="0" w:qFormat="1"/>
+    <w:lsdException w:name="Emphasis" w:semiHidden="0" w:uiPriority="20" w:unhideWhenUsed="0" w:qFormat="1"/>
+    <w:lsdException w:name="Table Grid" w:semiHidden="0" w:uiPriority="0" w:unhideWhenUsed="0"/>
+    <w:lsdException w:name="Placeholder Text" w:unhideWhenUsed="0"/>
+    <w:lsdException w:name="No Spacing" w:semiHidden="0" w:uiPriority="1" w:unhideWhenUsed="0" w:qFormat="1"/>
+    <w:lsdException w:name="Light Shading" w:semiHidden="0" w:uiPriority="60" w:unhideWhenUsed="0"/>
+    <w:lsdException w:name="Light List" w:semiHidden="0" w:uiPriority="61" w:unhideWhenUsed="0"/>
+    <w:lsdException w:name="Light Grid" w:semiHidden="0" w:uiPriority="62" w:unhideWhenUsed="0"/>
+    <w:lsdException w:name="Medium Shading 1" w:semiHidden="0" w:uiPriority="63" w:unhideWhenUsed="0"/>
+    <w:lsdException w:name="Medium Shading 2" w:semiHidden="0" w:uiPriority="64" w:unhideWhenUsed="0"/>
+    <w:lsdException w:name="Medium List 1" w:semiHidden="0" w:uiPriority="65" w:unhideWhenUsed="0"/>
+    <w:lsdException w:name="Medium List 2" w:semiHidden="0" w:uiPriority="66" w:unhideWhenUsed="0"/>
+    <w:lsdException w:name="Medium Grid 1" w:semiHidden="0" w:uiPriority="67" w:unhideWhenUsed="0"/>
+    <w:lsdException w:name="Medium Grid 2" w:semiHidden="0" w:uiPriority="68" w:unhideWhenUsed="0"/>
+    <w:lsdException w:name="Medium Grid 3" w:semiHidden="0" w:uiPriority="69" w:unhideWhenUsed="0"/>
+    <w:lsdException w:name="Dark List" w:semiHidden="0" w:uiPriority="70" w:unhideWhenUsed="0"/>
+    <w:lsdException w:name="Colorful Shading" w:semiHidden="0" w:uiPriority="71" w:unhideWhenUsed="0"/>
+    <w:lsdException w:name="Colorful List" w:semiHidden="0" w:uiPriority="72" w:unhideWhenUsed="0"/>
+    <w:lsdException w:name="Colorful Grid" w:semiHidden="0" w:uiPriority="73" w:unhideWhenUsed="0"/>
+    <w:lsdException w:name="Light Shading Accent 1" w:semiHidden="0" w:uiPriority="60" w:unhideWhenUsed="0"/>
+    <w:lsdException w:name="Light List Accent 1" w:semiHidden="0" w:uiPriority="61" w:unhideWhenUsed="0"/>
+    <w:lsdException w:name="Light Grid Accent 1" w:semiHidden="0" w:uiPriority="62" w:unhideWhenUsed="0"/>
+    <w:lsdException w:name="Medium Shading 1 Accent 1" w:semiHidden="0" w:uiPriority="63" w:unhideWhenUsed="0"/>
+    <w:lsdException w:name="Medium Shading 2 Accent 1" w:semiHidden="0" w:uiPriority="64" w:unhideWhenUsed="0"/>
+    <w:lsdException w:name="Medium List 1 Accent 1" w:semiHidden="0" w:uiPriority="65" w:unhideWhenUsed="0"/>
+    <w:lsdException w:name="Revision" w:unhideWhenUsed="0"/>
+    <w:lsdException w:name="List Paragraph" w:semiHidden="0" w:uiPriority="0" w:unhideWhenUsed="0" w:qFormat="1"/>
+    <w:lsdException w:name="Quote" w:semiHidden="0" w:uiPriority="29" w:unhideWhenUsed="0" w:qFormat="1"/>
+    <w:lsdException w:name="Intense Quote" w:semiHidden="0" w:uiPriority="30" w:unhideWhenUsed="0" w:qFormat="1"/>
+    <w:lsdException w:name="Medium List 2 Accent 1" w:semiHidden="0" w:uiPriority="66" w:unhideWhenUsed="0"/>
+    <w:lsdException w:name="Medium Grid 1 Accent 1" w:semiHidden="0" w:uiPriority="67" w:unhideWhenUsed="0"/>
+    <w:lsdException w:name="Medium Grid 2 Accent 1" w:semiHidden="0" w:uiPriority="68" w:unhideWhenUsed="0"/>
+    <w:lsdException w:name="Medium Grid 3 Accent 1" w:semiHidden="0" w:uiPriority="69" w:unhideWhenUsed="0"/>
+    <w:lsdException w:name="Dark List Accent 1" w:semiHidden="0" w:uiPriority="70" w:unhideWhenUsed="0"/>
+    <w:lsdException w:name="Colorful Shading Accent 1" w:semiHidden="0" w:uiPriority="71" w:unhideWhenUsed="0"/>
+    <w:lsdException w:name="Colorful List Accent 1" w:semiHidden="0" w:uiPriority="72" w:unhideWhenUsed="0"/>
+    <w:lsdException w:name="Colorful Grid Accent 1" w:semiHidden="0" w:uiPriority="73" w:unhideWhenUsed="0"/>
+    <w:lsdException w:name="Light Shading Accent 2" w:semiHidden="0" w:uiPriority="60" w:unhideWhenUsed="0"/>
+    <w:lsdException w:name="Light List Accent 2" w:semiHidden="0" w:uiPriority="61" w:unhideWhenUsed="0"/>
+    <w:lsdException w:name="Light Grid Accent 2" w:semiHidden="0" w:uiPriority="62" w:unhideWhenUsed="0"/>
+    <w:lsdException w:name="Medium Shading 1 Accent 2" w:semiHidden="0" w:uiPriority="63" w:unhideWhenUsed="0"/>
+    <w:lsdException w:name="Medium Shading 2 Accent 2" w:semiHidden="0" w:uiPriority="64" w:unhideWhenUsed="0"/>
+    <w:lsdException w:name="Medium List 1 Accent 2" w:semiHidden="0" w:uiPriority="65" w:unhideWhenUsed="0"/>
+    <w:lsdException w:name="Medium List 2 Accent 2" w:semiHidden="0" w:uiPriority="66" w:unhideWhenUsed="0"/>
+    <w:lsdException w:name="Medium Grid 1 Accent 2" w:semiHidden="0" w:uiPriority="67" w:unhideWhenUsed="0"/>
+    <w:lsdException w:name="Medium Grid 2 Accent 2" w:semiHidden="0" w:uiPriority="68" w:unhideWhenUsed="0"/>
+    <w:lsdException w:name="Medium Grid 3 Accent 2" w:semiHidden="0" w:uiPriority="69" w:unhideWhenUsed="0"/>
+    <w:lsdException w:name="Dark List Accent 2" w:semiHidden="0" w:uiPriority="70" w:unhideWhenUsed="0"/>
+    <w:lsdException w:name="Colorful Shading Accent 2" w:semiHidden="0" w:uiPriority="71" w:unhideWhenUsed="0"/>
+    <w:lsdException w:name="Colorful List Accent 2" w:semiHidden="0" w:uiPriority="72" w:unhideWhenUsed="0"/>
+    <w:lsdException w:name="Colorful Grid Accent 2" w:semiHidden="0" w:uiPriority="73" w:unhideWhenUsed="0"/>
+    <w:lsdException w:name="Light Shading Accent 3" w:semiHidden="0" w:uiPriority="60" w:unhideWhenUsed="0"/>
+    <w:lsdException w:name="Light List Accent 3" w:semiHidden="0" w:uiPriority="61" w:unhideWhenUsed="0"/>
+    <w:lsdException w:name="Light Grid Accent 3" w:semiHidden="0" w:uiPriority="62" w:unhideWhenUsed="0"/>
+    <w:lsdException w:name="Medium Shading 1 Accent 3" w:semiHidden="0" w:uiPriority="63" w:unhideWhenUsed="0"/>
+    <w:lsdException w:name="Medium Shading 2 Accent 3" w:semiHidden="0" w:uiPriority="64" w:unhideWhenUsed="0"/>
+    <w:lsdException w:name="Medium List 1 Accent 3" w:semiHidden="0" w:uiPriority="65" w:unhideWhenUsed="0"/>
+    <w:lsdException w:name="Medium List 2 Accent 3" w:semiHidden="0" w:uiPriority="66" w:unhideWhenUsed="0"/>
+    <w:lsdException w:name="Medium Grid 1 Accent 3" w:semiHidden="0" w:uiPriority="67" w:unhideWhenUsed="0"/>
+    <w:lsdException w:name="Medium Grid 2 Accent 3" w:semiHidden="0" w:uiPriority="68" w:unhideWhenUsed="0"/>
+    <w:lsdException w:name="Medium Grid 3 Accent 3" w:semiHidden="0" w:uiPriority="69" w:unhideWhenUsed="0"/>
+    <w:lsdException w:name="Dark List Accent 3" w:semiHidden="0" w:uiPriority="70" w:unhideWhenUsed="0"/>
+    <w:lsdException w:name="Colorful Shading Accent 3" w:semiHidden="0" w:uiPriority="71" w:unhideWhenUsed="0"/>
+    <w:lsdException w:name="Colorful List Accent 3" w:semiHidden="0" w:uiPriority="72" w:unhideWhenUsed="0"/>
+    <w:lsdException w:name="Colorful Grid Accent 3" w:semiHidden="0" w:uiPriority="73" w:unhideWhenUsed="0"/>
+    <w:lsdException w:name="Light Shading Accent 4" w:semiHidden="0" w:uiPriority="60" w:unhideWhenUsed="0"/>
+    <w:lsdException w:name="Light List Accent 4" w:semiHidden="0" w:uiPriority="61" w:unhideWhenUsed="0"/>
+    <w:lsdException w:name="Light Grid Accent 4" w:semiHidden="0" w:uiPriority="62" w:unhideWhenUsed="0"/>
+    <w:lsdException w:name="Medium Shading 1 Accent 4" w:semiHidden="0" w:uiPriority="63" w:unhideWhenUsed="0"/>
+    <w:lsdException w:name="Medium Shading 2 Accent 4" w:semiHidden="0" w:uiPriority="64" w:unhideWhenUsed="0"/>
+    <w:lsdException w:name="Medium List 1 Accent 4" w:semiHidden="0" w:uiPriority="65" w:unhideWhenUsed="0"/>
+    <w:lsdException w:name="Medium List 2 Accent 4" w:semiHidden="0" w:uiPriority="66" w:unhideWhenUsed="0"/>
+    <w:lsdException w:name="Medium Grid 1 Accent 4" w:semiHidden="0" w:uiPriority="67" w:unhideWhenUsed="0"/>
+    <w:lsdException w:name="Medium Grid 2 Accent 4" w:semiHidden="0" w:uiPriority="68" w:unhideWhenUsed="0"/>
+    <w:lsdException w:name="Medium Grid 3 Accent 4" w:semiHidden="0" w:uiPriority="69" w:unhideWhenUsed="0"/>
+    <w:lsdException w:name="Dark List Accent 4" w:semiHidden="0" w:uiPriority="70" w:unhideWhenUsed="0"/>
+    <w:lsdException w:name="Colorful Shading Accent 4" w:semiHidden="0" w:uiPriority="71" w:unhideWhenUsed="0"/>
+    <w:lsdException w:name="Colorful List Accent 4" w:semiHidden="0" w:uiPriority="72" w:unhideWhenUsed="0"/>
+    <w:lsdException w:name="Colorful Grid Accent 4" w:semiHidden="0" w:uiPriority="73" w:unhideWhenUsed="0"/>
+    <w:lsdException w:name="Light Shading Accent 5" w:semiHidden="0" w:uiPriority="60" w:unhideWhenUsed="0"/>
+    <w:lsdException w:name="Light List Accent 5" w:semiHidden="0" w:uiPriority="61" w:unhideWhenUsed="0"/>
+    <w:lsdException w:name="Light Grid Accent 5" w:semiHidden="0" w:uiPriority="62" w:unhideWhenUsed="0"/>
+    <w:lsdException w:name="Medium Shading 1 Accent 5" w:semiHidden="0" w:uiPriority="63" w:unhideWhenUsed="0"/>
+    <w:lsdException w:name="Medium Shading 2 Accent 5" w:semiHidden="0" w:uiPriority="64" w:unhideWhenUsed="0"/>
+    <w:lsdException w:name="Medium List 1 Accent 5" w:semiHidden="0" w:uiPriority="65" w:unhideWhenUsed="0"/>
+    <w:lsdException w:name="Medium List 2 Accent 5" w:semiHidden="0" w:uiPriority="66" w:unhideWhenUsed="0"/>
+    <w:lsdException w:name="Medium Grid 1 Accent 5" w:semiHidden="0" w:uiPriority="67" w:unhideWhenUsed="0"/>
+    <w:lsdException w:name="Medium Grid 2 Accent 5" w:semiHidden="0" w:uiPriority="68" w:unhideWhenUsed="0"/>
+    <w:lsdException w:name="Medium Grid 3 Accent 5" w:semiHidden="0" w:uiPriority="69" w:unhideWhenUsed="0"/>
+    <w:lsdException w:name="Dark List Accent 5" w:semiHidden="0" w:uiPriority="70" w:unhideWhenUsed="0"/>
+    <w:lsdException w:name="Colorful Shading Accent 5" w:semiHidden="0" w:uiPriority="71" w:unhideWhenUsed="0"/>
+    <w:lsdException w:name="Colorful List Accent 5" w:semiHidden="0" w:uiPriority="72" w:unhideWhenUsed="0"/>
+    <w:lsdException w:name="Colorful Grid Accent 5" w:semiHidden="0" w:uiPriority="73" w:unhideWhenUsed="0"/>
+    <w:lsdException w:name="Light Shading Accent 6" w:semiHidden="0" w:uiPriority="60" w:unhideWhenUsed="0"/>
+    <w:lsdException w:name="Light List Accent 6" w:semiHidden="0" w:uiPriority="61" w:unhideWhenUsed="0"/>
+    <w:lsdException w:name="Light Grid Accent 6" w:semiHidden="0" w:uiPriority="62" w:unhideWhenUsed="0"/>
+    <w:lsdException w:name="Medium Shading 1 Accent 6" w:semiHidden="0" w:uiPriority="63" w:unhideWhenUsed="0"/>
+    <w:lsdException w:name="Medium Shading 2 Accent 6" w:semiHidden="0" w:uiPriority="64" w:unhideWhenUsed="0"/>
+    <w:lsdException w:name="Medium List 1 Accent 6" w:semiHidden="0" w:uiPriority="65" w:unhideWhenUsed="0"/>
+    <w:lsdException w:name="Medium List 2 Accent 6" w:semiHidden="0" w:uiPriority="66" w:unhideWhenUsed="0"/>
+    <w:lsdException w:name="Medium Grid 1 Accent 6" w:semiHidden="0" w:uiPriority="67" w:unhideWhenUsed="0"/>
+    <w:lsdException w:name="Medium Grid 2 Accent 6" w:semiHidden="0" w:uiPriority="68" w:unhideWhenUsed="0"/>
+    <w:lsdException w:name="Medium Grid 3 Accent 6" w:semiHidden="0" w:uiPriority="69" w:unhideWhenUsed="0"/>
+    <w:lsdException w:name="Dark List Accent 6" w:semiHidden="0" w:uiPriority="70" w:unhideWhenUsed="0"/>
+    <w:lsdException w:name="Colorful Shading Accent 6" w:semiHidden="0" w:uiPriority="71" w:unhideWhenUsed="0"/>
+    <w:lsdException w:name="Colorful List Accent 6" w:semiHidden="0" w:uiPriority="72" w:unhideWhenUsed="0"/>
+    <w:lsdException w:name="Colorful Grid Accent 6" w:semiHidden="0" w:uiPriority="73" w:unhideWhenUsed="0"/>
+    <w:lsdException w:name="Subtle Emphasis" w:semiHidden="0" w:uiPriority="19" w:unhideWhenUsed="0" w:qFormat="1"/>
+    <w:lsdException w:name="Intense Emphasis" w:semiHidden="0" w:uiPriority="21" w:unhideWhenUsed="0" w:qFormat="1"/>
+    <w:lsdException w:name="Subtle Reference" w:semiHidden="0" w:uiPriority="31" w:unhideWhenUsed="0" w:qFormat="1"/>
+    <w:lsdException w:name="Intense Reference" w:semiHidden="0" w:uiPriority="32" w:unhideWhenUsed="0" w:qFormat="1"/>
+    <w:lsdException w:name="Book Title" w:semiHidden="0" w:uiPriority="33" w:unhideWhenUsed="0" w:qFormat="1"/>
+    <w:lsdException w:name="Bibliography" w:uiPriority="37"/>
+    <w:lsdException w:name="TOC Heading" w:uiPriority="39" w:qFormat="1"/>
+  </w:latentStyles>
+  <w:style w:type="paragraph" w:default="1" w:styleId="Normal">
+    <w:name w:val="Normal"/>
+    <w:qFormat/>
+    <w:rsid w:val="00D506AA"/>
+    <w:pPr>
+      <w:spacing w:line="280" w:lineRule="exact"/>
+    </w:pPr>
+    <w:rPr>
+      <w:rFonts w:ascii="Verdana" w:hAnsi="Verdana"/>
+      <w:sz w:val="18"/>
+      <w:szCs w:val="24"/>
+    </w:rPr>
+  </w:style>
+  <w:style w:type="paragraph" w:styleId="Heading1">
+    <w:name w:val="heading 1"/>
+    <w:basedOn w:val="Normal"/>
+    <w:next w:val="Normal"/>
+    <w:link w:val="Heading1Char"/>
+    <w:uiPriority w:val="9"/>
+    <w:qFormat/>
+    <w:rsid w:val="00613406"/>
+    <w:pPr>
+      <w:keepNext/>
+      <w:numPr>
+        <w:numId w:val="2"/>
+      </w:numPr>
+      <w:tabs>
+        <w:tab w:val="left" w:pos="312"/>
+        <w:tab w:val="left" w:pos="482"/>
+        <w:tab w:val="left" w:pos="652"/>
+        <w:tab w:val="left" w:pos="822"/>
+      </w:tabs>
+      <w:spacing w:before="600" w:after="120"/>
+      <w:outlineLvl w:val="0"/>
+    </w:pPr>
+    <w:rPr>
+      <w:rFonts w:cs="Arial"/>
+      <w:b/>
+      <w:bCs/>
+      <w:color w:val="333333"/>
+      <w:kern w:val="32"/>
+      <w:szCs w:val="32"/>
+    </w:rPr>
+  </w:style>
+  <w:style w:type="paragraph" w:styleId="Heading2">
+    <w:name w:val="heading 2"/>
+    <w:basedOn w:val="Normal"/>
+    <w:next w:val="Normal"/>
+    <w:link w:val="Heading2Char"/>
+    <w:uiPriority w:val="9"/>
+    <w:qFormat/>
+    <w:rsid w:val="00613406"/>
+    <w:pPr>
+      <w:keepNext/>
+      <w:numPr>
+        <w:ilvl w:val="1"/>
+        <w:numId w:val="2"/>
+      </w:numPr>
+      <w:tabs>
+        <w:tab w:val="left" w:pos="510"/>
+        <w:tab w:val="left" w:pos="680"/>
+        <w:tab w:val="left" w:pos="1021"/>
+      </w:tabs>
+      <w:spacing w:before="320" w:after="120"/>
+      <w:outlineLvl w:val="1"/>
+    </w:pPr>
+    <w:rPr>
+      <w:rFonts w:cs="Arial"/>
+      <w:b/>
+      <w:bCs/>
+      <w:iCs/>
+      <w:color w:val="333333"/>
+      <w:szCs w:val="28"/>
+    </w:rPr>
+  </w:style>
+  <w:style w:type="paragraph" w:styleId="Heading3">
+    <w:name w:val="heading 3"/>
+    <w:basedOn w:val="Normal"/>
+    <w:next w:val="Normal"/>
+    <w:qFormat/>
+    <w:rsid w:val="00613406"/>
+    <w:pPr>
+      <w:keepNext/>
+      <w:numPr>
+        <w:ilvl w:val="2"/>
+        <w:numId w:val="2"/>
+      </w:numPr>
+      <w:tabs>
+        <w:tab w:val="left" w:pos="907"/>
+        <w:tab w:val="left" w:pos="1077"/>
+        <w:tab w:val="left" w:pos="1247"/>
+      </w:tabs>
+      <w:spacing w:before="320" w:after="120"/>
+      <w:outlineLvl w:val="2"/>
+    </w:pPr>
+    <w:rPr>
+      <w:rFonts w:cs="Arial"/>
+      <w:b/>
+      <w:bCs/>
+      <w:color w:val="333333"/>
+      <w:szCs w:val="26"/>
+    </w:rPr>
+  </w:style>
+  <w:style w:type="paragraph" w:styleId="Heading4">
+    <w:name w:val="heading 4"/>
+    <w:basedOn w:val="Normal"/>
+    <w:next w:val="Normal"/>
+    <w:qFormat/>
+    <w:rsid w:val="00E32300"/>
+    <w:pPr>
+      <w:keepNext/>
+      <w:numPr>
+        <w:ilvl w:val="3"/>
+        <w:numId w:val="2"/>
+      </w:numPr>
+      <w:tabs>
+        <w:tab w:val="left" w:pos="936"/>
+        <w:tab w:val="left" w:pos="1106"/>
+        <w:tab w:val="left" w:pos="1276"/>
+        <w:tab w:val="left" w:pos="1446"/>
+      </w:tabs>
+      <w:spacing w:before="320" w:after="60"/>
+      <w:outlineLvl w:val="3"/>
+    </w:pPr>
+    <w:rPr>
+      <w:b/>
+      <w:bCs/>
+      <w:color w:val="333333"/>
+      <w:szCs w:val="28"/>
+    </w:rPr>
+  </w:style>
+  <w:style w:type="paragraph" w:styleId="Heading5">
+    <w:name w:val="heading 5"/>
+    <w:basedOn w:val="Heading4"/>
+    <w:next w:val="Normal"/>
+    <w:qFormat/>
+    <w:rsid w:val="001A2102"/>
+    <w:pPr>
+      <w:outlineLvl w:val="4"/>
+    </w:pPr>
+  </w:style>
+  <w:style w:type="paragraph" w:styleId="Heading6">
+    <w:name w:val="heading 6"/>
+    <w:basedOn w:val="Normal"/>
+    <w:next w:val="Normal"/>
+    <w:qFormat/>
+    <w:rsid w:val="00E32300"/>
+    <w:pPr>
+      <w:keepNext/>
+      <w:numPr>
+        <w:ilvl w:val="5"/>
+        <w:numId w:val="2"/>
+      </w:numPr>
+      <w:tabs>
+        <w:tab w:val="left" w:pos="1304"/>
+        <w:tab w:val="left" w:pos="1474"/>
+        <w:tab w:val="left" w:pos="1644"/>
+        <w:tab w:val="left" w:pos="1814"/>
+      </w:tabs>
+      <w:spacing w:before="320" w:after="60"/>
+      <w:outlineLvl w:val="5"/>
+    </w:pPr>
+    <w:rPr>
+      <w:b/>
+      <w:bCs/>
+      <w:color w:val="333333"/>
+      <w:szCs w:val="22"/>
+    </w:rPr>
+  </w:style>
+  <w:style w:type="paragraph" w:styleId="Heading7">
+    <w:name w:val="heading 7"/>
+    <w:basedOn w:val="Normal"/>
+    <w:next w:val="Normal"/>
+    <w:qFormat/>
+    <w:rsid w:val="00E32300"/>
+    <w:pPr>
+      <w:keepNext/>
+      <w:numPr>
+        <w:ilvl w:val="6"/>
+        <w:numId w:val="2"/>
+      </w:numPr>
+      <w:tabs>
+        <w:tab w:val="left" w:pos="1503"/>
+        <w:tab w:val="left" w:pos="1673"/>
+        <w:tab w:val="left" w:pos="1843"/>
+        <w:tab w:val="left" w:pos="2013"/>
+      </w:tabs>
+      <w:spacing w:before="320" w:after="60"/>
+      <w:outlineLvl w:val="6"/>
+    </w:pPr>
+    <w:rPr>
+      <w:b/>
+      <w:color w:val="333333"/>
+    </w:rPr>
+  </w:style>
+  <w:style w:type="paragraph" w:styleId="Heading8">
+    <w:name w:val="heading 8"/>
+    <w:basedOn w:val="Normal"/>
+    <w:next w:val="Normal"/>
+    <w:qFormat/>
+    <w:rsid w:val="00E32300"/>
+    <w:pPr>
+      <w:keepNext/>
+      <w:numPr>
+        <w:ilvl w:val="7"/>
+        <w:numId w:val="2"/>
+      </w:numPr>
+      <w:tabs>
+        <w:tab w:val="left" w:pos="1673"/>
+        <w:tab w:val="left" w:pos="1843"/>
+        <w:tab w:val="left" w:pos="2013"/>
+        <w:tab w:val="left" w:pos="2183"/>
+      </w:tabs>
+      <w:spacing w:before="320" w:after="60"/>
+      <w:outlineLvl w:val="7"/>
+    </w:pPr>
+    <w:rPr>
+      <w:b/>
+      <w:iCs/>
+      <w:color w:val="333333"/>
+    </w:rPr>
+  </w:style>
+  <w:style w:type="paragraph" w:styleId="Heading9">
+    <w:name w:val="heading 9"/>
+    <w:basedOn w:val="Normal"/>
+    <w:next w:val="Normal"/>
+    <w:qFormat/>
+    <w:rsid w:val="00E32300"/>
+    <w:pPr>
+      <w:keepNext/>
+      <w:numPr>
+        <w:ilvl w:val="8"/>
+        <w:numId w:val="2"/>
+      </w:numPr>
+      <w:tabs>
+        <w:tab w:val="left" w:pos="1871"/>
+        <w:tab w:val="left" w:pos="2041"/>
+        <w:tab w:val="left" w:pos="2211"/>
+        <w:tab w:val="left" w:pos="2381"/>
+      </w:tabs>
+      <w:spacing w:before="320" w:after="60"/>
+      <w:outlineLvl w:val="8"/>
+    </w:pPr>
+    <w:rPr>
+      <w:rFonts w:cs="Arial"/>
+      <w:b/>
+      <w:color w:val="333333"/>
+      <w:szCs w:val="22"/>
+    </w:rPr>
+  </w:style>
+  <w:style w:type="character" w:default="1" w:styleId="DefaultParagraphFont">
+    <w:name w:val="Default Paragraph Font"/>
+    <w:uiPriority w:val="1"/>
+    <w:semiHidden/>
+    <w:unhideWhenUsed/>
+  </w:style>
+  <w:style w:type="table" w:default="1" w:styleId="TableNormal">
+    <w:name w:val="Normal Table"/>
+    <w:uiPriority w:val="99"/>
+    <w:semiHidden/>
+    <w:unhideWhenUsed/>
+    <w:tblPr>
+      <w:tblInd w:w="0" w:type="dxa"/>
+      <w:tblCellMar>
+        <w:top w:w="0" w:type="dxa"/>
+        <w:left w:w="108" w:type="dxa"/>
+        <w:bottom w:w="0" w:type="dxa"/>
+        <w:right w:w="108" w:type="dxa"/>
+      </w:tblCellMar>
+    </w:tblPr>
+  </w:style>
+  <w:style w:type="numbering" w:default="1" w:styleId="NoList">
+    <w:name w:val="No List"/>
+    <w:uiPriority w:val="99"/>
+    <w:semiHidden/>
+    <w:unhideWhenUsed/>
+  </w:style>
+  <w:style w:type="character" w:customStyle="1" w:styleId="Heading1Char">
+    <w:name w:val="Heading 1 Char"/>
+    <w:basedOn w:val="DefaultParagraphFont"/>
+    <w:link w:val="Heading1"/>
+    <w:uiPriority w:val="9"/>
+    <w:rsid w:val="00613406"/>
+    <w:rPr>
+      <w:rFonts w:ascii="Verdana" w:hAnsi="Verdana" w:cs="Arial"/>
+      <w:b/>
+      <w:bCs/>
+      <w:color w:val="333333"/>
+      <w:kern w:val="32"/>
+      <w:sz w:val="18"/>
+      <w:szCs w:val="32"/>
+      <w:lang w:val="en-US"/>
+    </w:rPr>
+  </w:style>
+  <w:style w:type="character" w:customStyle="1" w:styleId="Heading2Char">
+    <w:name w:val="Heading 2 Char"/>
+    <w:basedOn w:val="DefaultParagraphFont"/>
+    <w:link w:val="Heading2"/>
+    <w:uiPriority w:val="9"/>
+    <w:rsid w:val="00613406"/>
+    <w:rPr>
+      <w:rFonts w:ascii="Verdana" w:hAnsi="Verdana" w:cs="Arial"/>
+      <w:b/>
+      <w:bCs/>
+      <w:iCs/>
+      <w:color w:val="333333"/>
+      <w:sz w:val="18"/>
+      <w:szCs w:val="28"/>
+      <w:lang w:val="en-US"/>
+    </w:rPr>
+  </w:style>
+  <w:style w:type="paragraph" w:styleId="Footer">
+    <w:name w:val="footer"/>
+    <w:basedOn w:val="Normal"/>
+    <w:link w:val="FooterChar"/>
+    <w:rsid w:val="00FE0B26"/>
+    <w:pPr>
+      <w:tabs>
+        <w:tab w:val="center" w:pos="4536"/>
+        <w:tab w:val="right" w:pos="9072"/>
+      </w:tabs>
+    </w:pPr>
+    <w:rPr>
+      <w:b/>
+      <w:color w:val="808080"/>
+      <w:sz w:val="14"/>
+    </w:rPr>
+  </w:style>
+  <w:style w:type="character" w:styleId="Hyperlink">
+    <w:name w:val="Hyperlink"/>
+    <w:basedOn w:val="DefaultParagraphFont"/>
+    <w:uiPriority w:val="99"/>
+    <w:rsid w:val="00A441E2"/>
+    <w:rPr>
+      <w:rFonts w:ascii="Verdana" w:hAnsi="Verdana"/>
+      <w:color w:val="244061"/>
+      <w:u w:val="single"/>
+    </w:rPr>
+  </w:style>
+  <w:style w:type="paragraph" w:styleId="DocumentMap">
+    <w:name w:val="Document Map"/>
+    <w:basedOn w:val="Normal"/>
+    <w:semiHidden/>
+    <w:rsid w:val="00F15E5A"/>
+    <w:pPr>
+      <w:shd w:val="clear" w:color="auto" w:fill="000080"/>
+    </w:pPr>
+    <w:rPr>
+      <w:rFonts w:ascii="Tahoma" w:hAnsi="Tahoma" w:cs="Tahoma"/>
+    </w:rPr>
+  </w:style>
+  <w:style w:type="character" w:styleId="FollowedHyperlink">
+    <w:name w:val="FollowedHyperlink"/>
+    <w:basedOn w:val="DefaultParagraphFont"/>
+    <w:rsid w:val="0001037F"/>
+    <w:rPr>
+      <w:rFonts w:ascii="Verdana" w:hAnsi="Verdana"/>
+      <w:color w:val="auto"/>
+      <w:u w:val="none"/>
+    </w:rPr>
+  </w:style>
+  <w:style w:type="paragraph" w:customStyle="1" w:styleId="liste">
+    <w:name w:val="liste"/>
+    <w:basedOn w:val="Normal"/>
+    <w:rsid w:val="008F307F"/>
+    <w:pPr>
+      <w:numPr>
+        <w:numId w:val="4"/>
+      </w:numPr>
+      <w:tabs>
+        <w:tab w:val="clear" w:pos="170"/>
+        <w:tab w:val="left" w:pos="567"/>
+      </w:tabs>
+      <w:spacing w:line="220" w:lineRule="exact"/>
+      <w:ind w:left="283"/>
+    </w:pPr>
+  </w:style>
+  <w:style w:type="paragraph" w:customStyle="1" w:styleId="Standardfett">
+    <w:name w:val="Standard fett"/>
+    <w:basedOn w:val="Normal"/>
+    <w:link w:val="StandardfettZchn"/>
+    <w:rsid w:val="00FE0B26"/>
+    <w:pPr>
+      <w:spacing w:before="40" w:after="40"/>
+    </w:pPr>
+    <w:rPr>
+      <w:b/>
+      <w:bCs/>
+      <w:color w:val="333333"/>
+    </w:rPr>
+  </w:style>
+  <w:style w:type="character" w:customStyle="1" w:styleId="StandardfettZchn">
+    <w:name w:val="Standard fett Zchn"/>
+    <w:basedOn w:val="DefaultParagraphFont"/>
+    <w:link w:val="Standardfett"/>
+    <w:rsid w:val="00FE0B26"/>
+    <w:rPr>
+      <w:rFonts w:ascii="Verdana" w:hAnsi="Verdana"/>
+      <w:b/>
+      <w:bCs/>
+      <w:color w:val="333333"/>
+      <w:sz w:val="18"/>
+      <w:szCs w:val="24"/>
+      <w:lang w:val="en-US" w:eastAsia="en-US" w:bidi="en-US"/>
+    </w:rPr>
+  </w:style>
+  <w:style w:type="paragraph" w:styleId="BalloonText">
+    <w:name w:val="Balloon Text"/>
+    <w:basedOn w:val="Normal"/>
+    <w:semiHidden/>
+    <w:rsid w:val="005910AA"/>
+    <w:rPr>
+      <w:rFonts w:ascii="Tahoma" w:hAnsi="Tahoma" w:cs="Tahoma"/>
+      <w:sz w:val="16"/>
+      <w:szCs w:val="16"/>
+    </w:rPr>
+  </w:style>
+  <w:style w:type="paragraph" w:customStyle="1" w:styleId="HeaderDeckblatt">
+    <w:name w:val="Header Deckblatt"/>
+    <w:basedOn w:val="Heading9"/>
+    <w:rsid w:val="00CE54CA"/>
+    <w:pPr>
+      <w:numPr>
+        <w:ilvl w:val="0"/>
+        <w:numId w:val="0"/>
+      </w:numPr>
+      <w:spacing w:before="3840" w:line="700" w:lineRule="exact"/>
+      <w:jc w:val="right"/>
+    </w:pPr>
+    <w:rPr>
+      <w:color w:val="999999"/>
+      <w:sz w:val="48"/>
+    </w:rPr>
+  </w:style>
+  <w:style w:type="paragraph" w:customStyle="1" w:styleId="berschrift">
+    <w:name w:val="Überschrift"/>
+    <w:basedOn w:val="Heading1"/>
+    <w:next w:val="Normal"/>
+    <w:link w:val="berschriftZchn"/>
+    <w:rsid w:val="000F237A"/>
+    <w:pPr>
+      <w:numPr>
+        <w:numId w:val="0"/>
+      </w:numPr>
+    </w:pPr>
+  </w:style>
+  <w:style w:type="character" w:customStyle="1" w:styleId="berschriftZchn">
+    <w:name w:val="Überschrift Zchn"/>
+    <w:basedOn w:val="Heading1Char"/>
+    <w:link w:val="berschrift"/>
+    <w:rsid w:val="000F237A"/>
+    <w:rPr>
+      <w:rFonts w:ascii="Verdana" w:hAnsi="Verdana" w:cs="Arial"/>
+      <w:b/>
+      <w:bCs/>
+      <w:color w:val="333333"/>
+      <w:kern w:val="32"/>
+      <w:sz w:val="18"/>
+      <w:szCs w:val="32"/>
+      <w:lang w:val="en-US"/>
+    </w:rPr>
+  </w:style>
+  <w:style w:type="paragraph" w:styleId="TOC1">
+    <w:name w:val="toc 1"/>
+    <w:basedOn w:val="Normal"/>
+    <w:next w:val="Normal"/>
+    <w:autoRedefine/>
+    <w:uiPriority w:val="39"/>
+    <w:rsid w:val="00250C16"/>
+    <w:pPr>
+      <w:tabs>
+        <w:tab w:val="right" w:leader="dot" w:pos="9627"/>
+      </w:tabs>
+    </w:pPr>
+    <w:rPr>
+      <w:sz w:val="16"/>
+      <w:szCs w:val="16"/>
+    </w:rPr>
+  </w:style>
+  <w:style w:type="paragraph" w:styleId="TOC2">
+    <w:name w:val="toc 2"/>
+    <w:basedOn w:val="Normal"/>
+    <w:next w:val="Normal"/>
+    <w:autoRedefine/>
+    <w:uiPriority w:val="39"/>
+    <w:rsid w:val="00F006DD"/>
+    <w:pPr>
+      <w:tabs>
+        <w:tab w:val="left" w:pos="880"/>
+        <w:tab w:val="right" w:leader="dot" w:pos="9627"/>
+      </w:tabs>
+      <w:ind w:left="200"/>
+    </w:pPr>
+    <w:rPr>
+      <w:sz w:val="16"/>
+    </w:rPr>
+  </w:style>
+  <w:style w:type="paragraph" w:styleId="TOC3">
+    <w:name w:val="toc 3"/>
+    <w:basedOn w:val="Normal"/>
+    <w:next w:val="Normal"/>
+    <w:autoRedefine/>
+    <w:uiPriority w:val="39"/>
+    <w:rsid w:val="00446FCC"/>
+    <w:pPr>
+      <w:ind w:left="400"/>
+    </w:pPr>
+    <w:rPr>
+      <w:sz w:val="16"/>
+    </w:rPr>
+  </w:style>
+  <w:style w:type="paragraph" w:customStyle="1" w:styleId="Klassifizierung">
+    <w:name w:val="Klassifizierung"/>
+    <w:basedOn w:val="Normal"/>
+    <w:rsid w:val="008F307F"/>
+    <w:rPr>
+      <w:b/>
+      <w:color w:val="DB0B0B"/>
+      <w:sz w:val="24"/>
+    </w:rPr>
+  </w:style>
+  <w:style w:type="paragraph" w:customStyle="1" w:styleId="Tabellentext">
+    <w:name w:val="Tabellentext"/>
+    <w:basedOn w:val="Normal"/>
+    <w:qFormat/>
+    <w:rsid w:val="00581806"/>
+    <w:pPr>
+      <w:spacing w:before="40" w:after="40" w:line="240" w:lineRule="auto"/>
+      <w:ind w:left="113" w:right="113"/>
+    </w:pPr>
+    <w:rPr>
+      <w:bCs/>
+    </w:rPr>
+  </w:style>
+  <w:style w:type="paragraph" w:customStyle="1" w:styleId="ToDo">
+    <w:name w:val="ToDo"/>
+    <w:basedOn w:val="Normal"/>
+    <w:next w:val="Normal"/>
+    <w:rsid w:val="00333EAE"/>
+    <w:rPr>
+      <w:b/>
+      <w:color w:val="009900"/>
+    </w:rPr>
+  </w:style>
+  <w:style w:type="paragraph" w:customStyle="1" w:styleId="ZuKlren">
+    <w:name w:val="Zu Klären"/>
+    <w:basedOn w:val="Normal"/>
+    <w:next w:val="Normal"/>
+    <w:rsid w:val="00333EAE"/>
+    <w:rPr>
+      <w:b/>
+      <w:color w:val="CC0000"/>
+    </w:rPr>
+  </w:style>
+  <w:style w:type="paragraph" w:customStyle="1" w:styleId="Headline">
+    <w:name w:val="Headline"/>
+    <w:basedOn w:val="Heading1"/>
+    <w:link w:val="HeadlineChar1"/>
+    <w:rsid w:val="000921AA"/>
+    <w:pPr>
+      <w:numPr>
+        <w:numId w:val="0"/>
+      </w:numPr>
+      <w:tabs>
+        <w:tab w:val="clear" w:pos="312"/>
+        <w:tab w:val="clear" w:pos="482"/>
+        <w:tab w:val="clear" w:pos="652"/>
+        <w:tab w:val="clear" w:pos="822"/>
+      </w:tabs>
+    </w:pPr>
+    <w:rPr>
+      <w:color w:val="auto"/>
+    </w:rPr>
+  </w:style>
+  <w:style w:type="character" w:customStyle="1" w:styleId="HeadlineChar1">
+    <w:name w:val="Headline Char1"/>
+    <w:basedOn w:val="DefaultParagraphFont"/>
+    <w:link w:val="Headline"/>
+    <w:rsid w:val="000921AA"/>
+    <w:rPr>
+      <w:rFonts w:ascii="Verdana" w:hAnsi="Verdana" w:cs="Arial"/>
+      <w:b/>
+      <w:bCs/>
+      <w:kern w:val="32"/>
+      <w:sz w:val="18"/>
+      <w:szCs w:val="32"/>
+      <w:lang w:val="en-US" w:eastAsia="en-US" w:bidi="en-US"/>
+    </w:rPr>
+  </w:style>
+  <w:style w:type="table" w:styleId="TableGrid">
+    <w:name w:val="Table Grid"/>
+    <w:basedOn w:val="TableNormal"/>
+    <w:rsid w:val="000921AA"/>
+    <w:pPr>
+      <w:spacing w:line="280" w:lineRule="exact"/>
+    </w:pPr>
+    <w:tblPr>
+      <w:tblBorders>
+        <w:top w:val="single" w:sz="4" w:space="0" w:color="auto"/>
+        <w:left w:val="single" w:sz="4" w:space="0" w:color="auto"/>
+        <w:bottom w:val="single" w:sz="4" w:space="0" w:color="auto"/>
+        <w:right w:val="single" w:sz="4" w:space="0" w:color="auto"/>
+        <w:insideH w:val="single" w:sz="4" w:space="0" w:color="auto"/>
+        <w:insideV w:val="single" w:sz="4" w:space="0" w:color="auto"/>
+      </w:tblBorders>
+    </w:tblPr>
+  </w:style>
+  <w:style w:type="character" w:customStyle="1" w:styleId="FormatvorlageCourierNew10pt">
+    <w:name w:val="Formatvorlage Courier New 10 pt"/>
+    <w:basedOn w:val="DefaultParagraphFont"/>
+    <w:rsid w:val="00715D90"/>
+    <w:rPr>
+      <w:rFonts w:ascii="Courier New" w:hAnsi="Courier New"/>
+    </w:rPr>
+  </w:style>
+  <w:style w:type="character" w:customStyle="1" w:styleId="FormatvorlageCourierNew10ptKursiv">
+    <w:name w:val="Formatvorlage Courier New 10 pt Kursiv"/>
+    <w:basedOn w:val="DefaultParagraphFont"/>
+    <w:rsid w:val="00F132B9"/>
+    <w:rPr>
+      <w:rFonts w:ascii="Courier New" w:hAnsi="Courier New"/>
+      <w:i/>
+      <w:iCs/>
+      <w:sz w:val="18"/>
+    </w:rPr>
+  </w:style>
+  <w:style w:type="paragraph" w:customStyle="1" w:styleId="Tabellenheader">
+    <w:name w:val="Tabellenheader"/>
+    <w:basedOn w:val="Normal"/>
+    <w:qFormat/>
+    <w:rsid w:val="00F132B9"/>
+    <w:pPr>
+      <w:spacing w:before="40" w:after="40" w:line="240" w:lineRule="auto"/>
+    </w:pPr>
+    <w:rPr>
+      <w:b/>
+      <w:color w:val="FFFFFF"/>
+    </w:rPr>
+  </w:style>
+  <w:style w:type="table" w:customStyle="1" w:styleId="Formatvorlage1">
+    <w:name w:val="Formatvorlage1"/>
+    <w:basedOn w:val="TableNormal"/>
+    <w:rsid w:val="00581806"/>
+    <w:rPr>
+      <w:rFonts w:ascii="Verdana" w:hAnsi="Verdana"/>
+      <w:sz w:val="18"/>
+    </w:rPr>
+    <w:tblPr>
+      <w:tblBorders>
+        <w:top w:val="single" w:sz="4" w:space="0" w:color="auto"/>
+        <w:left w:val="single" w:sz="4" w:space="0" w:color="auto"/>
+        <w:bottom w:val="single" w:sz="4" w:space="0" w:color="auto"/>
+        <w:right w:val="single" w:sz="4" w:space="0" w:color="auto"/>
+        <w:insideH w:val="single" w:sz="4" w:space="0" w:color="auto"/>
+        <w:insideV w:val="single" w:sz="4" w:space="0" w:color="auto"/>
+      </w:tblBorders>
+    </w:tblPr>
+  </w:style>
+  <w:style w:type="table" w:customStyle="1" w:styleId="Tabelle">
+    <w:name w:val="Tabelle"/>
+    <w:basedOn w:val="TableNormal"/>
+    <w:rsid w:val="00AC09A1"/>
+    <w:rPr>
+      <w:rFonts w:ascii="Verdana" w:hAnsi="Verdana"/>
+      <w:sz w:val="18"/>
+    </w:rPr>
+    <w:tblPr>
+      <w:tblBorders>
+        <w:top w:val="single" w:sz="4" w:space="0" w:color="auto"/>
+        <w:left w:val="single" w:sz="4" w:space="0" w:color="auto"/>
+        <w:bottom w:val="single" w:sz="4" w:space="0" w:color="auto"/>
+        <w:right w:val="single" w:sz="4" w:space="0" w:color="auto"/>
+        <w:insideH w:val="single" w:sz="4" w:space="0" w:color="auto"/>
+        <w:insideV w:val="single" w:sz="4" w:space="0" w:color="auto"/>
+      </w:tblBorders>
+    </w:tblPr>
+    <w:trPr>
+      <w:tblHeader/>
+    </w:trPr>
+  </w:style>
+  <w:style w:type="paragraph" w:customStyle="1" w:styleId="Nummerierung">
+    <w:name w:val="Nummerierung"/>
+    <w:basedOn w:val="Normal"/>
+    <w:qFormat/>
+    <w:rsid w:val="00B32CA7"/>
+    <w:pPr>
+      <w:numPr>
+        <w:numId w:val="5"/>
+      </w:numPr>
+      <w:spacing w:before="40"/>
+      <w:ind w:left="714" w:hanging="357"/>
+    </w:pPr>
+  </w:style>
+  <w:style w:type="paragraph" w:styleId="Header">
+    <w:name w:val="header"/>
+    <w:basedOn w:val="Normal"/>
+    <w:link w:val="HeaderChar"/>
+    <w:uiPriority w:val="99"/>
+    <w:unhideWhenUsed/>
+    <w:rsid w:val="00CE2662"/>
+    <w:pPr>
+      <w:tabs>
+        <w:tab w:val="center" w:pos="4536"/>
+        <w:tab w:val="right" w:pos="9072"/>
+      </w:tabs>
+    </w:pPr>
+  </w:style>
+  <w:style w:type="character" w:customStyle="1" w:styleId="HeaderChar">
+    <w:name w:val="Header Char"/>
+    <w:basedOn w:val="DefaultParagraphFont"/>
+    <w:link w:val="Header"/>
+    <w:uiPriority w:val="99"/>
+    <w:rsid w:val="00CE2662"/>
+    <w:rPr>
+      <w:rFonts w:ascii="Verdana" w:hAnsi="Verdana"/>
+      <w:sz w:val="18"/>
+      <w:szCs w:val="24"/>
+    </w:rPr>
+  </w:style>
+  <w:style w:type="character" w:customStyle="1" w:styleId="FooterChar">
+    <w:name w:val="Footer Char"/>
+    <w:basedOn w:val="DefaultParagraphFont"/>
+    <w:link w:val="Footer"/>
+    <w:rsid w:val="008F307F"/>
+    <w:rPr>
+      <w:rFonts w:ascii="Verdana" w:hAnsi="Verdana"/>
+      <w:b/>
+      <w:color w:val="808080"/>
+      <w:sz w:val="14"/>
+      <w:szCs w:val="24"/>
+    </w:rPr>
+  </w:style>
+  <w:style w:type="paragraph" w:styleId="ListParagraph">
+    <w:name w:val="List Paragraph"/>
+    <w:basedOn w:val="Normal"/>
+    <w:qFormat/>
+    <w:rsid w:val="00A500E1"/>
+    <w:pPr>
+      <w:ind w:left="720"/>
+      <w:contextualSpacing/>
+    </w:pPr>
+  </w:style>
+  <w:style w:type="paragraph" w:customStyle="1" w:styleId="EingabefelderundNavigationsschritte">
+    <w:name w:val="Eingabefelder und Navigationsschritte"/>
+    <w:basedOn w:val="Normal"/>
+    <w:link w:val="EingabefelderundNavigationsschritteZchn"/>
+    <w:qFormat/>
+    <w:rsid w:val="00713DCC"/>
+    <w:rPr>
+      <w:b/>
+    </w:rPr>
+  </w:style>
+  <w:style w:type="paragraph" w:customStyle="1" w:styleId="BenutzereingabenundCode">
+    <w:name w:val="Benutzereingaben und Code"/>
+    <w:basedOn w:val="Normal"/>
+    <w:next w:val="Normal"/>
+    <w:link w:val="BenutzereingabenundCodeZchn"/>
+    <w:qFormat/>
+    <w:rsid w:val="00B32B69"/>
+    <w:pPr>
+      <w:shd w:val="clear" w:color="auto" w:fill="DEDEDE"/>
+      <w:autoSpaceDE w:val="0"/>
+      <w:autoSpaceDN w:val="0"/>
+      <w:adjustRightInd w:val="0"/>
+    </w:pPr>
+    <w:rPr>
+      <w:rFonts w:ascii="Courier New" w:hAnsi="Courier New"/>
+      <w:color w:val="244061"/>
+    </w:rPr>
+  </w:style>
+  <w:style w:type="paragraph" w:customStyle="1" w:styleId="DateinamenundPfade">
+    <w:name w:val="Dateinamen und Pfade"/>
+    <w:basedOn w:val="Normal"/>
+    <w:link w:val="DateinamenundPfadeZchn"/>
+    <w:qFormat/>
+    <w:rsid w:val="00B32B69"/>
+    <w:rPr>
+      <w:b/>
+      <w:i/>
+      <w:color w:val="404040"/>
+    </w:rPr>
+  </w:style>
+  <w:style w:type="character" w:customStyle="1" w:styleId="EingabefelderundNavigationsschritteZchn">
+    <w:name w:val="Eingabefelder und Navigationsschritte Zchn"/>
+    <w:basedOn w:val="DefaultParagraphFont"/>
+    <w:link w:val="EingabefelderundNavigationsschritte"/>
+    <w:rsid w:val="00063FE4"/>
+    <w:rPr>
+      <w:rFonts w:ascii="Verdana" w:hAnsi="Verdana"/>
+      <w:b/>
+      <w:sz w:val="18"/>
+      <w:szCs w:val="24"/>
+    </w:rPr>
+  </w:style>
+  <w:style w:type="paragraph" w:customStyle="1" w:styleId="Warnungen">
+    <w:name w:val="Warnungen"/>
+    <w:basedOn w:val="Normal"/>
+    <w:next w:val="Normal"/>
+    <w:link w:val="WarnungenZchn"/>
+    <w:qFormat/>
+    <w:rsid w:val="00715D90"/>
+    <w:rPr>
+      <w:b/>
+      <w:color w:val="DB0B0B"/>
+    </w:rPr>
+  </w:style>
+  <w:style w:type="character" w:customStyle="1" w:styleId="DateinamenundPfadeZchn">
+    <w:name w:val="Dateinamen und Pfade Zchn"/>
+    <w:basedOn w:val="DefaultParagraphFont"/>
+    <w:link w:val="DateinamenundPfade"/>
+    <w:rsid w:val="00B32B69"/>
+    <w:rPr>
+      <w:rFonts w:ascii="Verdana" w:hAnsi="Verdana"/>
+      <w:b/>
+      <w:i/>
+      <w:color w:val="404040"/>
+      <w:sz w:val="18"/>
+      <w:szCs w:val="24"/>
+    </w:rPr>
+  </w:style>
+  <w:style w:type="paragraph" w:customStyle="1" w:styleId="URL">
+    <w:name w:val="URL"/>
+    <w:basedOn w:val="Normal"/>
+    <w:qFormat/>
+    <w:rsid w:val="00A90414"/>
+    <w:pPr>
+      <w:shd w:val="clear" w:color="auto" w:fill="BFBFBF"/>
+    </w:pPr>
+    <w:rPr>
+      <w:rFonts w:ascii="Courier New" w:hAnsi="Courier New"/>
+    </w:rPr>
+  </w:style>
+  <w:style w:type="character" w:customStyle="1" w:styleId="BenutzereingabenundCodeZchn">
+    <w:name w:val="Benutzereingaben und Code Zchn"/>
+    <w:basedOn w:val="DefaultParagraphFont"/>
+    <w:link w:val="BenutzereingabenundCode"/>
+    <w:rsid w:val="00B32B69"/>
+    <w:rPr>
+      <w:rFonts w:ascii="Courier New" w:hAnsi="Courier New"/>
+      <w:color w:val="244061"/>
+      <w:sz w:val="18"/>
+      <w:szCs w:val="24"/>
+      <w:shd w:val="clear" w:color="auto" w:fill="DEDEDE"/>
+    </w:rPr>
+  </w:style>
+  <w:style w:type="character" w:customStyle="1" w:styleId="WarnungenZchn">
+    <w:name w:val="Warnungen Zchn"/>
+    <w:basedOn w:val="DefaultParagraphFont"/>
+    <w:link w:val="Warnungen"/>
+    <w:rsid w:val="000E7879"/>
+    <w:rPr>
+      <w:rFonts w:ascii="Verdana" w:hAnsi="Verdana"/>
+      <w:b/>
+      <w:color w:val="DB0B0B"/>
+      <w:sz w:val="18"/>
+      <w:szCs w:val="24"/>
+    </w:rPr>
+  </w:style>
+  <w:style w:type="paragraph" w:styleId="Title">
+    <w:name w:val="Title"/>
+    <w:basedOn w:val="Normal"/>
+    <w:next w:val="Normal"/>
+    <w:link w:val="TitleChar"/>
+    <w:uiPriority w:val="10"/>
+    <w:qFormat/>
+    <w:rsid w:val="004501E4"/>
+    <w:pPr>
+      <w:spacing w:before="240" w:after="60"/>
+      <w:jc w:val="center"/>
+      <w:outlineLvl w:val="0"/>
+    </w:pPr>
+    <w:rPr>
+      <w:rFonts w:ascii="Cambria" w:hAnsi="Cambria"/>
+      <w:b/>
+      <w:bCs/>
+      <w:kern w:val="28"/>
+      <w:sz w:val="32"/>
+      <w:szCs w:val="32"/>
+    </w:rPr>
+  </w:style>
+  <w:style w:type="character" w:customStyle="1" w:styleId="TitleChar">
+    <w:name w:val="Title Char"/>
+    <w:basedOn w:val="DefaultParagraphFont"/>
+    <w:link w:val="Title"/>
+    <w:uiPriority w:val="10"/>
+    <w:rsid w:val="004501E4"/>
+    <w:rPr>
+      <w:rFonts w:ascii="Cambria" w:eastAsia="Times New Roman" w:hAnsi="Cambria" w:cs="Times New Roman"/>
+      <w:b/>
+      <w:bCs/>
+      <w:kern w:val="28"/>
+      <w:sz w:val="32"/>
+      <w:szCs w:val="32"/>
+    </w:rPr>
+  </w:style>
+  <w:style w:type="paragraph" w:customStyle="1" w:styleId="Default">
+    <w:name w:val="Default"/>
+    <w:rsid w:val="0051587B"/>
+    <w:pPr>
+      <w:autoSpaceDE w:val="0"/>
+      <w:autoSpaceDN w:val="0"/>
+      <w:adjustRightInd w:val="0"/>
+    </w:pPr>
+    <w:rPr>
+      <w:rFonts w:ascii="Verdana" w:hAnsi="Verdana" w:cs="Verdana"/>
+      <w:color w:val="000000"/>
+      <w:sz w:val="24"/>
+      <w:szCs w:val="24"/>
+    </w:rPr>
+  </w:style>
+  <w:style w:type="character" w:styleId="CommentReference">
+    <w:name w:val="annotation reference"/>
+    <w:basedOn w:val="DefaultParagraphFont"/>
+    <w:uiPriority w:val="99"/>
+    <w:semiHidden/>
+    <w:unhideWhenUsed/>
+    <w:rsid w:val="007B432E"/>
+    <w:rPr>
+      <w:sz w:val="16"/>
+      <w:szCs w:val="16"/>
+    </w:rPr>
+  </w:style>
+  <w:style w:type="paragraph" w:styleId="CommentText">
+    <w:name w:val="annotation text"/>
+    <w:basedOn w:val="Normal"/>
+    <w:link w:val="CommentTextChar"/>
+    <w:uiPriority w:val="99"/>
+    <w:semiHidden/>
+    <w:unhideWhenUsed/>
+    <w:rsid w:val="007B432E"/>
+    <w:pPr>
+      <w:spacing w:line="240" w:lineRule="auto"/>
+    </w:pPr>
+    <w:rPr>
+      <w:sz w:val="20"/>
+      <w:szCs w:val="20"/>
+    </w:rPr>
+  </w:style>
+  <w:style w:type="character" w:customStyle="1" w:styleId="CommentTextChar">
+    <w:name w:val="Comment Text Char"/>
+    <w:basedOn w:val="DefaultParagraphFont"/>
+    <w:link w:val="CommentText"/>
+    <w:uiPriority w:val="99"/>
+    <w:semiHidden/>
+    <w:rsid w:val="007B432E"/>
+    <w:rPr>
+      <w:rFonts w:ascii="Verdana" w:hAnsi="Verdana"/>
+    </w:rPr>
+  </w:style>
+  <w:style w:type="paragraph" w:styleId="CommentSubject">
+    <w:name w:val="annotation subject"/>
+    <w:basedOn w:val="CommentText"/>
+    <w:next w:val="CommentText"/>
+    <w:link w:val="CommentSubjectChar"/>
+    <w:uiPriority w:val="99"/>
+    <w:semiHidden/>
+    <w:unhideWhenUsed/>
+    <w:rsid w:val="007B432E"/>
+    <w:rPr>
+      <w:b/>
+      <w:bCs/>
+    </w:rPr>
+  </w:style>
+  <w:style w:type="character" w:customStyle="1" w:styleId="CommentSubjectChar">
+    <w:name w:val="Comment Subject Char"/>
+    <w:basedOn w:val="CommentTextChar"/>
+    <w:link w:val="CommentSubject"/>
+    <w:uiPriority w:val="99"/>
+    <w:semiHidden/>
+    <w:rsid w:val="007B432E"/>
+    <w:rPr>
+      <w:rFonts w:ascii="Verdana" w:hAnsi="Verdana"/>
+      <w:b/>
+      <w:bCs/>
+    </w:rPr>
+  </w:style>
+  <w:style w:type="paragraph" w:styleId="Revision">
+    <w:name w:val="Revision"/>
+    <w:hidden/>
+    <w:uiPriority w:val="99"/>
+    <w:semiHidden/>
+    <w:rsid w:val="008B6650"/>
+    <w:rPr>
+      <w:rFonts w:ascii="Verdana" w:hAnsi="Verdana"/>
+      <w:sz w:val="18"/>
+      <w:szCs w:val="24"/>
+    </w:rPr>
+  </w:style>
+  <w:style w:type="paragraph" w:styleId="Caption">
+    <w:name w:val="caption"/>
+    <w:basedOn w:val="Normal"/>
+    <w:next w:val="Normal"/>
     <w:uiPriority w:val="35"/>
     <w:unhideWhenUsed/>
     <w:qFormat/>
@@ -13362,7 +14240,7 @@
 </file>
 
 <file path=customXml/itemProps1.xml><?xml version="1.0" encoding="utf-8"?>
-<ds:datastoreItem xmlns:ds="http://schemas.openxmlformats.org/officeDocument/2006/customXml" ds:itemID="{EB4E095A-BA7B-411B-A02A-ABD776EE5C92}">
+<ds:datastoreItem xmlns:ds="http://schemas.openxmlformats.org/officeDocument/2006/customXml" ds:itemID="{386B48BD-F36D-4EC2-9EAE-36DDD26791AC}">
   <ds:schemaRefs>
     <ds:schemaRef ds:uri="http://schemas.openxmlformats.org/officeDocument/2006/bibliography"/>
   </ds:schemaRefs>

</xml_diff>